<commit_message>
readd legitimate flag on true
</commit_message>
<xml_diff>
--- a/Documentatie FFS.docx
+++ b/Documentatie FFS.docx
@@ -221,7 +221,49 @@
         <w:rPr>
           <w:lang w:val="ro-RO"/>
         </w:rPr>
-        <w:t>Demonstrațiile de tip zero-knowledge sunt protocoale criptografice care permit unei părți (Prover) să convingă o altă parte (Verifier) de validitatea unei afirmații fără a dezvălui informația secretă aferentă. Aceste demonstrații asigură atât confidențialitatea, cât și verificabilitatea, fiind esențiale pentru mecanismele de autentificare securizată.</w:t>
+        <w:t>Demonstrațiile de tip zero-</w:t>
+      </w:r>
+      <w:proofErr w:type="spellStart"/>
+      <w:r>
+        <w:rPr>
+          <w:lang w:val="ro-RO"/>
+        </w:rPr>
+        <w:t>knowledge</w:t>
+      </w:r>
+      <w:proofErr w:type="spellEnd"/>
+      <w:r>
+        <w:rPr>
+          <w:lang w:val="ro-RO"/>
+        </w:rPr>
+        <w:t xml:space="preserve"> sunt protocoale criptografice care permit unei părți (</w:t>
+      </w:r>
+      <w:proofErr w:type="spellStart"/>
+      <w:r>
+        <w:rPr>
+          <w:lang w:val="ro-RO"/>
+        </w:rPr>
+        <w:t>Prover</w:t>
+      </w:r>
+      <w:proofErr w:type="spellEnd"/>
+      <w:r>
+        <w:rPr>
+          <w:lang w:val="ro-RO"/>
+        </w:rPr>
+        <w:t>) să convingă o altă parte (</w:t>
+      </w:r>
+      <w:proofErr w:type="spellStart"/>
+      <w:r>
+        <w:rPr>
+          <w:lang w:val="ro-RO"/>
+        </w:rPr>
+        <w:t>Verifier</w:t>
+      </w:r>
+      <w:proofErr w:type="spellEnd"/>
+      <w:r>
+        <w:rPr>
+          <w:lang w:val="ro-RO"/>
+        </w:rPr>
+        <w:t>) de validitatea unei afirmații fără a dezvălui informația secretă aferentă. Aceste demonstrații asigură atât confidențialitatea, cât și verificabilitatea, fiind esențiale pentru mecanismele de autentificare securizată.</w:t>
       </w:r>
       <w:r>
         <w:rPr>
@@ -259,8 +301,100 @@
         <w:rPr>
           <w:lang w:val="ro-RO"/>
         </w:rPr>
-        <w:t xml:space="preserve"> Feige–Fiat–Shamir (FFS), introdus în 1988 de Uriel Feige, Amos Fiat și Adi Shamir, reprezintă un exemplu de sistem de demonstrație zero-knowledge paralel. Acesta permite Prover</w:t>
-      </w:r>
+        <w:t xml:space="preserve"> </w:t>
+      </w:r>
+      <w:proofErr w:type="spellStart"/>
+      <w:r>
+        <w:rPr>
+          <w:lang w:val="ro-RO"/>
+        </w:rPr>
+        <w:t>Feige</w:t>
+      </w:r>
+      <w:proofErr w:type="spellEnd"/>
+      <w:r>
+        <w:rPr>
+          <w:lang w:val="ro-RO"/>
+        </w:rPr>
+        <w:t>–Fiat–</w:t>
+      </w:r>
+      <w:proofErr w:type="spellStart"/>
+      <w:r>
+        <w:rPr>
+          <w:lang w:val="ro-RO"/>
+        </w:rPr>
+        <w:t>Shamir</w:t>
+      </w:r>
+      <w:proofErr w:type="spellEnd"/>
+      <w:r>
+        <w:rPr>
+          <w:lang w:val="ro-RO"/>
+        </w:rPr>
+        <w:t xml:space="preserve"> (FFS), introdus în 1988 de </w:t>
+      </w:r>
+      <w:proofErr w:type="spellStart"/>
+      <w:r>
+        <w:rPr>
+          <w:lang w:val="ro-RO"/>
+        </w:rPr>
+        <w:t>Uriel</w:t>
+      </w:r>
+      <w:proofErr w:type="spellEnd"/>
+      <w:r>
+        <w:rPr>
+          <w:lang w:val="ro-RO"/>
+        </w:rPr>
+        <w:t xml:space="preserve"> </w:t>
+      </w:r>
+      <w:proofErr w:type="spellStart"/>
+      <w:r>
+        <w:rPr>
+          <w:lang w:val="ro-RO"/>
+        </w:rPr>
+        <w:t>Feige</w:t>
+      </w:r>
+      <w:proofErr w:type="spellEnd"/>
+      <w:r>
+        <w:rPr>
+          <w:lang w:val="ro-RO"/>
+        </w:rPr>
+        <w:t xml:space="preserve">, Amos Fiat și Adi </w:t>
+      </w:r>
+      <w:proofErr w:type="spellStart"/>
+      <w:r>
+        <w:rPr>
+          <w:lang w:val="ro-RO"/>
+        </w:rPr>
+        <w:t>Shamir</w:t>
+      </w:r>
+      <w:proofErr w:type="spellEnd"/>
+      <w:r>
+        <w:rPr>
+          <w:lang w:val="ro-RO"/>
+        </w:rPr>
+        <w:t>, reprezintă un exemplu de sistem de demonstrație zero-</w:t>
+      </w:r>
+      <w:proofErr w:type="spellStart"/>
+      <w:r>
+        <w:rPr>
+          <w:lang w:val="ro-RO"/>
+        </w:rPr>
+        <w:t>knowledge</w:t>
+      </w:r>
+      <w:proofErr w:type="spellEnd"/>
+      <w:r>
+        <w:rPr>
+          <w:lang w:val="ro-RO"/>
+        </w:rPr>
+        <w:t xml:space="preserve"> paralel. Acesta permite </w:t>
+      </w:r>
+      <w:proofErr w:type="spellStart"/>
+      <w:r>
+        <w:rPr>
+          <w:lang w:val="ro-RO"/>
+        </w:rPr>
+        <w:t>Prover</w:t>
+      </w:r>
+      <w:proofErr w:type="spellEnd"/>
       <w:r>
         <w:rPr>
           <w:lang w:val="ro-RO"/>
@@ -271,7 +405,21 @@
         <w:rPr>
           <w:lang w:val="ro-RO"/>
         </w:rPr>
-        <w:t>ului să demonstreze că deține informații secrete către Verifier fără a dezvălui secretul propriu-zis. Schema FFS utilizează aritmetic</w:t>
+        <w:t xml:space="preserve">ului să demonstreze că deține informații secrete către </w:t>
+      </w:r>
+      <w:proofErr w:type="spellStart"/>
+      <w:r>
+        <w:rPr>
+          <w:lang w:val="ro-RO"/>
+        </w:rPr>
+        <w:t>Verifier</w:t>
+      </w:r>
+      <w:proofErr w:type="spellEnd"/>
+      <w:r>
+        <w:rPr>
+          <w:lang w:val="ro-RO"/>
+        </w:rPr>
+        <w:t xml:space="preserve"> fără a dezvălui secretul propriu-zis. Schema FFS utilizează aritmetic</w:t>
       </w:r>
       <w:r>
         <w:rPr>
@@ -303,7 +451,49 @@
         <w:rPr>
           <w:lang w:val="ro-RO"/>
         </w:rPr>
-        <w:t>Cuvinte cheie: FFS, zero-knowledge, Prover și Verifier.</w:t>
+        <w:t>Cuvinte cheie: FFS, zero-</w:t>
+      </w:r>
+      <w:proofErr w:type="spellStart"/>
+      <w:r>
+        <w:rPr>
+          <w:lang w:val="ro-RO"/>
+        </w:rPr>
+        <w:t>knowledge</w:t>
+      </w:r>
+      <w:proofErr w:type="spellEnd"/>
+      <w:r>
+        <w:rPr>
+          <w:lang w:val="ro-RO"/>
+        </w:rPr>
+        <w:t xml:space="preserve">, </w:t>
+      </w:r>
+      <w:proofErr w:type="spellStart"/>
+      <w:r>
+        <w:rPr>
+          <w:lang w:val="ro-RO"/>
+        </w:rPr>
+        <w:t>Prover</w:t>
+      </w:r>
+      <w:proofErr w:type="spellEnd"/>
+      <w:r>
+        <w:rPr>
+          <w:lang w:val="ro-RO"/>
+        </w:rPr>
+        <w:t xml:space="preserve"> și </w:t>
+      </w:r>
+      <w:proofErr w:type="spellStart"/>
+      <w:r>
+        <w:rPr>
+          <w:lang w:val="ro-RO"/>
+        </w:rPr>
+        <w:t>Verifier</w:t>
+      </w:r>
+      <w:proofErr w:type="spellEnd"/>
+      <w:r>
+        <w:rPr>
+          <w:lang w:val="ro-RO"/>
+        </w:rPr>
+        <w:t>.</w:t>
       </w:r>
     </w:p>
     <w:p>
@@ -373,19 +563,35 @@
         <w:rPr>
           <w:lang w:val="ro-RO"/>
         </w:rPr>
-        <w:t>zero-knowledge</w:t>
-      </w:r>
+        <w:t>zero-</w:t>
+      </w:r>
+      <w:proofErr w:type="spellStart"/>
+      <w:r>
+        <w:rPr>
+          <w:lang w:val="ro-RO"/>
+        </w:rPr>
+        <w:t>knowledge</w:t>
+      </w:r>
+      <w:proofErr w:type="spellEnd"/>
       <w:r>
         <w:rPr>
           <w:lang w:val="ro-RO"/>
         </w:rPr>
         <w:t xml:space="preserve"> este un protocol în care o parte (</w:t>
       </w:r>
-      <w:r>
-        <w:rPr>
-          <w:lang w:val="ro-RO"/>
-        </w:rPr>
-        <w:t>Prover – denumit și Peggy în exemple triviale</w:t>
+      <w:proofErr w:type="spellStart"/>
+      <w:r>
+        <w:rPr>
+          <w:lang w:val="ro-RO"/>
+        </w:rPr>
+        <w:t>Prover</w:t>
+      </w:r>
+      <w:proofErr w:type="spellEnd"/>
+      <w:r>
+        <w:rPr>
+          <w:lang w:val="ro-RO"/>
+        </w:rPr>
+        <w:t xml:space="preserve"> – denumit și Peggy în exemple triviale</w:t>
       </w:r>
       <w:r>
         <w:rPr>
@@ -393,11 +599,19 @@
         </w:rPr>
         <w:t>) poate convinge o altă parte (</w:t>
       </w:r>
-      <w:r>
-        <w:rPr>
-          <w:lang w:val="ro-RO"/>
-        </w:rPr>
-        <w:t>Verifier – denumit și Victor în exemple triviale</w:t>
+      <w:proofErr w:type="spellStart"/>
+      <w:r>
+        <w:rPr>
+          <w:lang w:val="ro-RO"/>
+        </w:rPr>
+        <w:t>Verifier</w:t>
+      </w:r>
+      <w:proofErr w:type="spellEnd"/>
+      <w:r>
+        <w:rPr>
+          <w:lang w:val="ro-RO"/>
+        </w:rPr>
+        <w:t xml:space="preserve"> – denumit și Victor în exemple triviale</w:t>
       </w:r>
       <w:r>
         <w:rPr>
@@ -409,7 +623,68 @@
         <w:rPr>
           <w:lang w:val="ro-RO"/>
         </w:rPr>
-        <w:t xml:space="preserve"> Cu alte cuvinte, P convinge V de faptul că acesta deține o informație secretă, validă și de interes pentru V.</w:t>
+        <w:t xml:space="preserve"> Cu alte cuvinte, P convinge V de faptul că acesta deține o informație secretă, validă și de interes pentru V</w:t>
+      </w:r>
+      <w:sdt>
+        <w:sdtPr>
+          <w:rPr>
+            <w:lang w:val="ro-RO"/>
+          </w:rPr>
+          <w:id w:val="192896923"/>
+          <w:citation/>
+        </w:sdtPr>
+        <w:sdtContent>
+          <w:r>
+            <w:rPr>
+              <w:lang w:val="ro-RO"/>
+            </w:rPr>
+            <w:fldChar w:fldCharType="begin"/>
+          </w:r>
+          <w:r>
+            <w:rPr>
+              <w:lang w:val="en-US"/>
+            </w:rPr>
+            <w:instrText xml:space="preserve"> CITATION Aad \l</w:instrText>
+          </w:r>
+          <w:r>
+            <w:rPr>
+              <w:lang w:val="en-US"/>
+            </w:rPr>
+            <w:instrText xml:space="preserve"> en-US </w:instrText>
+          </w:r>
+          <w:r>
+            <w:rPr>
+              <w:lang w:val="ro-RO"/>
+            </w:rPr>
+            <w:fldChar w:fldCharType="separate"/>
+          </w:r>
+          <w:r>
+            <w:rPr>
+              <w:noProof/>
+              <w:lang w:val="en-US"/>
+            </w:rPr>
+            <w:t xml:space="preserve"> </w:t>
+          </w:r>
+          <w:r>
+            <w:rPr>
+              <w:noProof/>
+              <w:lang w:val="en-US"/>
+            </w:rPr>
+            <w:t>[1]</w:t>
+          </w:r>
+          <w:r>
+            <w:rPr>
+              <w:lang w:val="ro-RO"/>
+            </w:rPr>
+            <w:fldChar w:fldCharType="end"/>
+          </w:r>
+        </w:sdtContent>
+      </w:sdt>
+      <w:r>
+        <w:rPr>
+          <w:lang w:val="ro-RO"/>
+        </w:rPr>
+        <w:t>.</w:t>
       </w:r>
     </w:p>
     <w:p>
@@ -423,7 +698,21 @@
         <w:rPr>
           <w:lang w:val="ro-RO"/>
         </w:rPr>
-        <w:t>Un exemplu clasic utilizat pentru a ilustra conceptele de demonstrație zero-knowledge este analogia cu peștera lui Ali Baba</w:t>
+        <w:t>Un exemplu clasic utilizat pentru a ilustra conceptele de demonstrație zero-</w:t>
+      </w:r>
+      <w:proofErr w:type="spellStart"/>
+      <w:r>
+        <w:rPr>
+          <w:lang w:val="ro-RO"/>
+        </w:rPr>
+        <w:t>knowledge</w:t>
+      </w:r>
+      <w:proofErr w:type="spellEnd"/>
+      <w:r>
+        <w:rPr>
+          <w:lang w:val="ro-RO"/>
+        </w:rPr>
+        <w:t xml:space="preserve"> este analogia cu peștera lui Ali Baba</w:t>
       </w:r>
       <w:r>
         <w:rPr>
@@ -475,21 +764,23 @@
           <w:bCs/>
           <w:lang w:val="ro-RO"/>
         </w:rPr>
-        <w:t xml:space="preserve"> – Prover</w:t>
-      </w:r>
-      <w:r>
-        <w:rPr>
-          <w:lang w:val="ro-RO"/>
-        </w:rPr>
-        <w:t>) dorește să demonstreze unei alte persoane (</w:t>
-      </w:r>
+        <w:t xml:space="preserve"> – </w:t>
+      </w:r>
+      <w:proofErr w:type="spellStart"/>
       <w:r>
         <w:rPr>
           <w:b/>
           <w:bCs/>
           <w:lang w:val="ro-RO"/>
         </w:rPr>
-        <w:t xml:space="preserve">V - </w:t>
+        <w:t>Prover</w:t>
+      </w:r>
+      <w:proofErr w:type="spellEnd"/>
+      <w:r>
+        <w:rPr>
+          <w:lang w:val="ro-RO"/>
+        </w:rPr>
+        <w:t>) dorește să demonstreze unei alte persoane (</w:t>
       </w:r>
       <w:r>
         <w:rPr>
@@ -497,8 +788,18 @@
           <w:bCs/>
           <w:lang w:val="ro-RO"/>
         </w:rPr>
+        <w:t xml:space="preserve">V - </w:t>
+      </w:r>
+      <w:proofErr w:type="spellStart"/>
+      <w:r>
+        <w:rPr>
+          <w:b/>
+          <w:bCs/>
+          <w:lang w:val="ro-RO"/>
+        </w:rPr>
         <w:t>Verifier</w:t>
       </w:r>
+      <w:proofErr w:type="spellEnd"/>
       <w:r>
         <w:rPr>
           <w:lang w:val="ro-RO"/>
@@ -798,7 +1099,68 @@
         <w:rPr>
           <w:lang w:val="ro-RO"/>
         </w:rPr>
-        <w:t>știe cuvântul secret fără ca acesta să fie dezvăluit.</w:t>
+        <w:t>știe cuvântul secret fără ca acesta să fie dezvăluit</w:t>
+      </w:r>
+      <w:sdt>
+        <w:sdtPr>
+          <w:rPr>
+            <w:lang w:val="ro-RO"/>
+          </w:rPr>
+          <w:id w:val="-487329758"/>
+          <w:citation/>
+        </w:sdtPr>
+        <w:sdtContent>
+          <w:r>
+            <w:rPr>
+              <w:lang w:val="ro-RO"/>
+            </w:rPr>
+            <w:fldChar w:fldCharType="begin"/>
+          </w:r>
+          <w:r>
+            <w:rPr>
+              <w:lang w:val="en-US"/>
+            </w:rPr>
+            <w:instrText xml:space="preserve"> CITATION Qui90 \l</w:instrText>
+          </w:r>
+          <w:r>
+            <w:rPr>
+              <w:lang w:val="en-US"/>
+            </w:rPr>
+            <w:instrText xml:space="preserve"> en-US </w:instrText>
+          </w:r>
+          <w:r>
+            <w:rPr>
+              <w:lang w:val="ro-RO"/>
+            </w:rPr>
+            <w:fldChar w:fldCharType="separate"/>
+          </w:r>
+          <w:r>
+            <w:rPr>
+              <w:noProof/>
+              <w:lang w:val="en-US"/>
+            </w:rPr>
+            <w:t xml:space="preserve"> </w:t>
+          </w:r>
+          <w:r>
+            <w:rPr>
+              <w:noProof/>
+              <w:lang w:val="en-US"/>
+            </w:rPr>
+            <w:t>[2]</w:t>
+          </w:r>
+          <w:r>
+            <w:rPr>
+              <w:lang w:val="ro-RO"/>
+            </w:rPr>
+            <w:fldChar w:fldCharType="end"/>
+          </w:r>
+        </w:sdtContent>
+      </w:sdt>
+      <w:r>
+        <w:rPr>
+          <w:lang w:val="ro-RO"/>
+        </w:rPr>
+        <w:t>.</w:t>
       </w:r>
     </w:p>
     <w:p>
@@ -870,7 +1232,49 @@
         <w:rPr>
           <w:lang w:val="ro-RO"/>
         </w:rPr>
-        <w:t xml:space="preserve"> Feige–Fiat–Shamir (FFS), un protocol de demonstrație zero-knowledge, pentru a </w:t>
+        <w:t xml:space="preserve"> </w:t>
+      </w:r>
+      <w:proofErr w:type="spellStart"/>
+      <w:r>
+        <w:rPr>
+          <w:lang w:val="ro-RO"/>
+        </w:rPr>
+        <w:t>Feige</w:t>
+      </w:r>
+      <w:proofErr w:type="spellEnd"/>
+      <w:r>
+        <w:rPr>
+          <w:lang w:val="ro-RO"/>
+        </w:rPr>
+        <w:t>–Fiat–</w:t>
+      </w:r>
+      <w:proofErr w:type="spellStart"/>
+      <w:r>
+        <w:rPr>
+          <w:lang w:val="ro-RO"/>
+        </w:rPr>
+        <w:t>Shamir</w:t>
+      </w:r>
+      <w:proofErr w:type="spellEnd"/>
+      <w:r>
+        <w:rPr>
+          <w:lang w:val="ro-RO"/>
+        </w:rPr>
+        <w:t xml:space="preserve"> (FFS), un protocol de demonstrație zero-</w:t>
+      </w:r>
+      <w:proofErr w:type="spellStart"/>
+      <w:r>
+        <w:rPr>
+          <w:lang w:val="ro-RO"/>
+        </w:rPr>
+        <w:t>knowledge</w:t>
+      </w:r>
+      <w:proofErr w:type="spellEnd"/>
+      <w:r>
+        <w:rPr>
+          <w:lang w:val="ro-RO"/>
+        </w:rPr>
+        <w:t xml:space="preserve">, pentru a </w:t>
       </w:r>
       <w:r>
         <w:rPr>
@@ -1021,13 +1425,23 @@
           <w:lang w:val="ro-RO"/>
         </w:rPr>
       </w:pPr>
+      <w:proofErr w:type="spellStart"/>
       <w:r>
         <w:rPr>
           <w:b/>
           <w:bCs/>
           <w:lang w:val="ro-RO"/>
         </w:rPr>
-        <w:t>Prover (P)</w:t>
+        <w:t>Prover</w:t>
+      </w:r>
+      <w:proofErr w:type="spellEnd"/>
+      <w:r>
+        <w:rPr>
+          <w:b/>
+          <w:bCs/>
+          <w:lang w:val="ro-RO"/>
+        </w:rPr>
+        <w:t xml:space="preserve"> (P)</w:t>
       </w:r>
       <w:r>
         <w:rPr>
@@ -1044,13 +1458,23 @@
           <w:lang w:val="ro-RO"/>
         </w:rPr>
       </w:pPr>
+      <w:proofErr w:type="spellStart"/>
       <w:r>
         <w:rPr>
           <w:b/>
           <w:bCs/>
           <w:lang w:val="ro-RO"/>
         </w:rPr>
-        <w:t>Verifier (V)</w:t>
+        <w:t>Verifier</w:t>
+      </w:r>
+      <w:proofErr w:type="spellEnd"/>
+      <w:r>
+        <w:rPr>
+          <w:b/>
+          <w:bCs/>
+          <w:lang w:val="ro-RO"/>
+        </w:rPr>
+        <w:t xml:space="preserve"> (V)</w:t>
       </w:r>
       <w:r>
         <w:rPr>
@@ -2322,20 +2746,78 @@
         <w:rPr>
           <w:lang w:val="ro-RO"/>
         </w:rPr>
-        <w:t xml:space="preserve"> Feige–Fiat–Shamir este construită pe baza a trei componente principale: Terța Parte de Încredere (</w:t>
-      </w:r>
-      <w:r>
-        <w:rPr>
-          <w:lang w:val="ro-RO"/>
-        </w:rPr>
-        <w:t xml:space="preserve">Trusted Third Party - </w:t>
-      </w:r>
-      <w:r>
-        <w:rPr>
-          <w:lang w:val="ro-RO"/>
-        </w:rPr>
-        <w:t>TTP), Proverul</w:t>
-      </w:r>
+        <w:t xml:space="preserve"> </w:t>
+      </w:r>
+      <w:proofErr w:type="spellStart"/>
+      <w:r>
+        <w:rPr>
+          <w:lang w:val="ro-RO"/>
+        </w:rPr>
+        <w:t>Feige</w:t>
+      </w:r>
+      <w:proofErr w:type="spellEnd"/>
+      <w:r>
+        <w:rPr>
+          <w:lang w:val="ro-RO"/>
+        </w:rPr>
+        <w:t>–Fiat–</w:t>
+      </w:r>
+      <w:proofErr w:type="spellStart"/>
+      <w:r>
+        <w:rPr>
+          <w:lang w:val="ro-RO"/>
+        </w:rPr>
+        <w:t>Shamir</w:t>
+      </w:r>
+      <w:proofErr w:type="spellEnd"/>
+      <w:r>
+        <w:rPr>
+          <w:lang w:val="ro-RO"/>
+        </w:rPr>
+        <w:t xml:space="preserve"> este construită pe baza a trei componente principale: Terța Parte de Încredere (</w:t>
+      </w:r>
+      <w:proofErr w:type="spellStart"/>
+      <w:r>
+        <w:rPr>
+          <w:lang w:val="ro-RO"/>
+        </w:rPr>
+        <w:t>Trusted</w:t>
+      </w:r>
+      <w:proofErr w:type="spellEnd"/>
+      <w:r>
+        <w:rPr>
+          <w:lang w:val="ro-RO"/>
+        </w:rPr>
+        <w:t xml:space="preserve"> </w:t>
+      </w:r>
+      <w:proofErr w:type="spellStart"/>
+      <w:r>
+        <w:rPr>
+          <w:lang w:val="ro-RO"/>
+        </w:rPr>
+        <w:t>Third</w:t>
+      </w:r>
+      <w:proofErr w:type="spellEnd"/>
+      <w:r>
+        <w:rPr>
+          <w:lang w:val="ro-RO"/>
+        </w:rPr>
+        <w:t xml:space="preserve"> Party - </w:t>
+      </w:r>
+      <w:r>
+        <w:rPr>
+          <w:lang w:val="ro-RO"/>
+        </w:rPr>
+        <w:t xml:space="preserve">TTP), </w:t>
+      </w:r>
+      <w:proofErr w:type="spellStart"/>
+      <w:r>
+        <w:rPr>
+          <w:lang w:val="ro-RO"/>
+        </w:rPr>
+        <w:t>Proverul</w:t>
+      </w:r>
+      <w:proofErr w:type="spellEnd"/>
       <w:r>
         <w:rPr>
           <w:lang w:val="ro-RO"/>
@@ -2346,8 +2828,16 @@
         <w:rPr>
           <w:lang w:val="ro-RO"/>
         </w:rPr>
-        <w:t xml:space="preserve"> și Verifierul</w:t>
-      </w:r>
+        <w:t xml:space="preserve"> și </w:t>
+      </w:r>
+      <w:proofErr w:type="spellStart"/>
+      <w:r>
+        <w:rPr>
+          <w:lang w:val="ro-RO"/>
+        </w:rPr>
+        <w:t>Verifierul</w:t>
+      </w:r>
+      <w:proofErr w:type="spellEnd"/>
       <w:r>
         <w:rPr>
           <w:lang w:val="ro-RO"/>
@@ -2370,7 +2860,21 @@
         <w:rPr>
           <w:lang w:val="ro-RO"/>
         </w:rPr>
-        <w:t xml:space="preserve"> zero-knowledge.</w:t>
+        <w:t xml:space="preserve"> zero-</w:t>
+      </w:r>
+      <w:proofErr w:type="spellStart"/>
+      <w:r>
+        <w:rPr>
+          <w:lang w:val="ro-RO"/>
+        </w:rPr>
+        <w:t>knowledge</w:t>
+      </w:r>
+      <w:proofErr w:type="spellEnd"/>
+      <w:r>
+        <w:rPr>
+          <w:lang w:val="ro-RO"/>
+        </w:rPr>
+        <w:t>.</w:t>
       </w:r>
     </w:p>
     <w:p>
@@ -2429,65 +2933,107 @@
           <w:lang w:val="ro-RO"/>
         </w:rPr>
       </w:pPr>
+      <w:proofErr w:type="spellStart"/>
       <w:r>
         <w:rPr>
           <w:b/>
           <w:bCs/>
           <w:lang w:val="ro-RO"/>
         </w:rPr>
-        <w:t xml:space="preserve">Prover (P) - </w:t>
-      </w:r>
-      <w:r>
-        <w:rPr>
-          <w:lang w:val="ro-RO"/>
-        </w:rPr>
-        <w:t>Proverul este entitatea care deține secretul s și care trebuie să demonstreze</w:t>
-      </w:r>
-      <w:r>
-        <w:rPr>
-          <w:lang w:val="ro-RO"/>
-        </w:rPr>
-        <w:t xml:space="preserve"> lui</w:t>
-      </w:r>
-      <w:r>
-        <w:rPr>
-          <w:lang w:val="ro-RO"/>
-        </w:rPr>
-        <w:t xml:space="preserve"> </w:t>
-      </w:r>
-      <w:r>
-        <w:rPr>
-          <w:lang w:val="ro-RO"/>
-        </w:rPr>
-        <w:t xml:space="preserve">V </w:t>
-      </w:r>
-      <w:r>
-        <w:rPr>
-          <w:lang w:val="ro-RO"/>
-        </w:rPr>
-        <w:t>că îl cunoaște, fără a-l divulga. Proverul efectueaz</w:t>
-      </w:r>
-      <w:r>
-        <w:rPr>
-          <w:lang w:val="ro-RO"/>
-        </w:rPr>
-        <w:t>ă generarea angajamentului, calcularea răspunsului în funcție de e primit de la V.</w:t>
-      </w:r>
-    </w:p>
-    <w:p>
-      <w:pPr>
-        <w:jc w:val="both"/>
-        <w:rPr>
-          <w:lang w:val="ro-RO"/>
-        </w:rPr>
-      </w:pPr>
+        <w:t>Prover</w:t>
+      </w:r>
+      <w:proofErr w:type="spellEnd"/>
       <w:r>
         <w:rPr>
           <w:b/>
           <w:bCs/>
           <w:lang w:val="ro-RO"/>
         </w:rPr>
-        <w:t>Verifier (V)</w:t>
+        <w:t xml:space="preserve"> (P) - </w:t>
+      </w:r>
+      <w:proofErr w:type="spellStart"/>
+      <w:r>
+        <w:rPr>
+          <w:lang w:val="ro-RO"/>
+        </w:rPr>
+        <w:t>Proverul</w:t>
+      </w:r>
+      <w:proofErr w:type="spellEnd"/>
+      <w:r>
+        <w:rPr>
+          <w:lang w:val="ro-RO"/>
+        </w:rPr>
+        <w:t xml:space="preserve"> este entitatea care deține secretul s și care trebuie să demonstreze</w:t>
+      </w:r>
+      <w:r>
+        <w:rPr>
+          <w:lang w:val="ro-RO"/>
+        </w:rPr>
+        <w:t xml:space="preserve"> lui</w:t>
+      </w:r>
+      <w:r>
+        <w:rPr>
+          <w:lang w:val="ro-RO"/>
+        </w:rPr>
+        <w:t xml:space="preserve"> </w:t>
+      </w:r>
+      <w:r>
+        <w:rPr>
+          <w:lang w:val="ro-RO"/>
+        </w:rPr>
+        <w:t xml:space="preserve">V </w:t>
+      </w:r>
+      <w:r>
+        <w:rPr>
+          <w:lang w:val="ro-RO"/>
+        </w:rPr>
+        <w:t xml:space="preserve">că îl cunoaște, fără a-l divulga. </w:t>
+      </w:r>
+      <w:proofErr w:type="spellStart"/>
+      <w:r>
+        <w:rPr>
+          <w:lang w:val="ro-RO"/>
+        </w:rPr>
+        <w:t>Proverul</w:t>
+      </w:r>
+      <w:proofErr w:type="spellEnd"/>
+      <w:r>
+        <w:rPr>
+          <w:lang w:val="ro-RO"/>
+        </w:rPr>
+        <w:t xml:space="preserve"> efectueaz</w:t>
+      </w:r>
+      <w:r>
+        <w:rPr>
+          <w:lang w:val="ro-RO"/>
+        </w:rPr>
+        <w:t>ă generarea angajamentului, calcularea răspunsului în funcție de e primit de la V.</w:t>
+      </w:r>
+    </w:p>
+    <w:p>
+      <w:pPr>
+        <w:jc w:val="both"/>
+        <w:rPr>
+          <w:lang w:val="ro-RO"/>
+        </w:rPr>
+      </w:pPr>
+      <w:proofErr w:type="spellStart"/>
+      <w:r>
+        <w:rPr>
+          <w:b/>
+          <w:bCs/>
+          <w:lang w:val="ro-RO"/>
+        </w:rPr>
+        <w:t>Verifier</w:t>
+      </w:r>
+      <w:proofErr w:type="spellEnd"/>
+      <w:r>
+        <w:rPr>
+          <w:b/>
+          <w:bCs/>
+          <w:lang w:val="ro-RO"/>
+        </w:rPr>
+        <w:t xml:space="preserve"> (V)</w:t>
       </w:r>
       <w:r>
         <w:rPr>
@@ -2495,12 +3041,28 @@
         </w:rPr>
         <w:t xml:space="preserve"> - </w:t>
       </w:r>
-      <w:r>
-        <w:rPr>
-          <w:lang w:val="ro-RO"/>
-        </w:rPr>
-        <w:t>Verifierul este entitatea care validează demonstrația oferită de Prover</w:t>
-      </w:r>
+      <w:proofErr w:type="spellStart"/>
+      <w:r>
+        <w:rPr>
+          <w:lang w:val="ro-RO"/>
+        </w:rPr>
+        <w:t>Verifierul</w:t>
+      </w:r>
+      <w:proofErr w:type="spellEnd"/>
+      <w:r>
+        <w:rPr>
+          <w:lang w:val="ro-RO"/>
+        </w:rPr>
+        <w:t xml:space="preserve"> este entitatea care validează demonstrația oferită de </w:t>
+      </w:r>
+      <w:proofErr w:type="spellStart"/>
+      <w:r>
+        <w:rPr>
+          <w:lang w:val="ro-RO"/>
+        </w:rPr>
+        <w:t>Prover</w:t>
+      </w:r>
+      <w:proofErr w:type="spellEnd"/>
       <w:r>
         <w:rPr>
           <w:lang w:val="ro-RO"/>
@@ -2650,7 +3212,35 @@
         <w:rPr>
           <w:lang w:val="ro-RO"/>
         </w:rPr>
-        <w:t>Implementarea schemei Feige–Fiat–Shamir este organizată într-o arhitectură modulară, ceea ce permite o separare clară a responsabilităților și facilitează extinderea și întreținerea codului. Proiectul este structurat în mai multe pachete și clase, fiecare având un rol specific în implementarea protocolului</w:t>
+        <w:t xml:space="preserve">Implementarea schemei </w:t>
+      </w:r>
+      <w:proofErr w:type="spellStart"/>
+      <w:r>
+        <w:rPr>
+          <w:lang w:val="ro-RO"/>
+        </w:rPr>
+        <w:t>Feige</w:t>
+      </w:r>
+      <w:proofErr w:type="spellEnd"/>
+      <w:r>
+        <w:rPr>
+          <w:lang w:val="ro-RO"/>
+        </w:rPr>
+        <w:t>–Fiat–</w:t>
+      </w:r>
+      <w:proofErr w:type="spellStart"/>
+      <w:r>
+        <w:rPr>
+          <w:lang w:val="ro-RO"/>
+        </w:rPr>
+        <w:t>Shamir</w:t>
+      </w:r>
+      <w:proofErr w:type="spellEnd"/>
+      <w:r>
+        <w:rPr>
+          <w:lang w:val="ro-RO"/>
+        </w:rPr>
+        <w:t xml:space="preserve"> este organizată într-o arhitectură modulară, ceea ce permite o separare clară a responsabilităților și facilitează extinderea și întreținerea codului. Proiectul este structurat în mai multe pachete și clase, fiecare având un rol specific în implementarea protocolului</w:t>
       </w:r>
       <w:r>
         <w:rPr>
@@ -2666,49 +3256,131 @@
           <w:lang w:val="ro-RO"/>
         </w:rPr>
       </w:pPr>
+      <w:proofErr w:type="spellStart"/>
       <w:r>
         <w:rPr>
           <w:b/>
           <w:bCs/>
           <w:lang w:val="ro-RO"/>
         </w:rPr>
-        <w:t xml:space="preserve">src.service: </w:t>
-      </w:r>
-      <w:r>
-        <w:rPr>
-          <w:lang w:val="ro-RO"/>
-        </w:rPr>
-        <w:t>Conține componentele principale ale protocolului (TTP, Prover, Verifier), care implementează logica procesului Feige–Fiat–Shamir.</w:t>
-      </w:r>
-    </w:p>
-    <w:p>
-      <w:pPr>
-        <w:jc w:val="both"/>
-        <w:rPr>
-          <w:lang w:val="ro-RO"/>
-        </w:rPr>
-      </w:pPr>
+        <w:t>src.service</w:t>
+      </w:r>
+      <w:proofErr w:type="spellEnd"/>
       <w:r>
         <w:rPr>
           <w:b/>
           <w:bCs/>
           <w:lang w:val="ro-RO"/>
         </w:rPr>
-        <w:t>src.util</w:t>
-      </w:r>
+        <w:t xml:space="preserve">: </w:t>
+      </w:r>
+      <w:r>
+        <w:rPr>
+          <w:lang w:val="ro-RO"/>
+        </w:rPr>
+        <w:t xml:space="preserve">Conține componentele principale ale protocolului (TTP, </w:t>
+      </w:r>
+      <w:proofErr w:type="spellStart"/>
+      <w:r>
+        <w:rPr>
+          <w:lang w:val="ro-RO"/>
+        </w:rPr>
+        <w:t>Prover</w:t>
+      </w:r>
+      <w:proofErr w:type="spellEnd"/>
+      <w:r>
+        <w:rPr>
+          <w:lang w:val="ro-RO"/>
+        </w:rPr>
+        <w:t xml:space="preserve">, </w:t>
+      </w:r>
+      <w:proofErr w:type="spellStart"/>
+      <w:r>
+        <w:rPr>
+          <w:lang w:val="ro-RO"/>
+        </w:rPr>
+        <w:t>Verifier</w:t>
+      </w:r>
+      <w:proofErr w:type="spellEnd"/>
+      <w:r>
+        <w:rPr>
+          <w:lang w:val="ro-RO"/>
+        </w:rPr>
+        <w:t xml:space="preserve">), care implementează logica procesului </w:t>
+      </w:r>
+      <w:proofErr w:type="spellStart"/>
+      <w:r>
+        <w:rPr>
+          <w:lang w:val="ro-RO"/>
+        </w:rPr>
+        <w:t>Feige</w:t>
+      </w:r>
+      <w:proofErr w:type="spellEnd"/>
+      <w:r>
+        <w:rPr>
+          <w:lang w:val="ro-RO"/>
+        </w:rPr>
+        <w:t>–Fiat–</w:t>
+      </w:r>
+      <w:proofErr w:type="spellStart"/>
+      <w:r>
+        <w:rPr>
+          <w:lang w:val="ro-RO"/>
+        </w:rPr>
+        <w:t>Shamir</w:t>
+      </w:r>
+      <w:proofErr w:type="spellEnd"/>
+      <w:r>
+        <w:rPr>
+          <w:lang w:val="ro-RO"/>
+        </w:rPr>
+        <w:t>.</w:t>
+      </w:r>
+    </w:p>
+    <w:p>
+      <w:pPr>
+        <w:jc w:val="both"/>
+        <w:rPr>
+          <w:lang w:val="ro-RO"/>
+        </w:rPr>
+      </w:pPr>
+      <w:proofErr w:type="spellStart"/>
       <w:r>
         <w:rPr>
           <w:b/>
           <w:bCs/>
           <w:lang w:val="ro-RO"/>
         </w:rPr>
+        <w:t>src.util</w:t>
+      </w:r>
+      <w:proofErr w:type="spellEnd"/>
+      <w:r>
+        <w:rPr>
+          <w:b/>
+          <w:bCs/>
+          <w:lang w:val="ro-RO"/>
+        </w:rPr>
         <w:t xml:space="preserve">: </w:t>
       </w:r>
       <w:r>
         <w:rPr>
           <w:lang w:val="ro-RO"/>
         </w:rPr>
-        <w:t>Include utilitare necesare pentru calcule matematice, cum ar fi operațiile pe numere mari (BigInteger).</w:t>
+        <w:t>Include utilitare necesare pentru calcule matematice, cum ar fi operațiile pe numere mari (</w:t>
+      </w:r>
+      <w:proofErr w:type="spellStart"/>
+      <w:r>
+        <w:rPr>
+          <w:lang w:val="ro-RO"/>
+        </w:rPr>
+        <w:t>BigInteger</w:t>
+      </w:r>
+      <w:proofErr w:type="spellEnd"/>
+      <w:r>
+        <w:rPr>
+          <w:lang w:val="ro-RO"/>
+        </w:rPr>
+        <w:t>).</w:t>
       </w:r>
     </w:p>
     <w:p>
@@ -2780,7 +3452,35 @@
         <w:rPr>
           <w:lang w:val="ro-RO"/>
         </w:rPr>
-        <w:t>TTP generează cheia publică (n) și o distribuie către Prover și Verifier.</w:t>
+        <w:t xml:space="preserve">TTP generează cheia publică (n) și o distribuie către </w:t>
+      </w:r>
+      <w:proofErr w:type="spellStart"/>
+      <w:r>
+        <w:rPr>
+          <w:lang w:val="ro-RO"/>
+        </w:rPr>
+        <w:t>Prover</w:t>
+      </w:r>
+      <w:proofErr w:type="spellEnd"/>
+      <w:r>
+        <w:rPr>
+          <w:lang w:val="ro-RO"/>
+        </w:rPr>
+        <w:t xml:space="preserve"> și </w:t>
+      </w:r>
+      <w:proofErr w:type="spellStart"/>
+      <w:r>
+        <w:rPr>
+          <w:lang w:val="ro-RO"/>
+        </w:rPr>
+        <w:t>Verifier</w:t>
+      </w:r>
+      <w:proofErr w:type="spellEnd"/>
+      <w:r>
+        <w:rPr>
+          <w:lang w:val="ro-RO"/>
+        </w:rPr>
+        <w:t>.</w:t>
       </w:r>
     </w:p>
     <w:p>
@@ -2912,8 +3612,37 @@
         <w:rPr>
           <w:lang w:val="ro-RO"/>
         </w:rPr>
-        <w:t xml:space="preserve">Implementarea schemei Feige–Fiat–Shamir în Java este realizată prin utilizarea unor clase dedicate pentru fiecare componentă a procesului. Codul este construit pe baza aritmeticii modulare, folosind biblioteca standard </w:t>
-      </w:r>
+        <w:t xml:space="preserve">Implementarea schemei </w:t>
+      </w:r>
+      <w:proofErr w:type="spellStart"/>
+      <w:r>
+        <w:rPr>
+          <w:lang w:val="ro-RO"/>
+        </w:rPr>
+        <w:t>Feige</w:t>
+      </w:r>
+      <w:proofErr w:type="spellEnd"/>
+      <w:r>
+        <w:rPr>
+          <w:lang w:val="ro-RO"/>
+        </w:rPr>
+        <w:t>–Fiat–</w:t>
+      </w:r>
+      <w:proofErr w:type="spellStart"/>
+      <w:r>
+        <w:rPr>
+          <w:lang w:val="ro-RO"/>
+        </w:rPr>
+        <w:t>Shamir</w:t>
+      </w:r>
+      <w:proofErr w:type="spellEnd"/>
+      <w:r>
+        <w:rPr>
+          <w:lang w:val="ro-RO"/>
+        </w:rPr>
+        <w:t xml:space="preserve"> în Java este realizată prin utilizarea unor clase dedicate pentru fiecare componentă a procesului. Codul este construit pe baza aritmeticii modulare, folosind biblioteca standard </w:t>
+      </w:r>
+      <w:proofErr w:type="spellStart"/>
       <w:r>
         <w:rPr>
           <w:i/>
@@ -2922,6 +3651,7 @@
         </w:rPr>
         <w:t>java.math.BigInteger</w:t>
       </w:r>
+      <w:proofErr w:type="spellEnd"/>
       <w:r>
         <w:rPr>
           <w:lang w:val="ro-RO"/>
@@ -2992,76 +3722,134 @@
         </w:rPr>
         <w:t xml:space="preserve">Metoda </w:t>
       </w:r>
+      <w:proofErr w:type="spellStart"/>
       <w:r>
         <w:rPr>
           <w:i/>
           <w:iCs/>
           <w:lang w:val="ro-RO"/>
         </w:rPr>
-        <w:t>generatePublicKey(int bitLength)</w:t>
-      </w:r>
+        <w:t>generatePublicKey</w:t>
+      </w:r>
+      <w:proofErr w:type="spellEnd"/>
       <w:r>
         <w:rPr>
           <w:i/>
           <w:iCs/>
           <w:lang w:val="ro-RO"/>
         </w:rPr>
-        <w:t xml:space="preserve">: </w:t>
-      </w:r>
-      <w:r>
-        <w:rPr>
-          <w:lang w:val="ro-RO"/>
-        </w:rPr>
-        <w:t>generează cheia public</w:t>
-      </w:r>
-      <w:r>
-        <w:rPr>
-          <w:lang w:val="ro-RO"/>
-        </w:rPr>
-        <w:t>ă</w:t>
-      </w:r>
-      <w:r>
-        <w:rPr>
-          <w:lang w:val="ro-RO"/>
-        </w:rPr>
-        <w:t xml:space="preserve"> </w:t>
-      </w:r>
+        <w:t>(</w:t>
+      </w:r>
+      <w:proofErr w:type="spellStart"/>
       <w:r>
         <w:rPr>
           <w:i/>
           <w:iCs/>
           <w:lang w:val="ro-RO"/>
         </w:rPr>
-        <w:t>n</w:t>
-      </w:r>
-      <w:r>
-        <w:rPr>
-          <w:lang w:val="ro-RO"/>
-        </w:rPr>
-        <w:t xml:space="preserve"> folosind metoda </w:t>
-      </w:r>
+        <w:t>int</w:t>
+      </w:r>
+      <w:proofErr w:type="spellEnd"/>
       <w:r>
         <w:rPr>
           <w:i/>
           <w:iCs/>
           <w:lang w:val="ro-RO"/>
         </w:rPr>
-        <w:t>probabilePrime()</w:t>
-      </w:r>
-      <w:r>
-        <w:rPr>
-          <w:lang w:val="ro-RO"/>
-        </w:rPr>
-        <w:t xml:space="preserve"> al clasei </w:t>
-      </w:r>
+        <w:t xml:space="preserve"> </w:t>
+      </w:r>
+      <w:proofErr w:type="spellStart"/>
       <w:r>
         <w:rPr>
           <w:i/>
           <w:iCs/>
           <w:lang w:val="ro-RO"/>
         </w:rPr>
+        <w:t>bitLength</w:t>
+      </w:r>
+      <w:proofErr w:type="spellEnd"/>
+      <w:r>
+        <w:rPr>
+          <w:i/>
+          <w:iCs/>
+          <w:lang w:val="ro-RO"/>
+        </w:rPr>
+        <w:t>)</w:t>
+      </w:r>
+      <w:r>
+        <w:rPr>
+          <w:i/>
+          <w:iCs/>
+          <w:lang w:val="ro-RO"/>
+        </w:rPr>
+        <w:t xml:space="preserve">: </w:t>
+      </w:r>
+      <w:r>
+        <w:rPr>
+          <w:lang w:val="ro-RO"/>
+        </w:rPr>
+        <w:t>generează cheia public</w:t>
+      </w:r>
+      <w:r>
+        <w:rPr>
+          <w:lang w:val="ro-RO"/>
+        </w:rPr>
+        <w:t>ă</w:t>
+      </w:r>
+      <w:r>
+        <w:rPr>
+          <w:lang w:val="ro-RO"/>
+        </w:rPr>
+        <w:t xml:space="preserve"> </w:t>
+      </w:r>
+      <w:r>
+        <w:rPr>
+          <w:i/>
+          <w:iCs/>
+          <w:lang w:val="ro-RO"/>
+        </w:rPr>
+        <w:t>n</w:t>
+      </w:r>
+      <w:r>
+        <w:rPr>
+          <w:lang w:val="ro-RO"/>
+        </w:rPr>
+        <w:t xml:space="preserve"> folosind metoda </w:t>
+      </w:r>
+      <w:proofErr w:type="spellStart"/>
+      <w:r>
+        <w:rPr>
+          <w:i/>
+          <w:iCs/>
+          <w:lang w:val="ro-RO"/>
+        </w:rPr>
+        <w:t>probabilePrime</w:t>
+      </w:r>
+      <w:proofErr w:type="spellEnd"/>
+      <w:r>
+        <w:rPr>
+          <w:i/>
+          <w:iCs/>
+          <w:lang w:val="ro-RO"/>
+        </w:rPr>
+        <w:t>()</w:t>
+      </w:r>
+      <w:r>
+        <w:rPr>
+          <w:lang w:val="ro-RO"/>
+        </w:rPr>
+        <w:t xml:space="preserve"> al clasei </w:t>
+      </w:r>
+      <w:proofErr w:type="spellStart"/>
+      <w:r>
+        <w:rPr>
+          <w:i/>
+          <w:iCs/>
+          <w:lang w:val="ro-RO"/>
+        </w:rPr>
         <w:t>BigInteger</w:t>
       </w:r>
+      <w:proofErr w:type="spellEnd"/>
       <w:r>
         <w:rPr>
           <w:lang w:val="ro-RO"/>
@@ -3112,13 +3900,95 @@
         </w:rPr>
         <w:t xml:space="preserve">Metoda </w:t>
       </w:r>
+      <w:proofErr w:type="spellStart"/>
       <w:r>
         <w:rPr>
           <w:i/>
           <w:iCs/>
           <w:lang w:val="ro-RO"/>
         </w:rPr>
-        <w:t>sendPublicKey(Prover prover, Verifier verifier)</w:t>
+        <w:t>sendPublicKey</w:t>
+      </w:r>
+      <w:proofErr w:type="spellEnd"/>
+      <w:r>
+        <w:rPr>
+          <w:i/>
+          <w:iCs/>
+          <w:lang w:val="ro-RO"/>
+        </w:rPr>
+        <w:t>(</w:t>
+      </w:r>
+      <w:proofErr w:type="spellStart"/>
+      <w:r>
+        <w:rPr>
+          <w:i/>
+          <w:iCs/>
+          <w:lang w:val="ro-RO"/>
+        </w:rPr>
+        <w:t>Prover</w:t>
+      </w:r>
+      <w:proofErr w:type="spellEnd"/>
+      <w:r>
+        <w:rPr>
+          <w:i/>
+          <w:iCs/>
+          <w:lang w:val="ro-RO"/>
+        </w:rPr>
+        <w:t xml:space="preserve"> </w:t>
+      </w:r>
+      <w:proofErr w:type="spellStart"/>
+      <w:r>
+        <w:rPr>
+          <w:i/>
+          <w:iCs/>
+          <w:lang w:val="ro-RO"/>
+        </w:rPr>
+        <w:t>prover</w:t>
+      </w:r>
+      <w:proofErr w:type="spellEnd"/>
+      <w:r>
+        <w:rPr>
+          <w:i/>
+          <w:iCs/>
+          <w:lang w:val="ro-RO"/>
+        </w:rPr>
+        <w:t xml:space="preserve">, </w:t>
+      </w:r>
+      <w:proofErr w:type="spellStart"/>
+      <w:r>
+        <w:rPr>
+          <w:i/>
+          <w:iCs/>
+          <w:lang w:val="ro-RO"/>
+        </w:rPr>
+        <w:t>Verifier</w:t>
+      </w:r>
+      <w:proofErr w:type="spellEnd"/>
+      <w:r>
+        <w:rPr>
+          <w:i/>
+          <w:iCs/>
+          <w:lang w:val="ro-RO"/>
+        </w:rPr>
+        <w:t xml:space="preserve"> </w:t>
+      </w:r>
+      <w:proofErr w:type="spellStart"/>
+      <w:r>
+        <w:rPr>
+          <w:i/>
+          <w:iCs/>
+          <w:lang w:val="ro-RO"/>
+        </w:rPr>
+        <w:t>verifier</w:t>
+      </w:r>
+      <w:proofErr w:type="spellEnd"/>
+      <w:r>
+        <w:rPr>
+          <w:i/>
+          <w:iCs/>
+          <w:lang w:val="ro-RO"/>
+        </w:rPr>
+        <w:t>)</w:t>
       </w:r>
       <w:r>
         <w:rPr>
@@ -3167,6 +4037,7 @@
         </w:rPr>
         <w:t xml:space="preserve">Clasa </w:t>
       </w:r>
+      <w:proofErr w:type="spellStart"/>
       <w:r>
         <w:rPr>
           <w:b/>
@@ -3175,7 +4046,18 @@
           <w:iCs/>
           <w:lang w:val="ro-RO"/>
         </w:rPr>
-        <w:t>Prover:</w:t>
+        <w:t>Prover</w:t>
+      </w:r>
+      <w:proofErr w:type="spellEnd"/>
+      <w:r>
+        <w:rPr>
+          <w:b/>
+          <w:bCs/>
+          <w:i/>
+          <w:iCs/>
+          <w:lang w:val="ro-RO"/>
+        </w:rPr>
+        <w:t>:</w:t>
       </w:r>
     </w:p>
     <w:p>
@@ -3197,28 +4079,54 @@
         </w:rPr>
         <w:t xml:space="preserve">Metoda </w:t>
       </w:r>
+      <w:proofErr w:type="spellStart"/>
       <w:r>
         <w:rPr>
           <w:i/>
           <w:iCs/>
           <w:lang w:val="ro-RO"/>
         </w:rPr>
-        <w:t xml:space="preserve">generateR() </w:t>
-      </w:r>
-      <w:r>
-        <w:rPr>
-          <w:lang w:val="ro-RO"/>
-        </w:rPr>
-        <w:t xml:space="preserve">generează un număr aleatoriu r utilizat în calcularea angajementului. Se utilizează clasa </w:t>
-      </w:r>
+        <w:t>generateR</w:t>
+      </w:r>
+      <w:proofErr w:type="spellEnd"/>
       <w:r>
         <w:rPr>
           <w:i/>
           <w:iCs/>
           <w:lang w:val="ro-RO"/>
         </w:rPr>
+        <w:t xml:space="preserve">() </w:t>
+      </w:r>
+      <w:r>
+        <w:rPr>
+          <w:lang w:val="ro-RO"/>
+        </w:rPr>
+        <w:t xml:space="preserve">generează un număr aleatoriu r utilizat în calcularea </w:t>
+      </w:r>
+      <w:proofErr w:type="spellStart"/>
+      <w:r>
+        <w:rPr>
+          <w:lang w:val="ro-RO"/>
+        </w:rPr>
+        <w:t>angajementului</w:t>
+      </w:r>
+      <w:proofErr w:type="spellEnd"/>
+      <w:r>
+        <w:rPr>
+          <w:lang w:val="ro-RO"/>
+        </w:rPr>
+        <w:t xml:space="preserve">. Se utilizează clasa </w:t>
+      </w:r>
+      <w:proofErr w:type="spellStart"/>
+      <w:r>
+        <w:rPr>
+          <w:i/>
+          <w:iCs/>
+          <w:lang w:val="ro-RO"/>
+        </w:rPr>
         <w:t>SecureRandom</w:t>
       </w:r>
+      <w:proofErr w:type="spellEnd"/>
       <w:r>
         <w:rPr>
           <w:lang w:val="ro-RO"/>
@@ -3245,19 +4153,43 @@
         </w:rPr>
         <w:t xml:space="preserve">Metoda </w:t>
       </w:r>
+      <w:proofErr w:type="spellStart"/>
       <w:r>
         <w:rPr>
           <w:i/>
           <w:iCs/>
           <w:lang w:val="ro-RO"/>
         </w:rPr>
-        <w:t>generateV()</w:t>
-      </w:r>
-      <w:r>
-        <w:rPr>
-          <w:lang w:val="ro-RO"/>
-        </w:rPr>
-        <w:t xml:space="preserve"> calculează cheia publica v, utilizată de Verifier în procesul de validare.</w:t>
+        <w:t>generateV</w:t>
+      </w:r>
+      <w:proofErr w:type="spellEnd"/>
+      <w:r>
+        <w:rPr>
+          <w:i/>
+          <w:iCs/>
+          <w:lang w:val="ro-RO"/>
+        </w:rPr>
+        <w:t>()</w:t>
+      </w:r>
+      <w:r>
+        <w:rPr>
+          <w:lang w:val="ro-RO"/>
+        </w:rPr>
+        <w:t xml:space="preserve"> calculează cheia publica v, utilizată de </w:t>
+      </w:r>
+      <w:proofErr w:type="spellStart"/>
+      <w:r>
+        <w:rPr>
+          <w:lang w:val="ro-RO"/>
+        </w:rPr>
+        <w:t>Verifier</w:t>
+      </w:r>
+      <w:proofErr w:type="spellEnd"/>
+      <w:r>
+        <w:rPr>
+          <w:lang w:val="ro-RO"/>
+        </w:rPr>
+        <w:t xml:space="preserve"> în procesul de validare.</w:t>
       </w:r>
     </w:p>
     <w:p>
@@ -3279,35 +4211,69 @@
         </w:rPr>
         <w:t xml:space="preserve">Metoda </w:t>
       </w:r>
+      <w:proofErr w:type="spellStart"/>
       <w:r>
         <w:rPr>
           <w:i/>
           <w:iCs/>
           <w:lang w:val="ro-RO"/>
         </w:rPr>
-        <w:t>generateY(</w:t>
-      </w:r>
+        <w:t>generateY</w:t>
+      </w:r>
+      <w:proofErr w:type="spellEnd"/>
       <w:r>
         <w:rPr>
           <w:i/>
           <w:iCs/>
           <w:lang w:val="ro-RO"/>
         </w:rPr>
-        <w:t>BigInteger e, boolean LEGITIMATE</w:t>
-      </w:r>
+        <w:t>(</w:t>
+      </w:r>
+      <w:proofErr w:type="spellStart"/>
       <w:r>
         <w:rPr>
           <w:i/>
           <w:iCs/>
           <w:lang w:val="ro-RO"/>
         </w:rPr>
+        <w:t>BigInteger</w:t>
+      </w:r>
+      <w:proofErr w:type="spellEnd"/>
+      <w:r>
+        <w:rPr>
+          <w:i/>
+          <w:iCs/>
+          <w:lang w:val="ro-RO"/>
+        </w:rPr>
+        <w:t xml:space="preserve"> e, boolean LEGITIMATE</w:t>
+      </w:r>
+      <w:r>
+        <w:rPr>
+          <w:i/>
+          <w:iCs/>
+          <w:lang w:val="ro-RO"/>
+        </w:rPr>
         <w:t xml:space="preserve">) </w:t>
       </w:r>
       <w:r>
         <w:rPr>
           <w:lang w:val="ro-RO"/>
         </w:rPr>
-        <w:t xml:space="preserve">calculează valaorea y și leagă angajamentul r de secretul și provocarea e. În cazul în care parametrul </w:t>
+        <w:t xml:space="preserve">calculează </w:t>
+      </w:r>
+      <w:proofErr w:type="spellStart"/>
+      <w:r>
+        <w:rPr>
+          <w:lang w:val="ro-RO"/>
+        </w:rPr>
+        <w:t>valaorea</w:t>
+      </w:r>
+      <w:proofErr w:type="spellEnd"/>
+      <w:r>
+        <w:rPr>
+          <w:lang w:val="ro-RO"/>
+        </w:rPr>
+        <w:t xml:space="preserve"> y și leagă angajamentul r de secretul și provocarea e. În cazul în care parametrul </w:t>
       </w:r>
       <w:r>
         <w:rPr>
@@ -3387,6 +4353,7 @@
         </w:rPr>
         <w:t xml:space="preserve">Clasa </w:t>
       </w:r>
+      <w:proofErr w:type="spellStart"/>
       <w:r>
         <w:rPr>
           <w:b/>
@@ -3397,6 +4364,7 @@
         </w:rPr>
         <w:t>Verifier</w:t>
       </w:r>
+      <w:proofErr w:type="spellEnd"/>
       <w:r>
         <w:rPr>
           <w:b/>
@@ -3425,19 +4393,43 @@
         </w:rPr>
         <w:t xml:space="preserve">Metoda </w:t>
       </w:r>
+      <w:proofErr w:type="spellStart"/>
       <w:r>
         <w:rPr>
           <w:i/>
           <w:iCs/>
           <w:lang w:val="ro-RO"/>
         </w:rPr>
-        <w:t>generateE()</w:t>
-      </w:r>
-      <w:r>
-        <w:rPr>
-          <w:lang w:val="ro-RO"/>
-        </w:rPr>
-        <w:t xml:space="preserve"> creează o provocare aleatoare e care poate lua ori valoarea 0 ori 1. Acesta poate fi considerat ca un flag care indică dacă Verifier solicită includerea secretului s în calculul lui y sau nu.</w:t>
+        <w:t>generateE</w:t>
+      </w:r>
+      <w:proofErr w:type="spellEnd"/>
+      <w:r>
+        <w:rPr>
+          <w:i/>
+          <w:iCs/>
+          <w:lang w:val="ro-RO"/>
+        </w:rPr>
+        <w:t>()</w:t>
+      </w:r>
+      <w:r>
+        <w:rPr>
+          <w:lang w:val="ro-RO"/>
+        </w:rPr>
+        <w:t xml:space="preserve"> creează o provocare aleatoare e care poate lua ori valoarea 0 ori 1. Acesta poate fi considerat ca un flag care indică dacă </w:t>
+      </w:r>
+      <w:proofErr w:type="spellStart"/>
+      <w:r>
+        <w:rPr>
+          <w:lang w:val="ro-RO"/>
+        </w:rPr>
+        <w:t>Verifier</w:t>
+      </w:r>
+      <w:proofErr w:type="spellEnd"/>
+      <w:r>
+        <w:rPr>
+          <w:lang w:val="ro-RO"/>
+        </w:rPr>
+        <w:t xml:space="preserve"> solicită includerea secretului s în calculul lui y sau nu.</w:t>
       </w:r>
     </w:p>
     <w:p>
@@ -3459,13 +4451,23 @@
         </w:rPr>
         <w:t xml:space="preserve">Metoda </w:t>
       </w:r>
+      <w:proofErr w:type="spellStart"/>
       <w:r>
         <w:rPr>
           <w:i/>
           <w:iCs/>
           <w:lang w:val="ro-RO"/>
         </w:rPr>
-        <w:t xml:space="preserve">generateX() </w:t>
+        <w:t>generateX</w:t>
+      </w:r>
+      <w:proofErr w:type="spellEnd"/>
+      <w:r>
+        <w:rPr>
+          <w:i/>
+          <w:iCs/>
+          <w:lang w:val="ro-RO"/>
+        </w:rPr>
+        <w:t xml:space="preserve">() </w:t>
       </w:r>
       <w:r>
         <w:rPr>
@@ -3493,22 +4495,88 @@
         </w:rPr>
         <w:t xml:space="preserve">Metoda </w:t>
       </w:r>
+      <w:proofErr w:type="spellStart"/>
       <w:r>
         <w:rPr>
           <w:i/>
           <w:iCs/>
           <w:lang w:val="ro-RO"/>
         </w:rPr>
-        <w:t>verifyProof(</w:t>
-      </w:r>
+        <w:t>verifyProof</w:t>
+      </w:r>
+      <w:proofErr w:type="spellEnd"/>
       <w:r>
         <w:rPr>
           <w:i/>
           <w:iCs/>
           <w:lang w:val="ro-RO"/>
         </w:rPr>
-        <w:t>BigInteger x, BigInteger y, Prover prover</w:t>
-      </w:r>
+        <w:t>(</w:t>
+      </w:r>
+      <w:proofErr w:type="spellStart"/>
+      <w:r>
+        <w:rPr>
+          <w:i/>
+          <w:iCs/>
+          <w:lang w:val="ro-RO"/>
+        </w:rPr>
+        <w:t>BigInteger</w:t>
+      </w:r>
+      <w:proofErr w:type="spellEnd"/>
+      <w:r>
+        <w:rPr>
+          <w:i/>
+          <w:iCs/>
+          <w:lang w:val="ro-RO"/>
+        </w:rPr>
+        <w:t xml:space="preserve"> x, </w:t>
+      </w:r>
+      <w:proofErr w:type="spellStart"/>
+      <w:r>
+        <w:rPr>
+          <w:i/>
+          <w:iCs/>
+          <w:lang w:val="ro-RO"/>
+        </w:rPr>
+        <w:t>BigInteger</w:t>
+      </w:r>
+      <w:proofErr w:type="spellEnd"/>
+      <w:r>
+        <w:rPr>
+          <w:i/>
+          <w:iCs/>
+          <w:lang w:val="ro-RO"/>
+        </w:rPr>
+        <w:t xml:space="preserve"> y, </w:t>
+      </w:r>
+      <w:proofErr w:type="spellStart"/>
+      <w:r>
+        <w:rPr>
+          <w:i/>
+          <w:iCs/>
+          <w:lang w:val="ro-RO"/>
+        </w:rPr>
+        <w:t>Prover</w:t>
+      </w:r>
+      <w:proofErr w:type="spellEnd"/>
+      <w:r>
+        <w:rPr>
+          <w:i/>
+          <w:iCs/>
+          <w:lang w:val="ro-RO"/>
+        </w:rPr>
+        <w:t xml:space="preserve"> </w:t>
+      </w:r>
+      <w:proofErr w:type="spellStart"/>
+      <w:r>
+        <w:rPr>
+          <w:i/>
+          <w:iCs/>
+          <w:lang w:val="ro-RO"/>
+        </w:rPr>
+        <w:t>prover</w:t>
+      </w:r>
+      <w:proofErr w:type="spellEnd"/>
       <w:r>
         <w:rPr>
           <w:i/>
@@ -3585,13 +4653,41 @@
         </w:rPr>
         <w:t xml:space="preserve">Metoda </w:t>
       </w:r>
+      <w:proofErr w:type="spellStart"/>
       <w:r>
         <w:rPr>
           <w:i/>
           <w:iCs/>
           <w:lang w:val="ro-RO"/>
         </w:rPr>
-        <w:t>main(String[] args)</w:t>
+        <w:t>main</w:t>
+      </w:r>
+      <w:proofErr w:type="spellEnd"/>
+      <w:r>
+        <w:rPr>
+          <w:i/>
+          <w:iCs/>
+          <w:lang w:val="ro-RO"/>
+        </w:rPr>
+        <w:t xml:space="preserve">(String[] </w:t>
+      </w:r>
+      <w:proofErr w:type="spellStart"/>
+      <w:r>
+        <w:rPr>
+          <w:i/>
+          <w:iCs/>
+          <w:lang w:val="ro-RO"/>
+        </w:rPr>
+        <w:t>args</w:t>
+      </w:r>
+      <w:proofErr w:type="spellEnd"/>
+      <w:r>
+        <w:rPr>
+          <w:i/>
+          <w:iCs/>
+          <w:lang w:val="ro-RO"/>
+        </w:rPr>
+        <w:t>)</w:t>
       </w:r>
       <w:r>
         <w:rPr>
@@ -3649,7 +4745,43 @@
         <w:rPr>
           <w:lang w:val="ro-RO"/>
         </w:rPr>
-        <w:t>Proiectul a fost testat atât cu un P legitim, cât și cu unul ilegitim. Rata de succes este ilustrată în tabelul de mai jos.</w:t>
+        <w:t>Proiectul a fost testat atât cu un P legitim, cât și cu unul ilegitim.</w:t>
+      </w:r>
+      <w:r>
+        <w:rPr>
+          <w:lang w:val="ro-RO"/>
+        </w:rPr>
+        <w:t xml:space="preserve"> În </w:t>
+      </w:r>
+      <w:r>
+        <w:rPr>
+          <w:lang w:val="ro-RO"/>
+        </w:rPr>
+        <w:t>cazul în care numărul rundelor este n=10, probabilitatea de succes fraudulos este: 1/2^10 =0.1%. În cazul n=1000, probabilitatea este practic neglijabilă.</w:t>
+      </w:r>
+      <w:r>
+        <w:rPr>
+          <w:lang w:val="ro-RO"/>
+        </w:rPr>
+        <w:t xml:space="preserve"> </w:t>
+      </w:r>
+      <w:r>
+        <w:rPr>
+          <w:lang w:val="ro-RO"/>
+        </w:rPr>
+        <w:t>Rata de succes</w:t>
+      </w:r>
+      <w:r>
+        <w:rPr>
+          <w:lang w:val="ro-RO"/>
+        </w:rPr>
+        <w:t xml:space="preserve"> rezultată în urma rulării programului</w:t>
+      </w:r>
+      <w:r>
+        <w:rPr>
+          <w:lang w:val="ro-RO"/>
+        </w:rPr>
+        <w:t xml:space="preserve"> este ilustrată în tabelul de mai jos.</w:t>
       </w:r>
     </w:p>
     <w:tbl>
@@ -3762,10 +4894,10 @@
                 <w:szCs w:val="16"/>
               </w:rPr>
               <w:drawing>
-                <wp:inline distT="0" distB="0" distL="0" distR="0" wp14:anchorId="3552E001" wp14:editId="674CAFAE">
-                  <wp:extent cx="1626919" cy="683597"/>
-                  <wp:effectExtent l="0" t="0" r="0" b="2540"/>
-                  <wp:docPr id="1015850302" name="Picture 1"/>
+                <wp:inline distT="0" distB="0" distL="0" distR="0" wp14:anchorId="5AB902A0" wp14:editId="0A4870E1">
+                  <wp:extent cx="1626919" cy="810888"/>
+                  <wp:effectExtent l="0" t="0" r="0" b="8890"/>
+                  <wp:docPr id="1210459764" name="Picture 1"/>
                   <wp:cNvGraphicFramePr>
                     <a:graphicFrameLocks xmlns:a="http://purl.oclc.org/ooxml/drawingml/main" noChangeAspect="1"/>
                   </wp:cNvGraphicFramePr>
@@ -3773,7 +4905,7 @@
                     <a:graphicData uri="http://purl.oclc.org/ooxml/drawingml/picture">
                       <pic:pic xmlns:pic="http://purl.oclc.org/ooxml/drawingml/picture">
                         <pic:nvPicPr>
-                          <pic:cNvPr id="1015850302" name=""/>
+                          <pic:cNvPr id="1210459764" name=""/>
                           <pic:cNvPicPr/>
                         </pic:nvPicPr>
                         <pic:blipFill>
@@ -3785,7 +4917,7 @@
                         <pic:spPr>
                           <a:xfrm>
                             <a:off x="0" y="0"/>
-                            <a:ext cx="1664007" cy="699181"/>
+                            <a:ext cx="1638386" cy="816603"/>
                           </a:xfrm>
                           <a:prstGeom prst="rect">
                             <a:avLst/>
@@ -3894,6 +5026,7 @@
     </w:p>
     <w:p>
       <w:pPr>
+        <w:ind w:firstLine="14.20pt"/>
         <w:jc w:val="both"/>
         <w:rPr>
           <w:lang w:val="ro-RO"/>
@@ -3911,13 +5044,95 @@
         </w:rPr>
         <w:t xml:space="preserve">câmpul </w:t>
       </w:r>
+      <w:proofErr w:type="spellStart"/>
       <w:r>
         <w:rPr>
           <w:i/>
           <w:iCs/>
           <w:lang w:val="ro-RO"/>
         </w:rPr>
-        <w:t xml:space="preserve">max round reached while illegitimate </w:t>
+        <w:t>max</w:t>
+      </w:r>
+      <w:proofErr w:type="spellEnd"/>
+      <w:r>
+        <w:rPr>
+          <w:i/>
+          <w:iCs/>
+          <w:lang w:val="ro-RO"/>
+        </w:rPr>
+        <w:t xml:space="preserve"> </w:t>
+      </w:r>
+      <w:proofErr w:type="spellStart"/>
+      <w:r>
+        <w:rPr>
+          <w:i/>
+          <w:iCs/>
+          <w:lang w:val="ro-RO"/>
+        </w:rPr>
+        <w:t>round</w:t>
+      </w:r>
+      <w:proofErr w:type="spellEnd"/>
+      <w:r>
+        <w:rPr>
+          <w:i/>
+          <w:iCs/>
+          <w:lang w:val="ro-RO"/>
+        </w:rPr>
+        <w:t xml:space="preserve"> </w:t>
+      </w:r>
+      <w:proofErr w:type="spellStart"/>
+      <w:r>
+        <w:rPr>
+          <w:i/>
+          <w:iCs/>
+          <w:lang w:val="ro-RO"/>
+        </w:rPr>
+        <w:t>reached</w:t>
+      </w:r>
+      <w:proofErr w:type="spellEnd"/>
+      <w:r>
+        <w:rPr>
+          <w:i/>
+          <w:iCs/>
+          <w:lang w:val="ro-RO"/>
+        </w:rPr>
+        <w:t xml:space="preserve"> </w:t>
+      </w:r>
+      <w:proofErr w:type="spellStart"/>
+      <w:r>
+        <w:rPr>
+          <w:i/>
+          <w:iCs/>
+          <w:lang w:val="ro-RO"/>
+        </w:rPr>
+        <w:t>while</w:t>
+      </w:r>
+      <w:proofErr w:type="spellEnd"/>
+      <w:r>
+        <w:rPr>
+          <w:i/>
+          <w:iCs/>
+          <w:lang w:val="ro-RO"/>
+        </w:rPr>
+        <w:t xml:space="preserve"> </w:t>
+      </w:r>
+      <w:proofErr w:type="spellStart"/>
+      <w:r>
+        <w:rPr>
+          <w:i/>
+          <w:iCs/>
+          <w:lang w:val="ro-RO"/>
+        </w:rPr>
+        <w:t>illegitimate</w:t>
+      </w:r>
+      <w:proofErr w:type="spellEnd"/>
+      <w:r>
+        <w:rPr>
+          <w:i/>
+          <w:iCs/>
+          <w:lang w:val="ro-RO"/>
+        </w:rPr>
+        <w:t xml:space="preserve"> </w:t>
       </w:r>
       <w:r>
         <w:rPr>
@@ -3925,18 +5140,50 @@
         </w:rPr>
         <w:t>reprezintă numărul maxim de runde consecutive cu rezultat pozitiv, în timp ce P era ilegitim.</w:t>
       </w:r>
-    </w:p>
-    <w:p>
-      <w:pPr>
+      <w:r>
+        <w:rPr>
+          <w:lang w:val="ro-RO"/>
+        </w:rPr>
+        <w:t xml:space="preserve"> Codul care se ocupă cu afișarea statisticilor se află pe </w:t>
+      </w:r>
+      <w:proofErr w:type="spellStart"/>
+      <w:r>
+        <w:rPr>
+          <w:lang w:val="ro-RO"/>
+        </w:rPr>
+        <w:t>branchul</w:t>
+      </w:r>
+      <w:proofErr w:type="spellEnd"/>
+      <w:r>
+        <w:rPr>
+          <w:lang w:val="ro-RO"/>
+        </w:rPr>
+        <w:t xml:space="preserve"> </w:t>
+      </w:r>
+      <w:r>
+        <w:rPr>
+          <w:i/>
+          <w:iCs/>
+          <w:lang w:val="ro-RO"/>
+        </w:rPr>
+        <w:t xml:space="preserve">test </w:t>
+      </w:r>
+      <w:r>
+        <w:rPr>
+          <w:lang w:val="ro-RO"/>
+        </w:rPr>
+        <w:t>pe GitHub.</w:t>
+      </w:r>
+    </w:p>
+    <w:p>
+      <w:pPr>
+        <w:ind w:firstLine="14.20pt"/>
         <w:jc w:val="both"/>
-        <w:rPr>
-          <w:lang w:val="ro-RO"/>
-        </w:rPr>
-      </w:pPr>
-    </w:p>
-    <w:p>
-      <w:pPr>
-        <w:ind w:firstLine="14.40pt"/>
+      </w:pPr>
+    </w:p>
+    <w:p>
+      <w:pPr>
+        <w:pStyle w:val="Heading1"/>
         <w:jc w:val="both"/>
         <w:rPr>
           <w:lang w:val="ro-RO"/>
@@ -3946,7 +5193,132 @@
         <w:rPr>
           <w:lang w:val="ro-RO"/>
         </w:rPr>
-        <w:t>De exemplu, în cazul în care numărul rundelor este n=10, probabilitatea de succes fraudulos este: 1/2^10 =0.1%. În cazul n=1000, probabilitatea este practic neglijabilă.</w:t>
+        <w:t>Concluzii</w:t>
+      </w:r>
+    </w:p>
+    <w:p>
+      <w:pPr>
+        <w:ind w:firstLine="14.20pt"/>
+        <w:jc w:val="both"/>
+        <w:rPr>
+          <w:lang w:val="ro-RO"/>
+        </w:rPr>
+      </w:pPr>
+      <w:r>
+        <w:rPr>
+          <w:lang w:val="ro-RO"/>
+        </w:rPr>
+        <w:t xml:space="preserve">Această lucrare a prezentat o implementare practică a schemei </w:t>
+      </w:r>
+      <w:proofErr w:type="spellStart"/>
+      <w:r>
+        <w:rPr>
+          <w:lang w:val="ro-RO"/>
+        </w:rPr>
+        <w:t>Feige</w:t>
+      </w:r>
+      <w:proofErr w:type="spellEnd"/>
+      <w:r>
+        <w:rPr>
+          <w:lang w:val="ro-RO"/>
+        </w:rPr>
+        <w:t>–Fiat–</w:t>
+      </w:r>
+      <w:proofErr w:type="spellStart"/>
+      <w:r>
+        <w:rPr>
+          <w:lang w:val="ro-RO"/>
+        </w:rPr>
+        <w:t>Shamir</w:t>
+      </w:r>
+      <w:proofErr w:type="spellEnd"/>
+      <w:r>
+        <w:rPr>
+          <w:lang w:val="ro-RO"/>
+        </w:rPr>
+        <w:t xml:space="preserve"> (FFS)</w:t>
+      </w:r>
+      <w:r>
+        <w:rPr>
+          <w:lang w:val="ro-RO"/>
+        </w:rPr>
+        <w:t xml:space="preserve">, care reprezintă baza </w:t>
+      </w:r>
+      <w:r>
+        <w:rPr>
+          <w:lang w:val="ro-RO"/>
+        </w:rPr>
+        <w:t>protoco</w:t>
+      </w:r>
+      <w:r>
+        <w:rPr>
+          <w:lang w:val="ro-RO"/>
+        </w:rPr>
+        <w:t>a</w:t>
+      </w:r>
+      <w:r>
+        <w:rPr>
+          <w:lang w:val="ro-RO"/>
+        </w:rPr>
+        <w:t>l</w:t>
+      </w:r>
+      <w:r>
+        <w:rPr>
+          <w:lang w:val="ro-RO"/>
+        </w:rPr>
+        <w:t>elor</w:t>
+      </w:r>
+      <w:r>
+        <w:rPr>
+          <w:lang w:val="ro-RO"/>
+        </w:rPr>
+        <w:t xml:space="preserve"> zero-</w:t>
+      </w:r>
+      <w:proofErr w:type="spellStart"/>
+      <w:r>
+        <w:rPr>
+          <w:lang w:val="ro-RO"/>
+        </w:rPr>
+        <w:t>knowledge</w:t>
+      </w:r>
+      <w:proofErr w:type="spellEnd"/>
+      <w:r>
+        <w:rPr>
+          <w:lang w:val="ro-RO"/>
+        </w:rPr>
+        <w:t xml:space="preserve"> bazat</w:t>
+      </w:r>
+      <w:r>
+        <w:rPr>
+          <w:lang w:val="ro-RO"/>
+        </w:rPr>
+        <w:t>e</w:t>
+      </w:r>
+      <w:r>
+        <w:rPr>
+          <w:lang w:val="ro-RO"/>
+        </w:rPr>
+        <w:t xml:space="preserve"> pe aritmetica modulară</w:t>
+      </w:r>
+      <w:r>
+        <w:rPr>
+          <w:lang w:val="ro-RO"/>
+        </w:rPr>
+        <w:t xml:space="preserve">. Comparativ cu alți algoritmi, precum </w:t>
+      </w:r>
+      <w:proofErr w:type="spellStart"/>
+      <w:r>
+        <w:rPr>
+          <w:lang w:val="ro-RO"/>
+        </w:rPr>
+        <w:t>zk-SNARKs</w:t>
+      </w:r>
+      <w:proofErr w:type="spellEnd"/>
+      <w:r>
+        <w:rPr>
+          <w:lang w:val="ro-RO"/>
+        </w:rPr>
+        <w:t>, FFS este mai ușor de implementat și este potrivit pentru aplicațiile criptografice de baza.</w:t>
       </w:r>
     </w:p>
     <w:p>
@@ -3961,6 +5333,168 @@
           <w:lang w:val="ro-RO"/>
         </w:rPr>
         <w:t>References</w:t>
+      </w:r>
+    </w:p>
+    <w:p>
+      <w:pPr>
+        <w:jc w:val="both"/>
+        <w:rPr>
+          <w:noProof/>
+        </w:rPr>
+      </w:pPr>
+      <w:r>
+        <w:rPr>
+          <w:lang w:val="ro-RO"/>
+        </w:rPr>
+        <w:fldChar w:fldCharType="begin"/>
+      </w:r>
+      <w:r>
+        <w:instrText xml:space="preserve"> BIBLIOGRAPHY  \l</w:instrText>
+      </w:r>
+      <w:r>
+        <w:instrText xml:space="preserve"> en-US </w:instrText>
+      </w:r>
+      <w:r>
+        <w:rPr>
+          <w:lang w:val="ro-RO"/>
+        </w:rPr>
+        <w:fldChar w:fldCharType="separate"/>
+      </w:r>
+    </w:p>
+    <w:tbl>
+      <w:tblPr>
+        <w:tblW w:w="100.0%" w:type="pct"/>
+        <w:tblCellSpacing w:w="0.75pt" w:type="dxa"/>
+        <w:tblCellMar>
+          <w:top w:w="0.75pt" w:type="dxa"/>
+          <w:start w:w="0.75pt" w:type="dxa"/>
+          <w:bottom w:w="0.75pt" w:type="dxa"/>
+          <w:end w:w="0.75pt" w:type="dxa"/>
+        </w:tblCellMar>
+        <w:tblLook w:firstRow="1" w:lastRow="0" w:firstColumn="1" w:lastColumn="0" w:noHBand="0" w:noVBand="1"/>
+      </w:tblPr>
+      <w:tblGrid>
+        <w:gridCol w:w="309"/>
+        <w:gridCol w:w="4557"/>
+      </w:tblGrid>
+      <w:tr>
+        <w:trPr>
+          <w:divId w:val="980571163"/>
+          <w:tblCellSpacing w:w="0.75pt" w:type="dxa"/>
+        </w:trPr>
+        <w:tc>
+          <w:tcPr>
+            <w:tcW w:w="1.0%" w:type="pct"/>
+            <w:hideMark/>
+          </w:tcPr>
+          <w:p>
+            <w:pPr>
+              <w:pStyle w:val="Bibliography"/>
+              <w:rPr>
+                <w:noProof/>
+                <w:sz w:val="24"/>
+                <w:szCs w:val="24"/>
+              </w:rPr>
+            </w:pPr>
+            <w:r>
+              <w:rPr>
+                <w:noProof/>
+              </w:rPr>
+              <w:t xml:space="preserve">[1] </w:t>
+            </w:r>
+          </w:p>
+        </w:tc>
+        <w:tc>
+          <w:tcPr>
+            <w:tcW w:w="0pt" w:type="auto"/>
+            <w:hideMark/>
+          </w:tcPr>
+          <w:p>
+            <w:pPr>
+              <w:pStyle w:val="Bibliography"/>
+              <w:jc w:val="both"/>
+              <w:rPr>
+                <w:noProof/>
+              </w:rPr>
+            </w:pPr>
+            <w:r>
+              <w:rPr>
+                <w:noProof/>
+              </w:rPr>
+              <w:t>J.-J. Quisquater, L. C. Guillou and T. A. Berson, "How to Explain Zero-Knowledge Protocols to Your Children", Advances in Cryptology — CRYPTO' 89 Proceedings, vol. 435, 1990, p. 628–631.</w:t>
+            </w:r>
+          </w:p>
+        </w:tc>
+      </w:tr>
+      <w:tr>
+        <w:trPr>
+          <w:divId w:val="980571163"/>
+          <w:tblCellSpacing w:w="0.75pt" w:type="dxa"/>
+        </w:trPr>
+        <w:tc>
+          <w:tcPr>
+            <w:tcW w:w="1.0%" w:type="pct"/>
+            <w:hideMark/>
+          </w:tcPr>
+          <w:p>
+            <w:pPr>
+              <w:pStyle w:val="Bibliography"/>
+              <w:rPr>
+                <w:noProof/>
+              </w:rPr>
+            </w:pPr>
+            <w:r>
+              <w:rPr>
+                <w:noProof/>
+              </w:rPr>
+              <w:t xml:space="preserve">[2] </w:t>
+            </w:r>
+          </w:p>
+        </w:tc>
+        <w:tc>
+          <w:tcPr>
+            <w:tcW w:w="0pt" w:type="auto"/>
+            <w:hideMark/>
+          </w:tcPr>
+          <w:p>
+            <w:pPr>
+              <w:pStyle w:val="Bibliography"/>
+              <w:jc w:val="both"/>
+              <w:rPr>
+                <w:noProof/>
+              </w:rPr>
+            </w:pPr>
+            <w:r>
+              <w:rPr>
+                <w:noProof/>
+              </w:rPr>
+              <w:t>I. (. M. V. Aad, A. Mermoud, V. Lenders and B. (. Tellenbach, "Zero-Knowledge Proof", Trends in Data Protection and Encryption Technologies, Springer Nature Switzerland, p. 25–30.</w:t>
+            </w:r>
+          </w:p>
+        </w:tc>
+      </w:tr>
+    </w:tbl>
+    <w:p>
+      <w:pPr>
+        <w:divId w:val="980571163"/>
+        <w:rPr>
+          <w:rFonts w:eastAsia="Times New Roman"/>
+          <w:noProof/>
+        </w:rPr>
+      </w:pPr>
+    </w:p>
+    <w:p>
+      <w:pPr>
+        <w:jc w:val="both"/>
+        <w:rPr>
+          <w:lang w:val="ro-RO"/>
+        </w:rPr>
+      </w:pPr>
+      <w:r>
+        <w:rPr>
+          <w:lang w:val="ro-RO"/>
+        </w:rPr>
+        <w:fldChar w:fldCharType="end"/>
       </w:r>
     </w:p>
     <w:p>
@@ -6695,6 +8229,14 @@
       <w:noProof/>
     </w:rPr>
   </w:style>
+  <w:style w:type="paragraph" w:styleId="Bibliography">
+    <w:name w:val="Bibliography"/>
+    <w:basedOn w:val="Normal"/>
+    <w:next w:val="Normal"/>
+    <w:uiPriority w:val="37"/>
+    <w:unhideWhenUsed/>
+    <w:rsid w:val="00C5763C"/>
+  </w:style>
 </w:styles>
 </file>
 
@@ -6960,11 +8502,42 @@
 </file>
 
 <file path=customXml/item1.xml><?xml version="1.0" encoding="utf-8"?>
-<b:Sources xmlns:b="http://schemas.openxmlformats.org/officeDocument/2006/bibliography" xmlns="http://schemas.openxmlformats.org/officeDocument/2006/bibliography" SelectedStyle="\APA.XSL" StyleName="APA">
+<b:Sources xmlns:b="http://schemas.openxmlformats.org/officeDocument/2006/bibliography" xmlns="http://schemas.openxmlformats.org/officeDocument/2006/bibliography" SelectedStyle="\IEEE2006OfficeOnline.xsl" StyleName="IEEE" Version="2006">
+  <b:Source>
+    <b:Tag>Qui90</b:Tag>
+    <b:SourceType>Book</b:SourceType>
+    <b:Guid>{E7068E04-075C-4327-8F68-C1F618BDA259}</b:Guid>
+    <b:Author>
+      <b:Author>
+        <b:NameList>
+          <b:Person>
+            <b:Last>Quisquater</b:Last>
+            <b:First>Jean-Jacques</b:First>
+          </b:Person>
+          <b:Person>
+            <b:Last>Guillou</b:Last>
+            <b:First>Louis</b:First>
+            <b:Middle>C.</b:Middle>
+          </b:Person>
+          <b:Person>
+            <b:Last>Berson</b:Last>
+            <b:First>Thomas</b:First>
+            <b:Middle>A.</b:Middle>
+          </b:Person>
+        </b:NameList>
+      </b:Author>
+    </b:Author>
+    <b:Title>"How to Explain Zero-Knowledge Protocols to Your Children",  Advances in Cryptology — CRYPTO' 89 Proceedings</b:Title>
+    <b:Year>1990</b:Year>
+    <b:Volume>435</b:Volume>
+    <b:Pages>628–631</b:Pages>
+    <b:DOI>10.1007/0-387-34805-0_60</b:DOI>
+    <b:RefOrder>2</b:RefOrder>
+  </b:Source>
   <b:Source>
     <b:Tag>Aad</b:Tag>
     <b:SourceType>Book</b:SourceType>
-    <b:Guid>{159743EE-8155-4E6B-9637-B3021C3BA148}</b:Guid>
+    <b:Guid>{6D8029F9-EFDC-4900-9F2F-3CB191BBF259}</b:Guid>
     <b:Author>
       <b:Author>
         <b:NameList>
@@ -6991,14 +8564,15 @@
     </b:Author>
     <b:Title>"Zero-Knowledge Proof", Trends in Data Protection and Encryption Technologies</b:Title>
     <b:Publisher>Springer Nature Switzerland</b:Publisher>
-    <b:Pages>pp. 25–30</b:Pages>
+    <b:Pages>25–30</b:Pages>
+    <b:DOI>10.1007/978-3-031-33386-6_6</b:DOI>
     <b:RefOrder>1</b:RefOrder>
   </b:Source>
 </b:Sources>
 </file>
 
 <file path=customXml/itemProps1.xml><?xml version="1.0" encoding="utf-8"?>
-<ds:datastoreItem xmlns:ds="http://purl.oclc.org/ooxml/officeDocument/customXml" ds:itemID="{10F14F74-EF67-47FB-8EA8-2DE75CB476BD}">
+<ds:datastoreItem xmlns:ds="http://purl.oclc.org/ooxml/officeDocument/customXml" ds:itemID="{D6D340FA-AA86-49AC-B49A-0F8D1C11B7E3}">
   <ds:schemaRefs>
     <ds:schemaRef ds:uri="http://schemas.openxmlformats.org/officeDocument/2006/bibliography"/>
   </ds:schemaRefs>

</xml_diff>

<commit_message>
repair typo in references
</commit_message>
<xml_diff>
--- a/Documentatie FFS.docx
+++ b/Documentatie FFS.docx
@@ -32,14 +32,7 @@
           <w:kern w:val="48"/>
           <w:lang w:val="ro-RO"/>
         </w:rPr>
-        <w:t xml:space="preserve">rotocolul de autentificare </w:t>
-      </w:r>
-      <w:r>
-        <w:rPr>
-          <w:kern w:val="48"/>
-          <w:lang w:val="ro-RO"/>
-        </w:rPr>
-        <w:t>zero-knowledge Feige-Fiat-Shamir (in Zn)</w:t>
+        <w:t>rotocolul de autentificare zero-knowledge Feige-Fiat-Shamir (in Zn)</w:t>
       </w:r>
     </w:p>
     <w:p>
@@ -221,55 +214,7 @@
         <w:rPr>
           <w:lang w:val="ro-RO"/>
         </w:rPr>
-        <w:t>Demonstrațiile de tip zero-</w:t>
-      </w:r>
-      <w:proofErr w:type="spellStart"/>
-      <w:r>
-        <w:rPr>
-          <w:lang w:val="ro-RO"/>
-        </w:rPr>
-        <w:t>knowledge</w:t>
-      </w:r>
-      <w:proofErr w:type="spellEnd"/>
-      <w:r>
-        <w:rPr>
-          <w:lang w:val="ro-RO"/>
-        </w:rPr>
-        <w:t xml:space="preserve"> sunt protocoale criptografice care permit unei părți (</w:t>
-      </w:r>
-      <w:proofErr w:type="spellStart"/>
-      <w:r>
-        <w:rPr>
-          <w:lang w:val="ro-RO"/>
-        </w:rPr>
-        <w:t>Prover</w:t>
-      </w:r>
-      <w:proofErr w:type="spellEnd"/>
-      <w:r>
-        <w:rPr>
-          <w:lang w:val="ro-RO"/>
-        </w:rPr>
-        <w:t>) să convingă o altă parte (</w:t>
-      </w:r>
-      <w:proofErr w:type="spellStart"/>
-      <w:r>
-        <w:rPr>
-          <w:lang w:val="ro-RO"/>
-        </w:rPr>
-        <w:t>Verifier</w:t>
-      </w:r>
-      <w:proofErr w:type="spellEnd"/>
-      <w:r>
-        <w:rPr>
-          <w:lang w:val="ro-RO"/>
-        </w:rPr>
-        <w:t>) de validitatea unei afirmații fără a dezvălui informația secretă aferentă. Aceste demonstrații asigură atât confidențialitatea, cât și verificabilitatea, fiind esențiale pentru mecanismele de autentificare securizată.</w:t>
-      </w:r>
-      <w:r>
-        <w:rPr>
-          <w:lang w:val="ro-RO"/>
-        </w:rPr>
-        <w:t xml:space="preserve"> </w:t>
+        <w:t xml:space="preserve">Demonstrațiile de tip zero-knowledge sunt protocoale criptografice care permit unei părți (Prover) să convingă o altă parte (Verifier) de validitatea unei afirmații fără a dezvălui informația secretă aferentă. Aceste demonstrații asigură atât confidențialitatea, cât și verificabilitatea, fiind esențiale pentru mecanismele de autentificare securizată. </w:t>
       </w:r>
     </w:p>
     <w:p>
@@ -283,161 +228,7 @@
         <w:rPr>
           <w:lang w:val="ro-RO"/>
         </w:rPr>
-        <w:t>Protocolul</w:t>
-      </w:r>
-      <w:r>
-        <w:rPr>
-          <w:lang w:val="ro-RO"/>
-        </w:rPr>
-        <w:t xml:space="preserve"> de </w:t>
-      </w:r>
-      <w:r>
-        <w:rPr>
-          <w:lang w:val="ro-RO"/>
-        </w:rPr>
-        <w:t>autentificare</w:t>
-      </w:r>
-      <w:r>
-        <w:rPr>
-          <w:lang w:val="ro-RO"/>
-        </w:rPr>
-        <w:t xml:space="preserve"> </w:t>
-      </w:r>
-      <w:proofErr w:type="spellStart"/>
-      <w:r>
-        <w:rPr>
-          <w:lang w:val="ro-RO"/>
-        </w:rPr>
-        <w:t>Feige</w:t>
-      </w:r>
-      <w:proofErr w:type="spellEnd"/>
-      <w:r>
-        <w:rPr>
-          <w:lang w:val="ro-RO"/>
-        </w:rPr>
-        <w:t>–Fiat–</w:t>
-      </w:r>
-      <w:proofErr w:type="spellStart"/>
-      <w:r>
-        <w:rPr>
-          <w:lang w:val="ro-RO"/>
-        </w:rPr>
-        <w:t>Shamir</w:t>
-      </w:r>
-      <w:proofErr w:type="spellEnd"/>
-      <w:r>
-        <w:rPr>
-          <w:lang w:val="ro-RO"/>
-        </w:rPr>
-        <w:t xml:space="preserve"> (FFS), introdus în 1988 de </w:t>
-      </w:r>
-      <w:proofErr w:type="spellStart"/>
-      <w:r>
-        <w:rPr>
-          <w:lang w:val="ro-RO"/>
-        </w:rPr>
-        <w:t>Uriel</w:t>
-      </w:r>
-      <w:proofErr w:type="spellEnd"/>
-      <w:r>
-        <w:rPr>
-          <w:lang w:val="ro-RO"/>
-        </w:rPr>
-        <w:t xml:space="preserve"> </w:t>
-      </w:r>
-      <w:proofErr w:type="spellStart"/>
-      <w:r>
-        <w:rPr>
-          <w:lang w:val="ro-RO"/>
-        </w:rPr>
-        <w:t>Feige</w:t>
-      </w:r>
-      <w:proofErr w:type="spellEnd"/>
-      <w:r>
-        <w:rPr>
-          <w:lang w:val="ro-RO"/>
-        </w:rPr>
-        <w:t xml:space="preserve">, Amos Fiat și Adi </w:t>
-      </w:r>
-      <w:proofErr w:type="spellStart"/>
-      <w:r>
-        <w:rPr>
-          <w:lang w:val="ro-RO"/>
-        </w:rPr>
-        <w:t>Shamir</w:t>
-      </w:r>
-      <w:proofErr w:type="spellEnd"/>
-      <w:r>
-        <w:rPr>
-          <w:lang w:val="ro-RO"/>
-        </w:rPr>
-        <w:t>, reprezintă un exemplu de sistem de demonstrație zero-</w:t>
-      </w:r>
-      <w:proofErr w:type="spellStart"/>
-      <w:r>
-        <w:rPr>
-          <w:lang w:val="ro-RO"/>
-        </w:rPr>
-        <w:t>knowledge</w:t>
-      </w:r>
-      <w:proofErr w:type="spellEnd"/>
-      <w:r>
-        <w:rPr>
-          <w:lang w:val="ro-RO"/>
-        </w:rPr>
-        <w:t xml:space="preserve"> paralel. Acesta permite </w:t>
-      </w:r>
-      <w:proofErr w:type="spellStart"/>
-      <w:r>
-        <w:rPr>
-          <w:lang w:val="ro-RO"/>
-        </w:rPr>
-        <w:t>Prover</w:t>
-      </w:r>
-      <w:proofErr w:type="spellEnd"/>
-      <w:r>
-        <w:rPr>
-          <w:lang w:val="ro-RO"/>
-        </w:rPr>
-        <w:t>-</w:t>
-      </w:r>
-      <w:r>
-        <w:rPr>
-          <w:lang w:val="ro-RO"/>
-        </w:rPr>
-        <w:t xml:space="preserve">ului să demonstreze că deține informații secrete către </w:t>
-      </w:r>
-      <w:proofErr w:type="spellStart"/>
-      <w:r>
-        <w:rPr>
-          <w:lang w:val="ro-RO"/>
-        </w:rPr>
-        <w:t>Verifier</w:t>
-      </w:r>
-      <w:proofErr w:type="spellEnd"/>
-      <w:r>
-        <w:rPr>
-          <w:lang w:val="ro-RO"/>
-        </w:rPr>
-        <w:t xml:space="preserve"> fără a dezvălui secretul propriu-zis. Schema FFS utilizează aritmetic</w:t>
-      </w:r>
-      <w:r>
-        <w:rPr>
-          <w:lang w:val="ro-RO"/>
-        </w:rPr>
-        <w:t>ă</w:t>
-      </w:r>
-      <w:r>
-        <w:rPr>
-          <w:lang w:val="ro-RO"/>
-        </w:rPr>
-        <w:t xml:space="preserve"> modulară și un proces de verificare paralel, minimizând astfel comunicarea dintre părți și menținând integritatea demonstrației.</w:t>
-      </w:r>
-      <w:r>
-        <w:rPr>
-          <w:lang w:val="ro-RO"/>
-        </w:rPr>
-        <w:t xml:space="preserve"> </w:t>
+        <w:t xml:space="preserve">Protocolul de autentificare Feige–Fiat–Shamir (FFS), introdus în 1988 de Uriel Feige, Amos Fiat și Adi Shamir, reprezintă un exemplu de sistem de demonstrație zero-knowledge paralel. Acesta permite Prover-ului să demonstreze că deține informații secrete către Verifier fără a dezvălui secretul propriu-zis. Schema FFS utilizează aritmetică modulară și un proces de verificare paralel, minimizând astfel comunicarea dintre părți și menținând integritatea demonstrației. </w:t>
       </w:r>
     </w:p>
     <w:p>
@@ -451,49 +242,7 @@
         <w:rPr>
           <w:lang w:val="ro-RO"/>
         </w:rPr>
-        <w:t>Cuvinte cheie: FFS, zero-</w:t>
-      </w:r>
-      <w:proofErr w:type="spellStart"/>
-      <w:r>
-        <w:rPr>
-          <w:lang w:val="ro-RO"/>
-        </w:rPr>
-        <w:t>knowledge</w:t>
-      </w:r>
-      <w:proofErr w:type="spellEnd"/>
-      <w:r>
-        <w:rPr>
-          <w:lang w:val="ro-RO"/>
-        </w:rPr>
-        <w:t xml:space="preserve">, </w:t>
-      </w:r>
-      <w:proofErr w:type="spellStart"/>
-      <w:r>
-        <w:rPr>
-          <w:lang w:val="ro-RO"/>
-        </w:rPr>
-        <w:t>Prover</w:t>
-      </w:r>
-      <w:proofErr w:type="spellEnd"/>
-      <w:r>
-        <w:rPr>
-          <w:lang w:val="ro-RO"/>
-        </w:rPr>
-        <w:t xml:space="preserve"> și </w:t>
-      </w:r>
-      <w:proofErr w:type="spellStart"/>
-      <w:r>
-        <w:rPr>
-          <w:lang w:val="ro-RO"/>
-        </w:rPr>
-        <w:t>Verifier</w:t>
-      </w:r>
-      <w:proofErr w:type="spellEnd"/>
-      <w:r>
-        <w:rPr>
-          <w:lang w:val="ro-RO"/>
-        </w:rPr>
-        <w:t>.</w:t>
+        <w:t>Cuvinte cheie: FFS, zero-knowledge, Prover și Verifier.</w:t>
       </w:r>
     </w:p>
     <w:p>
@@ -545,85 +294,7 @@
         <w:rPr>
           <w:lang w:val="ro-RO"/>
         </w:rPr>
-        <w:t>În criptografie, o d</w:t>
-      </w:r>
-      <w:r>
-        <w:rPr>
-          <w:lang w:val="ro-RO"/>
-        </w:rPr>
-        <w:t>emonstrație</w:t>
-      </w:r>
-      <w:r>
-        <w:rPr>
-          <w:lang w:val="ro-RO"/>
-        </w:rPr>
-        <w:t xml:space="preserve"> </w:t>
-      </w:r>
-      <w:r>
-        <w:rPr>
-          <w:lang w:val="ro-RO"/>
-        </w:rPr>
-        <w:t>zero-</w:t>
-      </w:r>
-      <w:proofErr w:type="spellStart"/>
-      <w:r>
-        <w:rPr>
-          <w:lang w:val="ro-RO"/>
-        </w:rPr>
-        <w:t>knowledge</w:t>
-      </w:r>
-      <w:proofErr w:type="spellEnd"/>
-      <w:r>
-        <w:rPr>
-          <w:lang w:val="ro-RO"/>
-        </w:rPr>
-        <w:t xml:space="preserve"> este un protocol în care o parte (</w:t>
-      </w:r>
-      <w:proofErr w:type="spellStart"/>
-      <w:r>
-        <w:rPr>
-          <w:lang w:val="ro-RO"/>
-        </w:rPr>
-        <w:t>Prover</w:t>
-      </w:r>
-      <w:proofErr w:type="spellEnd"/>
-      <w:r>
-        <w:rPr>
-          <w:lang w:val="ro-RO"/>
-        </w:rPr>
-        <w:t xml:space="preserve"> – denumit și Peggy în exemple triviale</w:t>
-      </w:r>
-      <w:r>
-        <w:rPr>
-          <w:lang w:val="ro-RO"/>
-        </w:rPr>
-        <w:t>) poate convinge o altă parte (</w:t>
-      </w:r>
-      <w:proofErr w:type="spellStart"/>
-      <w:r>
-        <w:rPr>
-          <w:lang w:val="ro-RO"/>
-        </w:rPr>
-        <w:t>Verifier</w:t>
-      </w:r>
-      <w:proofErr w:type="spellEnd"/>
-      <w:r>
-        <w:rPr>
-          <w:lang w:val="ro-RO"/>
-        </w:rPr>
-        <w:t xml:space="preserve"> – denumit și Victor în exemple triviale</w:t>
-      </w:r>
-      <w:r>
-        <w:rPr>
-          <w:lang w:val="ro-RO"/>
-        </w:rPr>
-        <w:t>) că o anumită afirmație dată este adevărată, fără a transmite verificatorului nicio informație dincolo de simplul fapt al adevărului acelei afirmații.</w:t>
-      </w:r>
-      <w:r>
-        <w:rPr>
-          <w:lang w:val="ro-RO"/>
-        </w:rPr>
-        <w:t xml:space="preserve"> Cu alte cuvinte, P convinge V de faptul că acesta deține o informație secretă, validă și de interes pentru V</w:t>
+        <w:t>În criptografie, o demonstrație zero-knowledge este un protocol în care o parte (Prover – denumit și Peggy în exemple triviale) poate convinge o altă parte (Verifier – denumit și Victor în exemple triviale) că o anumită afirmație dată este adevărată, fără a transmite verificatorului nicio informație dincolo de simplul fapt al adevărului acelei afirmații. Cu alte cuvinte, P convinge V de faptul că acesta deține o informație secretă, validă și de interes pentru V</w:t>
       </w:r>
       <w:sdt>
         <w:sdtPr>
@@ -698,57 +369,13 @@
         <w:rPr>
           <w:lang w:val="ro-RO"/>
         </w:rPr>
-        <w:t>Un exemplu clasic utilizat pentru a ilustra conceptele de demonstrație zero-</w:t>
-      </w:r>
-      <w:proofErr w:type="spellStart"/>
-      <w:r>
-        <w:rPr>
-          <w:lang w:val="ro-RO"/>
-        </w:rPr>
-        <w:t>knowledge</w:t>
-      </w:r>
-      <w:proofErr w:type="spellEnd"/>
-      <w:r>
-        <w:rPr>
-          <w:lang w:val="ro-RO"/>
-        </w:rPr>
-        <w:t xml:space="preserve"> este analogia cu peștera lui Ali Baba</w:t>
-      </w:r>
-      <w:r>
-        <w:rPr>
-          <w:lang w:val="ro-RO"/>
-        </w:rPr>
-        <w:t>: o</w:t>
-      </w:r>
-      <w:r>
-        <w:rPr>
-          <w:lang w:val="ro-RO"/>
-        </w:rPr>
-        <w:t xml:space="preserve"> peșteră circulară</w:t>
-      </w:r>
-      <w:r>
-        <w:rPr>
-          <w:lang w:val="ro-RO"/>
-        </w:rPr>
-        <w:t xml:space="preserve"> fictivă</w:t>
-      </w:r>
-      <w:r>
-        <w:rPr>
-          <w:lang w:val="ro-RO"/>
-        </w:rPr>
-        <w:t>, în formă de inel, cu o intrare principală și două tuneluri (A și B) care converg la o ușă magică în partea opusă. Această ușă poate fi deschisă doar dacă cineva cunoaște cuvântul secret.</w:t>
-      </w:r>
-      <w:r>
-        <w:rPr>
-          <w:lang w:val="ro-RO"/>
-        </w:rPr>
-        <w:t xml:space="preserve"> </w:t>
-      </w:r>
-      <w:r>
-        <w:rPr>
-          <w:lang w:val="ro-RO"/>
-        </w:rPr>
-        <w:t>În acest scenariu, o persoană (</w:t>
+        <w:t>Un exemplu clasic utilizat pentru a ilustra conceptele de demonstrație zero-knowledge este analogia cu peștera lui Ali Baba: o peșteră circulară fictivă, în formă de inel, cu o intrare principală și două tuneluri (A și B) care converg la o ușă magică în partea opusă. Această ușă poate fi deschisă doar dacă cineva cunoaște cuvântul secret.</w:t>
+      </w:r>
+      <w:r>
+        <w:rPr>
+          <w:lang w:val="ro-RO"/>
+        </w:rPr>
+        <w:t xml:space="preserve"> În acest scenariu, o persoană (</w:t>
       </w:r>
       <w:r>
         <w:rPr>
@@ -756,7 +383,13 @@
           <w:bCs/>
           <w:lang w:val="ro-RO"/>
         </w:rPr>
-        <w:t>P</w:t>
+        <w:t>P – Prover</w:t>
+      </w:r>
+      <w:r>
+        <w:rPr>
+          <w:lang w:val="ro-RO"/>
+        </w:rPr>
+        <w:t>) dorește să demonstreze unei alte persoane (</w:t>
       </w:r>
       <w:r>
         <w:rPr>
@@ -764,47 +397,79 @@
           <w:bCs/>
           <w:lang w:val="ro-RO"/>
         </w:rPr>
-        <w:t xml:space="preserve"> – </w:t>
-      </w:r>
-      <w:proofErr w:type="spellStart"/>
+        <w:t>V - Verifier</w:t>
+      </w:r>
+      <w:r>
+        <w:rPr>
+          <w:lang w:val="ro-RO"/>
+        </w:rPr>
+        <w:t>) că știe cuvântul secret pentru a deschide ușa, fără a dezvălui cuvântul în sine. Procesul funcționează astfel:</w:t>
+      </w:r>
+    </w:p>
+    <w:p>
+      <w:pPr>
+        <w:pStyle w:val="BodyText"/>
+        <w:rPr>
+          <w:lang w:val="ro-RO"/>
+        </w:rPr>
+      </w:pPr>
       <w:r>
         <w:rPr>
           <w:b/>
           <w:bCs/>
           <w:lang w:val="ro-RO"/>
         </w:rPr>
-        <w:t>Prover</w:t>
-      </w:r>
-      <w:proofErr w:type="spellEnd"/>
-      <w:r>
-        <w:rPr>
-          <w:lang w:val="ro-RO"/>
-        </w:rPr>
-        <w:t>) dorește să demonstreze unei alte persoane (</w:t>
-      </w:r>
+        <w:t>Pasul 1</w:t>
+      </w:r>
+      <w:r>
+        <w:rPr>
+          <w:lang w:val="ro-RO"/>
+        </w:rPr>
+        <w:t>: V rămâne la intrarea în peșteră, iar P intră prin unul dintre cele două tuneluri (aleator, fie A, fie B).</w:t>
+      </w:r>
+    </w:p>
+    <w:p>
+      <w:pPr>
+        <w:pStyle w:val="BodyText"/>
+        <w:rPr>
+          <w:lang w:val="ro-RO"/>
+        </w:rPr>
+      </w:pPr>
       <w:r>
         <w:rPr>
           <w:b/>
           <w:bCs/>
           <w:lang w:val="ro-RO"/>
         </w:rPr>
-        <w:t xml:space="preserve">V - </w:t>
-      </w:r>
-      <w:proofErr w:type="spellStart"/>
+        <w:t>Pasul 2</w:t>
+      </w:r>
+      <w:r>
+        <w:rPr>
+          <w:lang w:val="ro-RO"/>
+        </w:rPr>
+        <w:t>: V alege un tunel și îi cere lui P să iasă afară prin acel tunel.</w:t>
+      </w:r>
+    </w:p>
+    <w:p>
+      <w:pPr>
+        <w:pStyle w:val="BodyText"/>
+        <w:rPr>
+          <w:lang w:val="ro-RO"/>
+        </w:rPr>
+      </w:pPr>
       <w:r>
         <w:rPr>
           <w:b/>
           <w:bCs/>
           <w:lang w:val="ro-RO"/>
         </w:rPr>
-        <w:t>Verifier</w:t>
-      </w:r>
-      <w:proofErr w:type="spellEnd"/>
-      <w:r>
-        <w:rPr>
-          <w:lang w:val="ro-RO"/>
-        </w:rPr>
-        <w:t>) că știe cuvântul secret pentru a deschide ușa, fără a dezvălui cuvântul în sine. Procesul funcționează astfel:</w:t>
+        <w:t>Pasul 3</w:t>
+      </w:r>
+      <w:r>
+        <w:rPr>
+          <w:lang w:val="ro-RO"/>
+        </w:rPr>
+        <w:t>: Dacă P într-adevăr știe cuvântul secret, poate deschide ușa și ieși prin tunelul cerut, indiferent de alegerea lui V. Dacă nu știe cuvântul, are doar o șansă de 50% să iasă prin tunelul corect, la o singură rundă de verificare.</w:t>
       </w:r>
     </w:p>
     <w:p>
@@ -816,165 +481,9 @@
       </w:pPr>
       <w:r>
         <w:rPr>
-          <w:b/>
-          <w:bCs/>
-          <w:lang w:val="ro-RO"/>
-        </w:rPr>
-        <w:t>Pasul 1</w:t>
-      </w:r>
-      <w:r>
-        <w:rPr>
-          <w:lang w:val="ro-RO"/>
-        </w:rPr>
-        <w:t>: V rămâne la intrarea în peșteră, iar P intră prin unul dintre cele două tuneluri (aleator, fie A, fie B).</w:t>
-      </w:r>
-    </w:p>
-    <w:p>
-      <w:pPr>
-        <w:pStyle w:val="BodyText"/>
-        <w:rPr>
-          <w:lang w:val="ro-RO"/>
-        </w:rPr>
-      </w:pPr>
-      <w:r>
-        <w:rPr>
-          <w:b/>
-          <w:bCs/>
-          <w:lang w:val="ro-RO"/>
-        </w:rPr>
-        <w:t>Pasul 2</w:t>
-      </w:r>
-      <w:r>
-        <w:rPr>
-          <w:lang w:val="ro-RO"/>
-        </w:rPr>
-        <w:t>: V alege un tunel și îi cere</w:t>
-      </w:r>
-      <w:r>
-        <w:rPr>
-          <w:lang w:val="ro-RO"/>
-        </w:rPr>
-        <w:t xml:space="preserve"> lui</w:t>
-      </w:r>
-      <w:r>
-        <w:rPr>
-          <w:lang w:val="ro-RO"/>
-        </w:rPr>
-        <w:t xml:space="preserve"> P să iasă </w:t>
-      </w:r>
-      <w:r>
-        <w:rPr>
-          <w:lang w:val="ro-RO"/>
-        </w:rPr>
-        <w:t xml:space="preserve">afară </w:t>
-      </w:r>
-      <w:r>
-        <w:rPr>
-          <w:lang w:val="ro-RO"/>
-        </w:rPr>
-        <w:t>prin acel tunel.</w:t>
-      </w:r>
-    </w:p>
-    <w:p>
-      <w:pPr>
-        <w:pStyle w:val="BodyText"/>
-        <w:rPr>
-          <w:lang w:val="ro-RO"/>
-        </w:rPr>
-      </w:pPr>
-      <w:r>
-        <w:rPr>
-          <w:b/>
-          <w:bCs/>
-          <w:lang w:val="ro-RO"/>
-        </w:rPr>
-        <w:t>Pasul 3</w:t>
-      </w:r>
-      <w:r>
-        <w:rPr>
-          <w:lang w:val="ro-RO"/>
-        </w:rPr>
-        <w:t xml:space="preserve">: </w:t>
-      </w:r>
-      <w:r>
-        <w:rPr>
-          <w:lang w:val="ro-RO"/>
-        </w:rPr>
-        <w:t>Dacă P</w:t>
-      </w:r>
-      <w:r>
-        <w:rPr>
-          <w:lang w:val="ro-RO"/>
-        </w:rPr>
-        <w:t xml:space="preserve"> într-adevăr</w:t>
-      </w:r>
-      <w:r>
-        <w:rPr>
-          <w:lang w:val="ro-RO"/>
-        </w:rPr>
-        <w:t xml:space="preserve"> știe cuvântul secret, poate deschide ușa și ieși prin tunelul cerut, indiferent de alegerea </w:t>
-      </w:r>
-      <w:r>
-        <w:rPr>
-          <w:lang w:val="ro-RO"/>
-        </w:rPr>
-        <w:t>lui V.</w:t>
-      </w:r>
-      <w:r>
-        <w:rPr>
-          <w:lang w:val="ro-RO"/>
-        </w:rPr>
-        <w:t xml:space="preserve"> Dacă nu știe cuvântul, are doar o șansă de 50% să iasă prin tunelul corect</w:t>
-      </w:r>
-      <w:r>
-        <w:rPr>
-          <w:lang w:val="ro-RO"/>
-        </w:rPr>
-        <w:t>, la o singură rundă de verificare</w:t>
-      </w:r>
-      <w:r>
-        <w:rPr>
-          <w:lang w:val="ro-RO"/>
-        </w:rPr>
-        <w:t>.</w:t>
-      </w:r>
-    </w:p>
-    <w:p>
-      <w:pPr>
-        <w:pStyle w:val="BodyText"/>
-        <w:rPr>
-          <w:lang w:val="ro-RO"/>
-        </w:rPr>
-      </w:pPr>
-      <w:r>
-        <w:rPr>
-          <w:lang w:val="ro-RO"/>
-        </w:rPr>
-        <w:t>Dacă să repetă</w:t>
-      </w:r>
-      <w:r>
-        <w:rPr>
-          <w:lang w:val="ro-RO"/>
-        </w:rPr>
-        <w:t xml:space="preserve"> acest experiment de mai multe ori, probabilitatea ca P să </w:t>
-      </w:r>
-      <w:r>
-        <w:rPr>
-          <w:lang w:val="ro-RO"/>
-        </w:rPr>
-        <w:t>nu spună de fapt adevărul,</w:t>
-      </w:r>
-      <w:r>
-        <w:rPr>
-          <w:lang w:val="ro-RO"/>
-        </w:rPr>
-        <w:t xml:space="preserve"> scade exponențial</w:t>
-      </w:r>
-      <w:r>
-        <w:rPr>
-          <w:lang w:val="ro-RO"/>
-        </w:rPr>
-        <w:t>, după formula:</w:t>
+          <w:lang w:val="ro-RO"/>
+        </w:rPr>
+        <w:t>Dacă să repetă acest experiment de mai multe ori, probabilitatea ca P să nu spună de fapt adevărul, scade exponențial, după formula:</w:t>
       </w:r>
     </w:p>
     <w:p>
@@ -1081,25 +590,7 @@
         <w:rPr>
           <w:lang w:val="ro-RO"/>
         </w:rPr>
-        <w:t xml:space="preserve"> este numărul maxim de runde sau iterări</w:t>
-      </w:r>
-      <w:r>
-        <w:rPr>
-          <w:lang w:val="ro-RO"/>
-        </w:rPr>
-        <w:t>. După un număr suficient de iterări, V poate fi convins că P</w:t>
-      </w:r>
-      <w:r>
-        <w:rPr>
-          <w:lang w:val="ro-RO"/>
-        </w:rPr>
-        <w:t xml:space="preserve"> </w:t>
-      </w:r>
-      <w:r>
-        <w:rPr>
-          <w:lang w:val="ro-RO"/>
-        </w:rPr>
-        <w:t>știe cuvântul secret fără ca acesta să fie dezvăluit</w:t>
+        <w:t xml:space="preserve"> este numărul maxim de runde sau iterări. După un număr suficient de iterări, V poate fi convins că P știe cuvântul secret fără ca acesta să fie dezvăluit</w:t>
       </w:r>
       <w:sdt>
         <w:sdtPr>
@@ -1196,103 +687,7 @@
         <w:rPr>
           <w:lang w:val="ro-RO"/>
         </w:rPr>
-        <w:t xml:space="preserve">Scopul acestui proiect </w:t>
-      </w:r>
-      <w:r>
-        <w:rPr>
-          <w:lang w:val="ro-RO"/>
-        </w:rPr>
-        <w:t>îl reprezintă</w:t>
-      </w:r>
-      <w:r>
-        <w:rPr>
-          <w:lang w:val="ro-RO"/>
-        </w:rPr>
-        <w:t xml:space="preserve"> implementarea practică a </w:t>
-      </w:r>
-      <w:r>
-        <w:rPr>
-          <w:lang w:val="ro-RO"/>
-        </w:rPr>
-        <w:t>protocolului</w:t>
-      </w:r>
-      <w:r>
-        <w:rPr>
-          <w:lang w:val="ro-RO"/>
-        </w:rPr>
-        <w:t xml:space="preserve"> de </w:t>
-      </w:r>
-      <w:r>
-        <w:rPr>
-          <w:lang w:val="ro-RO"/>
-        </w:rPr>
-        <w:t>autentificare</w:t>
-      </w:r>
-      <w:r>
-        <w:rPr>
-          <w:lang w:val="ro-RO"/>
-        </w:rPr>
-        <w:t xml:space="preserve"> </w:t>
-      </w:r>
-      <w:proofErr w:type="spellStart"/>
-      <w:r>
-        <w:rPr>
-          <w:lang w:val="ro-RO"/>
-        </w:rPr>
-        <w:t>Feige</w:t>
-      </w:r>
-      <w:proofErr w:type="spellEnd"/>
-      <w:r>
-        <w:rPr>
-          <w:lang w:val="ro-RO"/>
-        </w:rPr>
-        <w:t>–Fiat–</w:t>
-      </w:r>
-      <w:proofErr w:type="spellStart"/>
-      <w:r>
-        <w:rPr>
-          <w:lang w:val="ro-RO"/>
-        </w:rPr>
-        <w:t>Shamir</w:t>
-      </w:r>
-      <w:proofErr w:type="spellEnd"/>
-      <w:r>
-        <w:rPr>
-          <w:lang w:val="ro-RO"/>
-        </w:rPr>
-        <w:t xml:space="preserve"> (FFS), un protocol de demonstrație zero-</w:t>
-      </w:r>
-      <w:proofErr w:type="spellStart"/>
-      <w:r>
-        <w:rPr>
-          <w:lang w:val="ro-RO"/>
-        </w:rPr>
-        <w:t>knowledge</w:t>
-      </w:r>
-      <w:proofErr w:type="spellEnd"/>
-      <w:r>
-        <w:rPr>
-          <w:lang w:val="ro-RO"/>
-        </w:rPr>
-        <w:t xml:space="preserve">, pentru a </w:t>
-      </w:r>
-      <w:r>
-        <w:rPr>
-          <w:lang w:val="ro-RO"/>
-        </w:rPr>
-        <w:t>ilustra</w:t>
-      </w:r>
-      <w:r>
-        <w:rPr>
-          <w:lang w:val="ro-RO"/>
-        </w:rPr>
-        <w:t xml:space="preserve"> cum poate fi utilizat în sisteme de autentificare securizată</w:t>
-      </w:r>
-      <w:r>
-        <w:rPr>
-          <w:lang w:val="ro-RO"/>
-        </w:rPr>
-        <w:t>. Proiectul este gândit în așa fel încât să poată fi ușor integrat în sisteme software complexe care necesită autentificarea unei entități.</w:t>
+        <w:t>Scopul acestui proiect îl reprezintă implementarea practică a protocolului de autentificare Feige–Fiat–Shamir (FFS), un protocol de demonstrație zero-knowledge, pentru a ilustra cum poate fi utilizat în sisteme de autentificare securizată. Proiectul este gândit în așa fel încât să poată fi ușor integrat în sisteme software complexe care necesită autentificarea unei entități.</w:t>
       </w:r>
     </w:p>
     <w:p>
@@ -1314,25 +709,7 @@
         <w:rPr>
           <w:lang w:val="ro-RO"/>
         </w:rPr>
-        <w:t xml:space="preserve">Teoria </w:t>
-      </w:r>
-      <w:r>
-        <w:rPr>
-          <w:lang w:val="ro-RO"/>
-        </w:rPr>
-        <w:t>protocolului</w:t>
-      </w:r>
-      <w:r>
-        <w:rPr>
-          <w:lang w:val="ro-RO"/>
-        </w:rPr>
-        <w:t xml:space="preserve"> Feige–Fiat–Shamir</w:t>
-      </w:r>
-      <w:r>
-        <w:rPr>
-          <w:lang w:val="ro-RO"/>
-        </w:rPr>
-        <w:t xml:space="preserve"> (FFS)</w:t>
+        <w:t>Teoria protocolului Feige–Fiat–Shamir (FFS)</w:t>
       </w:r>
     </w:p>
     <w:p>
@@ -1365,19 +742,7 @@
         <w:rPr>
           <w:lang w:val="ro-RO"/>
         </w:rPr>
-        <w:t>Algoritmul</w:t>
-      </w:r>
-      <w:r>
-        <w:rPr>
-          <w:lang w:val="ro-RO"/>
-        </w:rPr>
-        <w:t xml:space="preserve"> FFS funcționează prin utilizarea aritmeticii modulare</w:t>
-      </w:r>
-      <w:r>
-        <w:rPr>
-          <w:lang w:val="ro-RO"/>
-        </w:rPr>
-        <w:t xml:space="preserve"> (Z</w:t>
+        <w:t>Algoritmul FFS funcționează prin utilizarea aritmeticii modulare (Z</w:t>
       </w:r>
       <w:r>
         <w:rPr>
@@ -1425,68 +790,42 @@
           <w:lang w:val="ro-RO"/>
         </w:rPr>
       </w:pPr>
-      <w:proofErr w:type="spellStart"/>
       <w:r>
         <w:rPr>
           <w:b/>
           <w:bCs/>
           <w:lang w:val="ro-RO"/>
         </w:rPr>
-        <w:t>Prover</w:t>
-      </w:r>
-      <w:proofErr w:type="spellEnd"/>
+        <w:t>Prover (P)</w:t>
+      </w:r>
+      <w:r>
+        <w:rPr>
+          <w:lang w:val="ro-RO"/>
+        </w:rPr>
+        <w:t xml:space="preserve"> – cel care deține informația secretă și dorește demonstrarea existenței acesteia.</w:t>
+      </w:r>
+    </w:p>
+    <w:p>
+      <w:pPr>
+        <w:ind w:firstLine="14.40pt"/>
+        <w:jc w:val="both"/>
+        <w:rPr>
+          <w:lang w:val="ro-RO"/>
+        </w:rPr>
+      </w:pPr>
       <w:r>
         <w:rPr>
           <w:b/>
           <w:bCs/>
           <w:lang w:val="ro-RO"/>
         </w:rPr>
-        <w:t xml:space="preserve"> (P)</w:t>
-      </w:r>
-      <w:r>
-        <w:rPr>
-          <w:lang w:val="ro-RO"/>
-        </w:rPr>
-        <w:t xml:space="preserve"> – cel care deține informația secretă și dorește demonstrarea existenței acesteia.</w:t>
-      </w:r>
-    </w:p>
-    <w:p>
-      <w:pPr>
-        <w:ind w:firstLine="14.40pt"/>
-        <w:jc w:val="both"/>
-        <w:rPr>
-          <w:lang w:val="ro-RO"/>
-        </w:rPr>
-      </w:pPr>
-      <w:proofErr w:type="spellStart"/>
-      <w:r>
-        <w:rPr>
-          <w:b/>
-          <w:bCs/>
-          <w:lang w:val="ro-RO"/>
-        </w:rPr>
-        <w:t>Verifier</w:t>
-      </w:r>
-      <w:proofErr w:type="spellEnd"/>
-      <w:r>
-        <w:rPr>
-          <w:b/>
-          <w:bCs/>
-          <w:lang w:val="ro-RO"/>
-        </w:rPr>
-        <w:t xml:space="preserve"> (V)</w:t>
-      </w:r>
-      <w:r>
-        <w:rPr>
-          <w:lang w:val="ro-RO"/>
-        </w:rPr>
-        <w:t xml:space="preserve"> – cel care evaluează validitatea demonstrației de existență a secretului, fără a </w:t>
-      </w:r>
-      <w:r>
-        <w:rPr>
-          <w:lang w:val="ro-RO"/>
-        </w:rPr>
-        <w:t>dobândi acces la secretul propriu-zis.</w:t>
+        <w:t>Verifier (V)</w:t>
+      </w:r>
+      <w:r>
+        <w:rPr>
+          <w:lang w:val="ro-RO"/>
+        </w:rPr>
+        <w:t xml:space="preserve"> – cel care evaluează validitatea demonstrației de existență a secretului, fără a dobândi acces la secretul propriu-zis.</w:t>
       </w:r>
     </w:p>
     <w:p>
@@ -1549,13 +888,7 @@
         <w:rPr>
           <w:lang w:val="ro-RO"/>
         </w:rPr>
-        <w:t xml:space="preserve"> - </w:t>
-      </w:r>
-      <w:r>
-        <w:rPr>
-          <w:lang w:val="ro-RO"/>
-        </w:rPr>
-        <w:t>se stabilesc parametrii fundamentali ai algoritmului, precum cheia publică (n)</w:t>
+        <w:t xml:space="preserve"> - se stabilesc parametrii fundamentali ai algoritmului, precum cheia publică (n)</w:t>
       </w:r>
       <w:r>
         <w:rPr>
@@ -1567,19 +900,7 @@
         <w:rPr>
           <w:lang w:val="ro-RO"/>
         </w:rPr>
-        <w:t xml:space="preserve"> și secretul</w:t>
-      </w:r>
-      <w:r>
-        <w:rPr>
-          <w:lang w:val="ro-RO"/>
-        </w:rPr>
-        <w:t xml:space="preserve"> </w:t>
-      </w:r>
-      <w:r>
-        <w:rPr>
-          <w:lang w:val="ro-RO"/>
-        </w:rPr>
-        <w:t>(s</w:t>
+        <w:t xml:space="preserve"> și secretul (s</w:t>
       </w:r>
       <w:r>
         <w:rPr>
@@ -1683,14 +1004,7 @@
               <w:rFonts w:ascii="Cambria Math" w:hAnsi="Cambria Math"/>
               <w:lang w:val="ro-RO"/>
             </w:rPr>
-            <m:t>v</m:t>
-          </m:r>
-          <m:r>
-            <w:rPr>
-              <w:rFonts w:ascii="Cambria Math" w:hAnsi="Cambria Math"/>
-              <w:lang w:val="ro-RO"/>
-            </w:rPr>
-            <m:t>≡</m:t>
+            <m:t>v≡</m:t>
           </m:r>
           <m:sSup>
             <m:sSupPr>
@@ -1760,128 +1074,20 @@
           <w:bCs/>
           <w:lang w:val="ro-RO"/>
         </w:rPr>
-        <w:t xml:space="preserve">Faza de </w:t>
-      </w:r>
-      <w:r>
-        <w:rPr>
-          <w:b/>
-          <w:bCs/>
-          <w:lang w:val="ro-RO"/>
-        </w:rPr>
-        <w:t>a</w:t>
-      </w:r>
-      <w:r>
-        <w:rPr>
-          <w:b/>
-          <w:bCs/>
-          <w:lang w:val="ro-RO"/>
-        </w:rPr>
-        <w:t>ngajament</w:t>
-      </w:r>
-      <w:r>
-        <w:rPr>
-          <w:b/>
-          <w:bCs/>
-          <w:lang w:val="ro-RO"/>
-        </w:rPr>
-        <w:t xml:space="preserve"> - </w:t>
-      </w:r>
-      <w:r>
-        <w:rPr>
-          <w:lang w:val="ro-RO"/>
-        </w:rPr>
-        <w:t>P</w:t>
-      </w:r>
-      <w:r>
-        <w:rPr>
-          <w:lang w:val="ro-RO"/>
-        </w:rPr>
-        <w:t xml:space="preserve"> </w:t>
-      </w:r>
-      <w:r>
-        <w:rPr>
-          <w:lang w:val="ro-RO"/>
-        </w:rPr>
-        <w:t>generează o valoare intermediară (</w:t>
-      </w:r>
-      <w:r>
-        <w:rPr>
-          <w:lang w:val="ro-RO"/>
-        </w:rPr>
-        <w:t>x</w:t>
-      </w:r>
-      <w:r>
-        <w:rPr>
-          <w:lang w:val="ro-RO"/>
-        </w:rPr>
-        <w:t>) utilizând o valoare aleatoare (</w:t>
-      </w:r>
-      <w:r>
-        <w:rPr>
-          <w:lang w:val="ro-RO"/>
-        </w:rPr>
-        <w:t>r)</w:t>
-      </w:r>
-      <w:r>
-        <w:rPr>
-          <w:lang w:val="ro-RO"/>
-        </w:rPr>
-        <w:t xml:space="preserve"> și o </w:t>
+        <w:t xml:space="preserve">Faza de angajament - </w:t>
+      </w:r>
+      <w:r>
+        <w:rPr>
+          <w:lang w:val="ro-RO"/>
+        </w:rPr>
+        <w:t xml:space="preserve">P generează o valoare intermediară (x) utilizând o valoare aleatoare (r) și o </w:t>
       </w:r>
       <w:r>
         <w:rPr>
           <w:lang w:val="ro-RO"/>
         </w:rPr>
         <w:lastRenderedPageBreak/>
-        <w:t xml:space="preserve">trimite </w:t>
-      </w:r>
-      <w:r>
-        <w:rPr>
-          <w:lang w:val="ro-RO"/>
-        </w:rPr>
-        <w:t>lui V</w:t>
-      </w:r>
-      <w:r>
-        <w:rPr>
-          <w:lang w:val="ro-RO"/>
-        </w:rPr>
-        <w:t xml:space="preserve">. </w:t>
-      </w:r>
-      <w:r>
-        <w:rPr>
-          <w:lang w:val="ro-RO"/>
-        </w:rPr>
-        <w:t>A</w:t>
-      </w:r>
-      <w:r>
-        <w:rPr>
-          <w:lang w:val="ro-RO"/>
-        </w:rPr>
-        <w:t xml:space="preserve">cest pas </w:t>
-      </w:r>
-      <w:r>
-        <w:rPr>
-          <w:lang w:val="ro-RO"/>
-        </w:rPr>
-        <w:t>are rolul de</w:t>
-      </w:r>
-      <w:r>
-        <w:rPr>
-          <w:lang w:val="ro-RO"/>
-        </w:rPr>
-        <w:t xml:space="preserve"> reducere</w:t>
-      </w:r>
-      <w:r>
-        <w:rPr>
-          <w:lang w:val="ro-RO"/>
-        </w:rPr>
-        <w:t xml:space="preserve"> al</w:t>
-      </w:r>
-      <w:r>
-        <w:rPr>
-          <w:lang w:val="ro-RO"/>
-        </w:rPr>
-        <w:t xml:space="preserve"> riscului ca secretul (s) să fie expus în timpul procesului.</w:t>
+        <w:t>trimite lui V. Acest pas are rolul de reducere al riscului ca secretul (s) să fie expus în timpul procesului.</w:t>
       </w:r>
     </w:p>
     <w:p>
@@ -1985,63 +1191,79 @@
           <w:bCs/>
           <w:lang w:val="ro-RO"/>
         </w:rPr>
-        <w:t>Faza de Provocare</w:t>
-      </w:r>
-      <w:r>
-        <w:rPr>
-          <w:b/>
-          <w:bCs/>
-          <w:lang w:val="ro-RO"/>
-        </w:rPr>
-        <w:t xml:space="preserve"> - </w:t>
-      </w:r>
-      <w:r>
-        <w:rPr>
-          <w:lang w:val="ro-RO"/>
-        </w:rPr>
-        <w:t>V</w:t>
-      </w:r>
-      <w:r>
-        <w:rPr>
-          <w:lang w:val="ro-RO"/>
-        </w:rPr>
-        <w:t xml:space="preserve"> generează o </w:t>
-      </w:r>
-      <w:r>
-        <w:rPr>
-          <w:lang w:val="ro-RO"/>
-        </w:rPr>
-        <w:t>valoare</w:t>
-      </w:r>
-      <w:r>
-        <w:rPr>
-          <w:lang w:val="ro-RO"/>
-        </w:rPr>
-        <w:t xml:space="preserve"> aleatoare (e), care poate lua valori </w:t>
-      </w:r>
-      <w:r>
-        <w:rPr>
-          <w:lang w:val="ro-RO"/>
-        </w:rPr>
-        <w:t>între 0 si 1</w:t>
-      </w:r>
-      <w:r>
-        <w:rPr>
-          <w:lang w:val="ro-RO"/>
-        </w:rPr>
-        <w:t xml:space="preserve">, și o trimite </w:t>
-      </w:r>
-      <w:r>
-        <w:rPr>
-          <w:lang w:val="ro-RO"/>
-        </w:rPr>
-        <w:t xml:space="preserve">lui </w:t>
-      </w:r>
-      <w:r>
-        <w:rPr>
-          <w:lang w:val="ro-RO"/>
-        </w:rPr>
-        <w:t>P.</w:t>
+        <w:t xml:space="preserve">Faza de Provocare - </w:t>
+      </w:r>
+      <w:r>
+        <w:rPr>
+          <w:lang w:val="ro-RO"/>
+        </w:rPr>
+        <w:t xml:space="preserve">V generează o valoare aleatoare (e), care poate lua valori între 0 si 1, și o trimite lui P. </w:t>
+      </w:r>
+      <w:r>
+        <w:rPr>
+          <w:lang w:val="ro-RO"/>
+        </w:rPr>
+        <w:t>La nivel de analiza, î</w:t>
+      </w:r>
+      <w:r>
+        <w:rPr>
+          <w:lang w:val="ro-RO"/>
+        </w:rPr>
+        <w:t xml:space="preserve">n cazul în care (e) este ales 0, </w:t>
+      </w:r>
+      <w:r>
+        <w:rPr>
+          <w:lang w:val="ro-RO"/>
+        </w:rPr>
+        <w:t>runda</w:t>
+      </w:r>
+      <w:r>
+        <w:rPr>
+          <w:lang w:val="ro-RO"/>
+        </w:rPr>
+        <w:t xml:space="preserve"> curent</w:t>
+      </w:r>
+      <w:r>
+        <w:rPr>
+          <w:lang w:val="ro-RO"/>
+        </w:rPr>
+        <w:t>ă</w:t>
+      </w:r>
+      <w:r>
+        <w:rPr>
+          <w:lang w:val="ro-RO"/>
+        </w:rPr>
+        <w:t xml:space="preserve"> nu trebuie </w:t>
+      </w:r>
+      <w:r>
+        <w:rPr>
+          <w:lang w:val="ro-RO"/>
+        </w:rPr>
+        <w:t>calculată folosind</w:t>
+      </w:r>
+      <w:r>
+        <w:rPr>
+          <w:lang w:val="ro-RO"/>
+        </w:rPr>
+        <w:t xml:space="preserve"> secretul s. Dacă (e) este ales ca fiind 1, secretul s trebuie inclus în calcul iar orice încercare de convingere frauduloasă din partea P se va detecta în ace</w:t>
+      </w:r>
+      <w:r>
+        <w:rPr>
+          <w:lang w:val="ro-RO"/>
+        </w:rPr>
+        <w:t>a</w:t>
+      </w:r>
+      <w:r>
+        <w:rPr>
+          <w:lang w:val="ro-RO"/>
+        </w:rPr>
+        <w:t>st</w:t>
+      </w:r>
+      <w:r>
+        <w:rPr>
+          <w:lang w:val="ro-RO"/>
+        </w:rPr>
+        <w:t>ă</w:t>
       </w:r>
       <w:r>
         <w:rPr>
@@ -2053,97 +1275,13 @@
         <w:rPr>
           <w:lang w:val="ro-RO"/>
         </w:rPr>
-        <w:t>La nivel de analiza, î</w:t>
-      </w:r>
-      <w:r>
-        <w:rPr>
-          <w:lang w:val="ro-RO"/>
-        </w:rPr>
-        <w:t xml:space="preserve">n cazul în care (e) este ales 0, </w:t>
-      </w:r>
-      <w:r>
-        <w:rPr>
-          <w:lang w:val="ro-RO"/>
-        </w:rPr>
-        <w:t>runda</w:t>
-      </w:r>
-      <w:r>
-        <w:rPr>
-          <w:lang w:val="ro-RO"/>
-        </w:rPr>
-        <w:t xml:space="preserve"> curent</w:t>
-      </w:r>
-      <w:r>
-        <w:rPr>
-          <w:lang w:val="ro-RO"/>
-        </w:rPr>
-        <w:t>ă</w:t>
-      </w:r>
-      <w:r>
-        <w:rPr>
-          <w:lang w:val="ro-RO"/>
-        </w:rPr>
-        <w:t xml:space="preserve"> nu trebuie </w:t>
-      </w:r>
-      <w:r>
-        <w:rPr>
-          <w:lang w:val="ro-RO"/>
-        </w:rPr>
-        <w:t>calculată folosind</w:t>
-      </w:r>
-      <w:r>
-        <w:rPr>
-          <w:lang w:val="ro-RO"/>
-        </w:rPr>
-        <w:t xml:space="preserve"> secretul s. Dacă (e) este ales ca fiind 1, secretul s trebuie inclus în calcul iar orice încercare de convingere frauduloasă din partea P se va detecta în ace</w:t>
-      </w:r>
-      <w:r>
-        <w:rPr>
-          <w:lang w:val="ro-RO"/>
-        </w:rPr>
-        <w:t>a</w:t>
-      </w:r>
-      <w:r>
-        <w:rPr>
-          <w:lang w:val="ro-RO"/>
-        </w:rPr>
-        <w:t>st</w:t>
-      </w:r>
-      <w:r>
-        <w:rPr>
-          <w:lang w:val="ro-RO"/>
-        </w:rPr>
-        <w:t>ă</w:t>
-      </w:r>
-      <w:r>
-        <w:rPr>
-          <w:lang w:val="ro-RO"/>
-        </w:rPr>
-        <w:t xml:space="preserve"> </w:t>
-      </w:r>
-      <w:r>
-        <w:rPr>
-          <w:lang w:val="ro-RO"/>
-        </w:rPr>
         <w:t>rundă</w:t>
       </w:r>
       <w:r>
         <w:rPr>
           <w:lang w:val="ro-RO"/>
         </w:rPr>
-        <w:t xml:space="preserve">. </w:t>
-      </w:r>
-      <w:r>
-        <w:rPr>
-          <w:lang w:val="ro-RO"/>
-        </w:rPr>
-        <w:t xml:space="preserve"> Această etapă introduce variabilitate în procesul de verificare, prevenind astfel orice posibilă simulare frauduloasă din partea unui adversar</w:t>
-      </w:r>
-      <w:r>
-        <w:rPr>
-          <w:lang w:val="ro-RO"/>
-        </w:rPr>
-        <w:t xml:space="preserve"> ilegitim.</w:t>
+        <w:t>.  Această etapă introduce variabilitate în procesul de verificare, prevenind astfel orice posibilă simulare frauduloasă din partea unui adversar ilegitim.</w:t>
       </w:r>
     </w:p>
     <w:p>
@@ -2173,14 +1311,7 @@
               <w:rFonts w:ascii="Cambria Math" w:hAnsi="Cambria Math"/>
               <w:lang w:val="ro-RO"/>
             </w:rPr>
-            <m:t>e∈ {0,1</m:t>
-          </m:r>
-          <m:r>
-            <w:rPr>
-              <w:rFonts w:ascii="Cambria Math" w:hAnsi="Cambria Math"/>
-              <w:lang w:val="ro-RO"/>
-            </w:rPr>
-            <m:t>}</m:t>
+            <m:t>e∈ {0,1}</m:t>
           </m:r>
         </m:oMath>
       </m:oMathPara>
@@ -2213,23 +1344,7 @@
           <w:bCs/>
           <w:lang w:val="ro-RO"/>
         </w:rPr>
-        <w:t>F</w:t>
-      </w:r>
-      <w:r>
-        <w:rPr>
-          <w:b/>
-          <w:bCs/>
-          <w:lang w:val="ro-RO"/>
-        </w:rPr>
-        <w:t>aza de Răspuns</w:t>
-      </w:r>
-      <w:r>
-        <w:rPr>
-          <w:b/>
-          <w:bCs/>
-          <w:lang w:val="ro-RO"/>
-        </w:rPr>
-        <w:t xml:space="preserve"> -</w:t>
+        <w:t>Faza de Răspuns -</w:t>
       </w:r>
       <w:r>
         <w:rPr>
@@ -2253,49 +1368,7 @@
         <w:rPr>
           <w:lang w:val="ro-RO"/>
         </w:rPr>
-        <w:t xml:space="preserve">, </w:t>
-      </w:r>
-      <w:r>
-        <w:rPr>
-          <w:lang w:val="ro-RO"/>
-        </w:rPr>
-        <w:t>e</w:t>
-      </w:r>
-      <w:r>
-        <w:rPr>
-          <w:lang w:val="ro-RO"/>
-        </w:rPr>
-        <w:t xml:space="preserve"> și </w:t>
-      </w:r>
-      <w:r>
-        <w:rPr>
-          <w:lang w:val="ro-RO"/>
-        </w:rPr>
-        <w:t>s</w:t>
-      </w:r>
-      <w:r>
-        <w:rPr>
-          <w:lang w:val="ro-RO"/>
-        </w:rPr>
-        <w:t xml:space="preserve">. Acest pas conectează angajamentul (r) cu secretul </w:t>
-      </w:r>
-      <w:r>
-        <w:rPr>
-          <w:lang w:val="ro-RO"/>
-        </w:rPr>
-        <w:t>s</w:t>
-      </w:r>
-      <w:r>
-        <w:rPr>
-          <w:lang w:val="ro-RO"/>
-        </w:rPr>
-        <w:t xml:space="preserve"> și asigură că răspunsul este valid doar dacă P cunoaște cu adevărat secretul</w:t>
-      </w:r>
-      <w:r>
-        <w:rPr>
-          <w:lang w:val="ro-RO"/>
-        </w:rPr>
-        <w:t>.</w:t>
+        <w:t>, e și s. Acest pas conectează angajamentul (r) cu secretul s și asigură că răspunsul este valid doar dacă P cunoaște cu adevărat secretul.</w:t>
       </w:r>
     </w:p>
     <w:p>
@@ -2393,63 +1466,13 @@
           <w:bCs/>
           <w:lang w:val="ro-RO"/>
         </w:rPr>
-        <w:t>Verificarea</w:t>
-      </w:r>
-      <w:r>
-        <w:rPr>
-          <w:b/>
-          <w:bCs/>
-          <w:lang w:val="ro-RO"/>
-        </w:rPr>
-        <w:t xml:space="preserve"> -</w:t>
-      </w:r>
-      <w:r>
-        <w:rPr>
-          <w:lang w:val="ro-RO"/>
-        </w:rPr>
-        <w:t xml:space="preserve"> </w:t>
-      </w:r>
-      <w:r>
-        <w:rPr>
-          <w:lang w:val="ro-RO"/>
-        </w:rPr>
-        <w:t xml:space="preserve">V compară răspunsul (y) cu valoarea derivată din angajament și cheia publică. </w:t>
-      </w:r>
-      <w:r>
-        <w:rPr>
-          <w:lang w:val="ro-RO"/>
-        </w:rPr>
-        <w:t xml:space="preserve">Rolul </w:t>
-      </w:r>
-      <w:r>
-        <w:rPr>
-          <w:lang w:val="ro-RO"/>
-        </w:rPr>
-        <w:t xml:space="preserve"> acestui pas este </w:t>
-      </w:r>
-      <w:r>
-        <w:rPr>
-          <w:lang w:val="ro-RO"/>
-        </w:rPr>
-        <w:t>important</w:t>
-      </w:r>
-      <w:r>
-        <w:rPr>
-          <w:lang w:val="ro-RO"/>
-        </w:rPr>
-        <w:t>, deoarece determină dacă demonstrația este validă. Dacă relația matematică stabilită este satisfăcută, V este convins că P cunoaște secretul fără a-l dezvălui</w:t>
-      </w:r>
-      <w:r>
-        <w:rPr>
-          <w:lang w:val="ro-RO"/>
-        </w:rPr>
-        <w:t>, iar această rundă de verificare are un rezultat pozitiv</w:t>
-      </w:r>
-      <w:r>
-        <w:rPr>
-          <w:lang w:val="ro-RO"/>
-        </w:rPr>
-        <w:t>.</w:t>
+        <w:t>Verificarea -</w:t>
+      </w:r>
+      <w:r>
+        <w:rPr>
+          <w:lang w:val="ro-RO"/>
+        </w:rPr>
+        <w:t xml:space="preserve"> V compară răspunsul (y) cu valoarea derivată din angajament și cheia publică. Rolul  acestui pas este important, deoarece determină dacă demonstrația este validă. Dacă relația matematică stabilită este satisfăcută, V este convins că P cunoaște secretul fără a-l dezvălui, iar această rundă de verificare are un rezultat pozitiv.</w:t>
       </w:r>
     </w:p>
     <w:p>
@@ -2567,19 +1590,7 @@
         <w:rPr>
           <w:lang w:val="ro-RO"/>
         </w:rPr>
-        <w:t xml:space="preserve">Protocolul FFS utilizează iterații repetate ale acestor pași descriși anterior pentru a </w:t>
-      </w:r>
-      <w:r>
-        <w:rPr>
-          <w:lang w:val="ro-RO"/>
-        </w:rPr>
-        <w:t xml:space="preserve">crește probabilitatea că demonstrația este </w:t>
-      </w:r>
-      <w:r>
-        <w:rPr>
-          <w:lang w:val="ro-RO"/>
-        </w:rPr>
-        <w:t>validă.</w:t>
+        <w:t>Protocolul FFS utilizează iterații repetate ale acestor pași descriși anterior pentru a crește probabilitatea că demonstrația este validă.</w:t>
       </w:r>
     </w:p>
     <w:p>
@@ -2734,147 +1745,7 @@
         <w:rPr>
           <w:lang w:val="ro-RO"/>
         </w:rPr>
-        <w:t xml:space="preserve">Arhitectura implementării </w:t>
-      </w:r>
-      <w:r>
-        <w:rPr>
-          <w:lang w:val="ro-RO"/>
-        </w:rPr>
-        <w:t>protocolului</w:t>
-      </w:r>
-      <w:r>
-        <w:rPr>
-          <w:lang w:val="ro-RO"/>
-        </w:rPr>
-        <w:t xml:space="preserve"> </w:t>
-      </w:r>
-      <w:proofErr w:type="spellStart"/>
-      <w:r>
-        <w:rPr>
-          <w:lang w:val="ro-RO"/>
-        </w:rPr>
-        <w:t>Feige</w:t>
-      </w:r>
-      <w:proofErr w:type="spellEnd"/>
-      <w:r>
-        <w:rPr>
-          <w:lang w:val="ro-RO"/>
-        </w:rPr>
-        <w:t>–Fiat–</w:t>
-      </w:r>
-      <w:proofErr w:type="spellStart"/>
-      <w:r>
-        <w:rPr>
-          <w:lang w:val="ro-RO"/>
-        </w:rPr>
-        <w:t>Shamir</w:t>
-      </w:r>
-      <w:proofErr w:type="spellEnd"/>
-      <w:r>
-        <w:rPr>
-          <w:lang w:val="ro-RO"/>
-        </w:rPr>
-        <w:t xml:space="preserve"> este construită pe baza a trei componente principale: Terța Parte de Încredere (</w:t>
-      </w:r>
-      <w:proofErr w:type="spellStart"/>
-      <w:r>
-        <w:rPr>
-          <w:lang w:val="ro-RO"/>
-        </w:rPr>
-        <w:t>Trusted</w:t>
-      </w:r>
-      <w:proofErr w:type="spellEnd"/>
-      <w:r>
-        <w:rPr>
-          <w:lang w:val="ro-RO"/>
-        </w:rPr>
-        <w:t xml:space="preserve"> </w:t>
-      </w:r>
-      <w:proofErr w:type="spellStart"/>
-      <w:r>
-        <w:rPr>
-          <w:lang w:val="ro-RO"/>
-        </w:rPr>
-        <w:t>Third</w:t>
-      </w:r>
-      <w:proofErr w:type="spellEnd"/>
-      <w:r>
-        <w:rPr>
-          <w:lang w:val="ro-RO"/>
-        </w:rPr>
-        <w:t xml:space="preserve"> Party - </w:t>
-      </w:r>
-      <w:r>
-        <w:rPr>
-          <w:lang w:val="ro-RO"/>
-        </w:rPr>
-        <w:t xml:space="preserve">TTP), </w:t>
-      </w:r>
-      <w:proofErr w:type="spellStart"/>
-      <w:r>
-        <w:rPr>
-          <w:lang w:val="ro-RO"/>
-        </w:rPr>
-        <w:t>Proverul</w:t>
-      </w:r>
-      <w:proofErr w:type="spellEnd"/>
-      <w:r>
-        <w:rPr>
-          <w:lang w:val="ro-RO"/>
-        </w:rPr>
-        <w:t xml:space="preserve"> (P)</w:t>
-      </w:r>
-      <w:r>
-        <w:rPr>
-          <w:lang w:val="ro-RO"/>
-        </w:rPr>
-        <w:t xml:space="preserve"> și </w:t>
-      </w:r>
-      <w:proofErr w:type="spellStart"/>
-      <w:r>
-        <w:rPr>
-          <w:lang w:val="ro-RO"/>
-        </w:rPr>
-        <w:t>Verifierul</w:t>
-      </w:r>
-      <w:proofErr w:type="spellEnd"/>
-      <w:r>
-        <w:rPr>
-          <w:lang w:val="ro-RO"/>
-        </w:rPr>
-        <w:t xml:space="preserve"> (V)</w:t>
-      </w:r>
-      <w:r>
-        <w:rPr>
-          <w:lang w:val="ro-RO"/>
-        </w:rPr>
-        <w:t xml:space="preserve">. Aceste componente colaborează pentru a realiza procesul de autentificare în conformitate cu algoritmul descris. Fiecare componentă are un rol specific și bine definit în schema de </w:t>
-      </w:r>
-      <w:r>
-        <w:rPr>
-          <w:lang w:val="ro-RO"/>
-        </w:rPr>
-        <w:t>autentificare</w:t>
-      </w:r>
-      <w:r>
-        <w:rPr>
-          <w:lang w:val="ro-RO"/>
-        </w:rPr>
-        <w:t xml:space="preserve"> zero-</w:t>
-      </w:r>
-      <w:proofErr w:type="spellStart"/>
-      <w:r>
-        <w:rPr>
-          <w:lang w:val="ro-RO"/>
-        </w:rPr>
-        <w:t>knowledge</w:t>
-      </w:r>
-      <w:proofErr w:type="spellEnd"/>
-      <w:r>
-        <w:rPr>
-          <w:lang w:val="ro-RO"/>
-        </w:rPr>
-        <w:t>.</w:t>
+        <w:t>Arhitectura implementării protocolului Feige–Fiat–Shamir este construită pe baza a trei componente principale: Terța Parte de Încredere (Trusted Third Party - TTP), Proverul (P) și Verifierul (V). Aceste componente colaborează pentru a realiza procesul de autentificare în conformitate cu algoritmul descris. Fiecare componentă are un rol specific și bine definit în schema de autentificare zero-knowledge.</w:t>
       </w:r>
     </w:p>
     <w:p>
@@ -2905,19 +1776,7 @@
         <w:rPr>
           <w:lang w:val="ro-RO"/>
         </w:rPr>
-        <w:t xml:space="preserve">este responsabil pentru </w:t>
-      </w:r>
-      <w:r>
-        <w:rPr>
-          <w:lang w:val="ro-RO"/>
-        </w:rPr>
-        <w:t>inițializarea procesului prin generarea și distribuirea cheii publice (n) către P și V</w:t>
-      </w:r>
-      <w:r>
-        <w:rPr>
-          <w:lang w:val="ro-RO"/>
-        </w:rPr>
-        <w:t>.</w:t>
+        <w:t>este responsabil pentru inițializarea procesului prin generarea și distribuirea cheii publice (n) către P și V.</w:t>
       </w:r>
       <w:r>
         <w:rPr>
@@ -2933,141 +1792,41 @@
           <w:lang w:val="ro-RO"/>
         </w:rPr>
       </w:pPr>
-      <w:proofErr w:type="spellStart"/>
       <w:r>
         <w:rPr>
           <w:b/>
           <w:bCs/>
           <w:lang w:val="ro-RO"/>
         </w:rPr>
-        <w:t>Prover</w:t>
-      </w:r>
-      <w:proofErr w:type="spellEnd"/>
+        <w:t xml:space="preserve">Prover (P) - </w:t>
+      </w:r>
+      <w:r>
+        <w:rPr>
+          <w:lang w:val="ro-RO"/>
+        </w:rPr>
+        <w:t>Proverul este entitatea care deține secretul s și care trebuie să demonstreze lui V că îl cunoaște, fără a-l divulga. Proverul efectuează generarea angajamentului, calcularea răspunsului în funcție de e primit de la V.</w:t>
+      </w:r>
+    </w:p>
+    <w:p>
+      <w:pPr>
+        <w:jc w:val="both"/>
+        <w:rPr>
+          <w:lang w:val="ro-RO"/>
+        </w:rPr>
+      </w:pPr>
       <w:r>
         <w:rPr>
           <w:b/>
           <w:bCs/>
           <w:lang w:val="ro-RO"/>
         </w:rPr>
-        <w:t xml:space="preserve"> (P) - </w:t>
-      </w:r>
-      <w:proofErr w:type="spellStart"/>
-      <w:r>
-        <w:rPr>
-          <w:lang w:val="ro-RO"/>
-        </w:rPr>
-        <w:t>Proverul</w:t>
-      </w:r>
-      <w:proofErr w:type="spellEnd"/>
-      <w:r>
-        <w:rPr>
-          <w:lang w:val="ro-RO"/>
-        </w:rPr>
-        <w:t xml:space="preserve"> este entitatea care deține secretul s și care trebuie să demonstreze</w:t>
-      </w:r>
-      <w:r>
-        <w:rPr>
-          <w:lang w:val="ro-RO"/>
-        </w:rPr>
-        <w:t xml:space="preserve"> lui</w:t>
-      </w:r>
-      <w:r>
-        <w:rPr>
-          <w:lang w:val="ro-RO"/>
-        </w:rPr>
-        <w:t xml:space="preserve"> </w:t>
-      </w:r>
-      <w:r>
-        <w:rPr>
-          <w:lang w:val="ro-RO"/>
-        </w:rPr>
-        <w:t xml:space="preserve">V </w:t>
-      </w:r>
-      <w:r>
-        <w:rPr>
-          <w:lang w:val="ro-RO"/>
-        </w:rPr>
-        <w:t xml:space="preserve">că îl cunoaște, fără a-l divulga. </w:t>
-      </w:r>
-      <w:proofErr w:type="spellStart"/>
-      <w:r>
-        <w:rPr>
-          <w:lang w:val="ro-RO"/>
-        </w:rPr>
-        <w:t>Proverul</w:t>
-      </w:r>
-      <w:proofErr w:type="spellEnd"/>
-      <w:r>
-        <w:rPr>
-          <w:lang w:val="ro-RO"/>
-        </w:rPr>
-        <w:t xml:space="preserve"> efectueaz</w:t>
-      </w:r>
-      <w:r>
-        <w:rPr>
-          <w:lang w:val="ro-RO"/>
-        </w:rPr>
-        <w:t>ă generarea angajamentului, calcularea răspunsului în funcție de e primit de la V.</w:t>
-      </w:r>
-    </w:p>
-    <w:p>
-      <w:pPr>
-        <w:jc w:val="both"/>
-        <w:rPr>
-          <w:lang w:val="ro-RO"/>
-        </w:rPr>
-      </w:pPr>
-      <w:proofErr w:type="spellStart"/>
-      <w:r>
-        <w:rPr>
-          <w:b/>
-          <w:bCs/>
-          <w:lang w:val="ro-RO"/>
-        </w:rPr>
-        <w:t>Verifier</w:t>
-      </w:r>
-      <w:proofErr w:type="spellEnd"/>
-      <w:r>
-        <w:rPr>
-          <w:b/>
-          <w:bCs/>
-          <w:lang w:val="ro-RO"/>
-        </w:rPr>
-        <w:t xml:space="preserve"> (V)</w:t>
-      </w:r>
-      <w:r>
-        <w:rPr>
-          <w:lang w:val="ro-RO"/>
-        </w:rPr>
-        <w:t xml:space="preserve"> - </w:t>
-      </w:r>
-      <w:proofErr w:type="spellStart"/>
-      <w:r>
-        <w:rPr>
-          <w:lang w:val="ro-RO"/>
-        </w:rPr>
-        <w:t>Verifierul</w:t>
-      </w:r>
-      <w:proofErr w:type="spellEnd"/>
-      <w:r>
-        <w:rPr>
-          <w:lang w:val="ro-RO"/>
-        </w:rPr>
-        <w:t xml:space="preserve"> este entitatea care validează demonstrația oferită de </w:t>
-      </w:r>
-      <w:proofErr w:type="spellStart"/>
-      <w:r>
-        <w:rPr>
-          <w:lang w:val="ro-RO"/>
-        </w:rPr>
-        <w:t>Prover</w:t>
-      </w:r>
-      <w:proofErr w:type="spellEnd"/>
-      <w:r>
-        <w:rPr>
-          <w:lang w:val="ro-RO"/>
-        </w:rPr>
-        <w:t xml:space="preserve">. Acest participant are rolul de a genera provocarea e și validarea răspunsului prin verificarea egalității de la pasul 5 al algoritmului. </w:t>
+        <w:t>Verifier (V)</w:t>
+      </w:r>
+      <w:r>
+        <w:rPr>
+          <w:lang w:val="ro-RO"/>
+        </w:rPr>
+        <w:t xml:space="preserve"> - Verifierul este entitatea care validează demonstrația oferită de Prover. Acest participant are rolul de a genera provocarea e și validarea răspunsului prin verificarea egalității de la pasul 5 al algoritmului. </w:t>
       </w:r>
     </w:p>
     <w:p>
@@ -3098,24 +1857,19 @@
         <w:rPr>
           <w:lang w:val="ro-RO"/>
         </w:rPr>
-        <w:t>Diagrama de Arhitectura</w:t>
-      </w:r>
-      <w:r>
-        <w:rPr>
-          <w:lang w:val="ro-RO"/>
-        </w:rPr>
-        <w:t xml:space="preserve"> </w:t>
-      </w:r>
-    </w:p>
-    <w:p>
-      <w:pPr>
-        <w:jc w:val="both"/>
-        <w:rPr>
-          <w:lang w:val="ro-RO"/>
-        </w:rPr>
-      </w:pPr>
-      <w:r>
-        <w:rPr>
+        <w:t xml:space="preserve">Diagrama de Arhitectura </w:t>
+      </w:r>
+    </w:p>
+    <w:p>
+      <w:pPr>
+        <w:jc w:val="both"/>
+        <w:rPr>
+          <w:lang w:val="ro-RO"/>
+        </w:rPr>
+      </w:pPr>
+      <w:r>
+        <w:rPr>
+          <w:noProof/>
           <w:lang w:val="ro-RO"/>
         </w:rPr>
         <w:drawing>
@@ -3212,35 +1966,7 @@
         <w:rPr>
           <w:lang w:val="ro-RO"/>
         </w:rPr>
-        <w:t xml:space="preserve">Implementarea schemei </w:t>
-      </w:r>
-      <w:proofErr w:type="spellStart"/>
-      <w:r>
-        <w:rPr>
-          <w:lang w:val="ro-RO"/>
-        </w:rPr>
-        <w:t>Feige</w:t>
-      </w:r>
-      <w:proofErr w:type="spellEnd"/>
-      <w:r>
-        <w:rPr>
-          <w:lang w:val="ro-RO"/>
-        </w:rPr>
-        <w:t>–Fiat–</w:t>
-      </w:r>
-      <w:proofErr w:type="spellStart"/>
-      <w:r>
-        <w:rPr>
-          <w:lang w:val="ro-RO"/>
-        </w:rPr>
-        <w:t>Shamir</w:t>
-      </w:r>
-      <w:proofErr w:type="spellEnd"/>
-      <w:r>
-        <w:rPr>
-          <w:lang w:val="ro-RO"/>
-        </w:rPr>
-        <w:t xml:space="preserve"> este organizată într-o arhitectură modulară, ceea ce permite o separare clară a responsabilităților și facilitează extinderea și întreținerea codului. Proiectul este structurat în mai multe pachete și clase, fiecare având un rol specific în implementarea protocolului</w:t>
+        <w:t>Implementarea schemei Feige–Fiat–Shamir este organizată într-o arhitectură modulară, ceea ce permite o separare clară a responsabilităților și facilitează extinderea și întreținerea codului. Proiectul este structurat în mai multe pachete și clase, fiecare având un rol specific în implementarea protocolului</w:t>
       </w:r>
       <w:r>
         <w:rPr>
@@ -3256,146 +1982,56 @@
           <w:lang w:val="ro-RO"/>
         </w:rPr>
       </w:pPr>
-      <w:proofErr w:type="spellStart"/>
       <w:r>
         <w:rPr>
           <w:b/>
           <w:bCs/>
           <w:lang w:val="ro-RO"/>
         </w:rPr>
-        <w:t>src.service</w:t>
-      </w:r>
-      <w:proofErr w:type="spellEnd"/>
+        <w:t xml:space="preserve">src.service: </w:t>
+      </w:r>
+      <w:r>
+        <w:rPr>
+          <w:lang w:val="ro-RO"/>
+        </w:rPr>
+        <w:t>Conține componentele principale ale protocolului (TTP, Prover, Verifier), care implementează logica procesului Feige–Fiat–Shamir.</w:t>
+      </w:r>
+    </w:p>
+    <w:p>
+      <w:pPr>
+        <w:jc w:val="both"/>
+        <w:rPr>
+          <w:lang w:val="ro-RO"/>
+        </w:rPr>
+      </w:pPr>
       <w:r>
         <w:rPr>
           <w:b/>
           <w:bCs/>
           <w:lang w:val="ro-RO"/>
         </w:rPr>
-        <w:t xml:space="preserve">: </w:t>
-      </w:r>
-      <w:r>
-        <w:rPr>
-          <w:lang w:val="ro-RO"/>
-        </w:rPr>
-        <w:t xml:space="preserve">Conține componentele principale ale protocolului (TTP, </w:t>
-      </w:r>
-      <w:proofErr w:type="spellStart"/>
-      <w:r>
-        <w:rPr>
-          <w:lang w:val="ro-RO"/>
-        </w:rPr>
-        <w:t>Prover</w:t>
-      </w:r>
-      <w:proofErr w:type="spellEnd"/>
-      <w:r>
-        <w:rPr>
-          <w:lang w:val="ro-RO"/>
-        </w:rPr>
-        <w:t xml:space="preserve">, </w:t>
-      </w:r>
-      <w:proofErr w:type="spellStart"/>
-      <w:r>
-        <w:rPr>
-          <w:lang w:val="ro-RO"/>
-        </w:rPr>
-        <w:t>Verifier</w:t>
-      </w:r>
-      <w:proofErr w:type="spellEnd"/>
-      <w:r>
-        <w:rPr>
-          <w:lang w:val="ro-RO"/>
-        </w:rPr>
-        <w:t xml:space="preserve">), care implementează logica procesului </w:t>
-      </w:r>
-      <w:proofErr w:type="spellStart"/>
-      <w:r>
-        <w:rPr>
-          <w:lang w:val="ro-RO"/>
-        </w:rPr>
-        <w:t>Feige</w:t>
-      </w:r>
-      <w:proofErr w:type="spellEnd"/>
-      <w:r>
-        <w:rPr>
-          <w:lang w:val="ro-RO"/>
-        </w:rPr>
-        <w:t>–Fiat–</w:t>
-      </w:r>
-      <w:proofErr w:type="spellStart"/>
-      <w:r>
-        <w:rPr>
-          <w:lang w:val="ro-RO"/>
-        </w:rPr>
-        <w:t>Shamir</w:t>
-      </w:r>
-      <w:proofErr w:type="spellEnd"/>
-      <w:r>
-        <w:rPr>
-          <w:lang w:val="ro-RO"/>
-        </w:rPr>
-        <w:t>.</w:t>
-      </w:r>
-    </w:p>
-    <w:p>
-      <w:pPr>
-        <w:jc w:val="both"/>
-        <w:rPr>
-          <w:lang w:val="ro-RO"/>
-        </w:rPr>
-      </w:pPr>
-      <w:proofErr w:type="spellStart"/>
+        <w:t xml:space="preserve">src.util: </w:t>
+      </w:r>
+      <w:r>
+        <w:rPr>
+          <w:lang w:val="ro-RO"/>
+        </w:rPr>
+        <w:t>Include utilitare necesare pentru calcule matematice, cum ar fi operațiile pe numere mari (BigInteger).</w:t>
+      </w:r>
+    </w:p>
+    <w:p>
+      <w:pPr>
+        <w:jc w:val="both"/>
+        <w:rPr>
+          <w:lang w:val="ro-RO"/>
+        </w:rPr>
+      </w:pPr>
       <w:r>
         <w:rPr>
           <w:b/>
           <w:bCs/>
           <w:lang w:val="ro-RO"/>
         </w:rPr>
-        <w:t>src.util</w:t>
-      </w:r>
-      <w:proofErr w:type="spellEnd"/>
-      <w:r>
-        <w:rPr>
-          <w:b/>
-          <w:bCs/>
-          <w:lang w:val="ro-RO"/>
-        </w:rPr>
-        <w:t xml:space="preserve">: </w:t>
-      </w:r>
-      <w:r>
-        <w:rPr>
-          <w:lang w:val="ro-RO"/>
-        </w:rPr>
-        <w:t>Include utilitare necesare pentru calcule matematice, cum ar fi operațiile pe numere mari (</w:t>
-      </w:r>
-      <w:proofErr w:type="spellStart"/>
-      <w:r>
-        <w:rPr>
-          <w:lang w:val="ro-RO"/>
-        </w:rPr>
-        <w:t>BigInteger</w:t>
-      </w:r>
-      <w:proofErr w:type="spellEnd"/>
-      <w:r>
-        <w:rPr>
-          <w:lang w:val="ro-RO"/>
-        </w:rPr>
-        <w:t>).</w:t>
-      </w:r>
-    </w:p>
-    <w:p>
-      <w:pPr>
-        <w:jc w:val="both"/>
-        <w:rPr>
-          <w:lang w:val="ro-RO"/>
-        </w:rPr>
-      </w:pPr>
-      <w:r>
-        <w:rPr>
-          <w:b/>
-          <w:bCs/>
-          <w:lang w:val="ro-RO"/>
-        </w:rPr>
         <w:lastRenderedPageBreak/>
         <w:t xml:space="preserve">Main: </w:t>
       </w:r>
@@ -3403,13 +2039,7 @@
         <w:rPr>
           <w:lang w:val="ro-RO"/>
         </w:rPr>
-        <w:t>Conține punctul de intrare al aplicației</w:t>
-      </w:r>
-      <w:r>
-        <w:rPr>
-          <w:lang w:val="ro-RO"/>
-        </w:rPr>
-        <w:t>, unde sunt implementate relațiile dintre actori.</w:t>
+        <w:t>Conține punctul de intrare al aplicației, unde sunt implementate relațiile dintre actori.</w:t>
       </w:r>
     </w:p>
     <w:p>
@@ -3452,35 +2082,7 @@
         <w:rPr>
           <w:lang w:val="ro-RO"/>
         </w:rPr>
-        <w:t xml:space="preserve">TTP generează cheia publică (n) și o distribuie către </w:t>
-      </w:r>
-      <w:proofErr w:type="spellStart"/>
-      <w:r>
-        <w:rPr>
-          <w:lang w:val="ro-RO"/>
-        </w:rPr>
-        <w:t>Prover</w:t>
-      </w:r>
-      <w:proofErr w:type="spellEnd"/>
-      <w:r>
-        <w:rPr>
-          <w:lang w:val="ro-RO"/>
-        </w:rPr>
-        <w:t xml:space="preserve"> și </w:t>
-      </w:r>
-      <w:proofErr w:type="spellStart"/>
-      <w:r>
-        <w:rPr>
-          <w:lang w:val="ro-RO"/>
-        </w:rPr>
-        <w:t>Verifier</w:t>
-      </w:r>
-      <w:proofErr w:type="spellEnd"/>
-      <w:r>
-        <w:rPr>
-          <w:lang w:val="ro-RO"/>
-        </w:rPr>
-        <w:t>.</w:t>
+        <w:t>TTP generează cheia publică (n) și o distribuie către Prover și Verifier.</w:t>
       </w:r>
     </w:p>
     <w:p>
@@ -3499,25 +2101,7 @@
         <w:rPr>
           <w:lang w:val="ro-RO"/>
         </w:rPr>
-        <w:t>P calculează x și îl trimite</w:t>
-      </w:r>
-      <w:r>
-        <w:rPr>
-          <w:lang w:val="ro-RO"/>
-        </w:rPr>
-        <w:t xml:space="preserve"> lui</w:t>
-      </w:r>
-      <w:r>
-        <w:rPr>
-          <w:lang w:val="ro-RO"/>
-        </w:rPr>
-        <w:t xml:space="preserve"> V</w:t>
-      </w:r>
-      <w:r>
-        <w:rPr>
-          <w:lang w:val="ro-RO"/>
-        </w:rPr>
-        <w:t>.</w:t>
+        <w:t>P calculează x și îl trimite lui V.</w:t>
       </w:r>
     </w:p>
     <w:p>
@@ -3612,37 +2196,8 @@
         <w:rPr>
           <w:lang w:val="ro-RO"/>
         </w:rPr>
-        <w:t xml:space="preserve">Implementarea schemei </w:t>
-      </w:r>
-      <w:proofErr w:type="spellStart"/>
-      <w:r>
-        <w:rPr>
-          <w:lang w:val="ro-RO"/>
-        </w:rPr>
-        <w:t>Feige</w:t>
-      </w:r>
-      <w:proofErr w:type="spellEnd"/>
-      <w:r>
-        <w:rPr>
-          <w:lang w:val="ro-RO"/>
-        </w:rPr>
-        <w:t>–Fiat–</w:t>
-      </w:r>
-      <w:proofErr w:type="spellStart"/>
-      <w:r>
-        <w:rPr>
-          <w:lang w:val="ro-RO"/>
-        </w:rPr>
-        <w:t>Shamir</w:t>
-      </w:r>
-      <w:proofErr w:type="spellEnd"/>
-      <w:r>
-        <w:rPr>
-          <w:lang w:val="ro-RO"/>
-        </w:rPr>
-        <w:t xml:space="preserve"> în Java este realizată prin utilizarea unor clase dedicate pentru fiecare componentă a procesului. Codul este construit pe baza aritmeticii modulare, folosind biblioteca standard </w:t>
-      </w:r>
-      <w:proofErr w:type="spellStart"/>
+        <w:t xml:space="preserve">Implementarea schemei Feige–Fiat–Shamir în Java este realizată prin utilizarea unor clase dedicate pentru fiecare componentă a procesului. Codul este construit pe baza aritmeticii modulare, folosind biblioteca standard </w:t>
+      </w:r>
       <w:r>
         <w:rPr>
           <w:i/>
@@ -3651,7 +2206,6 @@
         </w:rPr>
         <w:t>java.math.BigInteger</w:t>
       </w:r>
-      <w:proofErr w:type="spellEnd"/>
       <w:r>
         <w:rPr>
           <w:lang w:val="ro-RO"/>
@@ -3722,140 +2276,74 @@
         </w:rPr>
         <w:t xml:space="preserve">Metoda </w:t>
       </w:r>
-      <w:proofErr w:type="spellStart"/>
       <w:r>
         <w:rPr>
           <w:i/>
           <w:iCs/>
           <w:lang w:val="ro-RO"/>
         </w:rPr>
-        <w:t>generatePublicKey</w:t>
-      </w:r>
-      <w:proofErr w:type="spellEnd"/>
+        <w:t xml:space="preserve">generatePublicKey(int bitLength): </w:t>
+      </w:r>
+      <w:r>
+        <w:rPr>
+          <w:lang w:val="ro-RO"/>
+        </w:rPr>
+        <w:t>generează cheia public</w:t>
+      </w:r>
+      <w:r>
+        <w:rPr>
+          <w:lang w:val="ro-RO"/>
+        </w:rPr>
+        <w:t>ă</w:t>
+      </w:r>
+      <w:r>
+        <w:rPr>
+          <w:lang w:val="ro-RO"/>
+        </w:rPr>
+        <w:t xml:space="preserve"> </w:t>
+      </w:r>
       <w:r>
         <w:rPr>
           <w:i/>
           <w:iCs/>
           <w:lang w:val="ro-RO"/>
         </w:rPr>
-        <w:t>(</w:t>
-      </w:r>
-      <w:proofErr w:type="spellStart"/>
+        <w:t>n</w:t>
+      </w:r>
+      <w:r>
+        <w:rPr>
+          <w:lang w:val="ro-RO"/>
+        </w:rPr>
+        <w:t xml:space="preserve"> folosind metoda </w:t>
+      </w:r>
       <w:r>
         <w:rPr>
           <w:i/>
           <w:iCs/>
           <w:lang w:val="ro-RO"/>
         </w:rPr>
-        <w:t>int</w:t>
-      </w:r>
-      <w:proofErr w:type="spellEnd"/>
+        <w:t>probabilePrime()</w:t>
+      </w:r>
+      <w:r>
+        <w:rPr>
+          <w:lang w:val="ro-RO"/>
+        </w:rPr>
+        <w:t xml:space="preserve"> al clasei </w:t>
+      </w:r>
       <w:r>
         <w:rPr>
           <w:i/>
           <w:iCs/>
           <w:lang w:val="ro-RO"/>
         </w:rPr>
+        <w:t>BigInteger</w:t>
+      </w:r>
+      <w:r>
+        <w:rPr>
+          <w:lang w:val="ro-RO"/>
+        </w:rPr>
         <w:t xml:space="preserve"> </w:t>
       </w:r>
-      <w:proofErr w:type="spellStart"/>
-      <w:r>
-        <w:rPr>
-          <w:i/>
-          <w:iCs/>
-          <w:lang w:val="ro-RO"/>
-        </w:rPr>
-        <w:t>bitLength</w:t>
-      </w:r>
-      <w:proofErr w:type="spellEnd"/>
-      <w:r>
-        <w:rPr>
-          <w:i/>
-          <w:iCs/>
-          <w:lang w:val="ro-RO"/>
-        </w:rPr>
-        <w:t>)</w:t>
-      </w:r>
-      <w:r>
-        <w:rPr>
-          <w:i/>
-          <w:iCs/>
-          <w:lang w:val="ro-RO"/>
-        </w:rPr>
-        <w:t xml:space="preserve">: </w:t>
-      </w:r>
-      <w:r>
-        <w:rPr>
-          <w:lang w:val="ro-RO"/>
-        </w:rPr>
-        <w:t>generează cheia public</w:t>
-      </w:r>
-      <w:r>
-        <w:rPr>
-          <w:lang w:val="ro-RO"/>
-        </w:rPr>
-        <w:t>ă</w:t>
-      </w:r>
-      <w:r>
-        <w:rPr>
-          <w:lang w:val="ro-RO"/>
-        </w:rPr>
-        <w:t xml:space="preserve"> </w:t>
-      </w:r>
-      <w:r>
-        <w:rPr>
-          <w:i/>
-          <w:iCs/>
-          <w:lang w:val="ro-RO"/>
-        </w:rPr>
-        <w:t>n</w:t>
-      </w:r>
-      <w:r>
-        <w:rPr>
-          <w:lang w:val="ro-RO"/>
-        </w:rPr>
-        <w:t xml:space="preserve"> folosind metoda </w:t>
-      </w:r>
-      <w:proofErr w:type="spellStart"/>
-      <w:r>
-        <w:rPr>
-          <w:i/>
-          <w:iCs/>
-          <w:lang w:val="ro-RO"/>
-        </w:rPr>
-        <w:t>probabilePrime</w:t>
-      </w:r>
-      <w:proofErr w:type="spellEnd"/>
-      <w:r>
-        <w:rPr>
-          <w:i/>
-          <w:iCs/>
-          <w:lang w:val="ro-RO"/>
-        </w:rPr>
-        <w:t>()</w:t>
-      </w:r>
-      <w:r>
-        <w:rPr>
-          <w:lang w:val="ro-RO"/>
-        </w:rPr>
-        <w:t xml:space="preserve"> al clasei </w:t>
-      </w:r>
-      <w:proofErr w:type="spellStart"/>
-      <w:r>
-        <w:rPr>
-          <w:i/>
-          <w:iCs/>
-          <w:lang w:val="ro-RO"/>
-        </w:rPr>
-        <w:t>BigInteger</w:t>
-      </w:r>
-      <w:proofErr w:type="spellEnd"/>
-      <w:r>
-        <w:rPr>
-          <w:lang w:val="ro-RO"/>
-        </w:rPr>
-        <w:t xml:space="preserve"> </w:t>
-      </w:r>
       <w:r>
         <w:rPr>
           <w:lang w:val="ro-RO"/>
@@ -3872,13 +2360,7 @@
         <w:rPr>
           <w:lang w:val="ro-RO"/>
         </w:rPr>
-        <w:t xml:space="preserve"> </w:t>
-      </w:r>
-      <w:r>
-        <w:rPr>
-          <w:lang w:val="ro-RO"/>
-        </w:rPr>
-        <w:t>Dimensiunea cheii publice n este configurabilă (ex.: 512 biți), oferind flexibilitate pentru cerințe de securitate diferite.</w:t>
+        <w:t xml:space="preserve"> Dimensiunea cheii publice n este configurabilă (ex.: 512 biți), oferind flexibilitate pentru cerințe de securitate diferite.</w:t>
       </w:r>
     </w:p>
     <w:p>
@@ -3900,103 +2382,13 @@
         </w:rPr>
         <w:t xml:space="preserve">Metoda </w:t>
       </w:r>
-      <w:proofErr w:type="spellStart"/>
       <w:r>
         <w:rPr>
           <w:i/>
           <w:iCs/>
           <w:lang w:val="ro-RO"/>
         </w:rPr>
-        <w:t>sendPublicKey</w:t>
-      </w:r>
-      <w:proofErr w:type="spellEnd"/>
-      <w:r>
-        <w:rPr>
-          <w:i/>
-          <w:iCs/>
-          <w:lang w:val="ro-RO"/>
-        </w:rPr>
-        <w:t>(</w:t>
-      </w:r>
-      <w:proofErr w:type="spellStart"/>
-      <w:r>
-        <w:rPr>
-          <w:i/>
-          <w:iCs/>
-          <w:lang w:val="ro-RO"/>
-        </w:rPr>
-        <w:t>Prover</w:t>
-      </w:r>
-      <w:proofErr w:type="spellEnd"/>
-      <w:r>
-        <w:rPr>
-          <w:i/>
-          <w:iCs/>
-          <w:lang w:val="ro-RO"/>
-        </w:rPr>
-        <w:t xml:space="preserve"> </w:t>
-      </w:r>
-      <w:proofErr w:type="spellStart"/>
-      <w:r>
-        <w:rPr>
-          <w:i/>
-          <w:iCs/>
-          <w:lang w:val="ro-RO"/>
-        </w:rPr>
-        <w:t>prover</w:t>
-      </w:r>
-      <w:proofErr w:type="spellEnd"/>
-      <w:r>
-        <w:rPr>
-          <w:i/>
-          <w:iCs/>
-          <w:lang w:val="ro-RO"/>
-        </w:rPr>
-        <w:t xml:space="preserve">, </w:t>
-      </w:r>
-      <w:proofErr w:type="spellStart"/>
-      <w:r>
-        <w:rPr>
-          <w:i/>
-          <w:iCs/>
-          <w:lang w:val="ro-RO"/>
-        </w:rPr>
-        <w:t>Verifier</w:t>
-      </w:r>
-      <w:proofErr w:type="spellEnd"/>
-      <w:r>
-        <w:rPr>
-          <w:i/>
-          <w:iCs/>
-          <w:lang w:val="ro-RO"/>
-        </w:rPr>
-        <w:t xml:space="preserve"> </w:t>
-      </w:r>
-      <w:proofErr w:type="spellStart"/>
-      <w:r>
-        <w:rPr>
-          <w:i/>
-          <w:iCs/>
-          <w:lang w:val="ro-RO"/>
-        </w:rPr>
-        <w:t>verifier</w:t>
-      </w:r>
-      <w:proofErr w:type="spellEnd"/>
-      <w:r>
-        <w:rPr>
-          <w:i/>
-          <w:iCs/>
-          <w:lang w:val="ro-RO"/>
-        </w:rPr>
-        <w:t>)</w:t>
-      </w:r>
-      <w:r>
-        <w:rPr>
-          <w:i/>
-          <w:iCs/>
-          <w:lang w:val="ro-RO"/>
-        </w:rPr>
-        <w:t xml:space="preserve"> </w:t>
+        <w:t xml:space="preserve">sendPublicKey(Prover prover, Verifier verifier) </w:t>
       </w:r>
       <w:r>
         <w:rPr>
@@ -4037,7 +2429,6 @@
         </w:rPr>
         <w:t xml:space="preserve">Clasa </w:t>
       </w:r>
-      <w:proofErr w:type="spellStart"/>
       <w:r>
         <w:rPr>
           <w:b/>
@@ -4046,18 +2437,7 @@
           <w:iCs/>
           <w:lang w:val="ro-RO"/>
         </w:rPr>
-        <w:t>Prover</w:t>
-      </w:r>
-      <w:proofErr w:type="spellEnd"/>
-      <w:r>
-        <w:rPr>
-          <w:b/>
-          <w:bCs/>
-          <w:i/>
-          <w:iCs/>
-          <w:lang w:val="ro-RO"/>
-        </w:rPr>
-        <w:t>:</w:t>
+        <w:t>Prover:</w:t>
       </w:r>
     </w:p>
     <w:p>
@@ -4079,54 +2459,28 @@
         </w:rPr>
         <w:t xml:space="preserve">Metoda </w:t>
       </w:r>
-      <w:proofErr w:type="spellStart"/>
       <w:r>
         <w:rPr>
           <w:i/>
           <w:iCs/>
           <w:lang w:val="ro-RO"/>
         </w:rPr>
-        <w:t>generateR</w:t>
-      </w:r>
-      <w:proofErr w:type="spellEnd"/>
+        <w:t xml:space="preserve">generateR() </w:t>
+      </w:r>
+      <w:r>
+        <w:rPr>
+          <w:lang w:val="ro-RO"/>
+        </w:rPr>
+        <w:t xml:space="preserve">generează un număr aleatoriu r utilizat în calcularea angajementului. Se utilizează clasa </w:t>
+      </w:r>
       <w:r>
         <w:rPr>
           <w:i/>
           <w:iCs/>
           <w:lang w:val="ro-RO"/>
         </w:rPr>
-        <w:t xml:space="preserve">() </w:t>
-      </w:r>
-      <w:r>
-        <w:rPr>
-          <w:lang w:val="ro-RO"/>
-        </w:rPr>
-        <w:t xml:space="preserve">generează un număr aleatoriu r utilizat în calcularea </w:t>
-      </w:r>
-      <w:proofErr w:type="spellStart"/>
-      <w:r>
-        <w:rPr>
-          <w:lang w:val="ro-RO"/>
-        </w:rPr>
-        <w:t>angajementului</w:t>
-      </w:r>
-      <w:proofErr w:type="spellEnd"/>
-      <w:r>
-        <w:rPr>
-          <w:lang w:val="ro-RO"/>
-        </w:rPr>
-        <w:t xml:space="preserve">. Se utilizează clasa </w:t>
-      </w:r>
-      <w:proofErr w:type="spellStart"/>
-      <w:r>
-        <w:rPr>
-          <w:i/>
-          <w:iCs/>
-          <w:lang w:val="ro-RO"/>
-        </w:rPr>
         <w:t>SecureRandom</w:t>
       </w:r>
-      <w:proofErr w:type="spellEnd"/>
       <w:r>
         <w:rPr>
           <w:lang w:val="ro-RO"/>
@@ -4153,43 +2507,19 @@
         </w:rPr>
         <w:t xml:space="preserve">Metoda </w:t>
       </w:r>
-      <w:proofErr w:type="spellStart"/>
       <w:r>
         <w:rPr>
           <w:i/>
           <w:iCs/>
           <w:lang w:val="ro-RO"/>
         </w:rPr>
-        <w:t>generateV</w:t>
-      </w:r>
-      <w:proofErr w:type="spellEnd"/>
-      <w:r>
-        <w:rPr>
-          <w:i/>
-          <w:iCs/>
-          <w:lang w:val="ro-RO"/>
-        </w:rPr>
-        <w:t>()</w:t>
-      </w:r>
-      <w:r>
-        <w:rPr>
-          <w:lang w:val="ro-RO"/>
-        </w:rPr>
-        <w:t xml:space="preserve"> calculează cheia publica v, utilizată de </w:t>
-      </w:r>
-      <w:proofErr w:type="spellStart"/>
-      <w:r>
-        <w:rPr>
-          <w:lang w:val="ro-RO"/>
-        </w:rPr>
-        <w:t>Verifier</w:t>
-      </w:r>
-      <w:proofErr w:type="spellEnd"/>
-      <w:r>
-        <w:rPr>
-          <w:lang w:val="ro-RO"/>
-        </w:rPr>
-        <w:t xml:space="preserve"> în procesul de validare.</w:t>
+        <w:t>generateV()</w:t>
+      </w:r>
+      <w:r>
+        <w:rPr>
+          <w:lang w:val="ro-RO"/>
+        </w:rPr>
+        <w:t xml:space="preserve"> calculează cheia publica v, utilizată de Verifier în procesul de validare.</w:t>
       </w:r>
     </w:p>
     <w:p>
@@ -4211,69 +2541,19 @@
         </w:rPr>
         <w:t xml:space="preserve">Metoda </w:t>
       </w:r>
-      <w:proofErr w:type="spellStart"/>
       <w:r>
         <w:rPr>
           <w:i/>
           <w:iCs/>
           <w:lang w:val="ro-RO"/>
         </w:rPr>
-        <w:t>generateY</w:t>
-      </w:r>
-      <w:proofErr w:type="spellEnd"/>
-      <w:r>
-        <w:rPr>
-          <w:i/>
-          <w:iCs/>
-          <w:lang w:val="ro-RO"/>
-        </w:rPr>
-        <w:t>(</w:t>
-      </w:r>
-      <w:proofErr w:type="spellStart"/>
-      <w:r>
-        <w:rPr>
-          <w:i/>
-          <w:iCs/>
-          <w:lang w:val="ro-RO"/>
-        </w:rPr>
-        <w:t>BigInteger</w:t>
-      </w:r>
-      <w:proofErr w:type="spellEnd"/>
-      <w:r>
-        <w:rPr>
-          <w:i/>
-          <w:iCs/>
-          <w:lang w:val="ro-RO"/>
-        </w:rPr>
-        <w:t xml:space="preserve"> e, boolean LEGITIMATE</w:t>
-      </w:r>
-      <w:r>
-        <w:rPr>
-          <w:i/>
-          <w:iCs/>
-          <w:lang w:val="ro-RO"/>
-        </w:rPr>
-        <w:t xml:space="preserve">) </w:t>
-      </w:r>
-      <w:r>
-        <w:rPr>
-          <w:lang w:val="ro-RO"/>
-        </w:rPr>
-        <w:t xml:space="preserve">calculează </w:t>
-      </w:r>
-      <w:proofErr w:type="spellStart"/>
-      <w:r>
-        <w:rPr>
-          <w:lang w:val="ro-RO"/>
-        </w:rPr>
-        <w:t>valaorea</w:t>
-      </w:r>
-      <w:proofErr w:type="spellEnd"/>
-      <w:r>
-        <w:rPr>
-          <w:lang w:val="ro-RO"/>
-        </w:rPr>
-        <w:t xml:space="preserve"> y și leagă angajamentul r de secretul și provocarea e. În cazul în care parametrul </w:t>
+        <w:t xml:space="preserve">generateY(BigInteger e, boolean LEGITIMATE) </w:t>
+      </w:r>
+      <w:r>
+        <w:rPr>
+          <w:lang w:val="ro-RO"/>
+        </w:rPr>
+        <w:t xml:space="preserve">calculează valaorea y și leagă angajamentul r de secretul și provocarea e. În cazul în care parametrul </w:t>
       </w:r>
       <w:r>
         <w:rPr>
@@ -4353,7 +2633,6 @@
         </w:rPr>
         <w:t xml:space="preserve">Clasa </w:t>
       </w:r>
-      <w:proofErr w:type="spellStart"/>
       <w:r>
         <w:rPr>
           <w:b/>
@@ -4364,7 +2643,6 @@
         </w:rPr>
         <w:t>Verifier</w:t>
       </w:r>
-      <w:proofErr w:type="spellEnd"/>
       <w:r>
         <w:rPr>
           <w:b/>
@@ -4393,43 +2671,19 @@
         </w:rPr>
         <w:t xml:space="preserve">Metoda </w:t>
       </w:r>
-      <w:proofErr w:type="spellStart"/>
       <w:r>
         <w:rPr>
           <w:i/>
           <w:iCs/>
           <w:lang w:val="ro-RO"/>
         </w:rPr>
-        <w:t>generateE</w:t>
-      </w:r>
-      <w:proofErr w:type="spellEnd"/>
-      <w:r>
-        <w:rPr>
-          <w:i/>
-          <w:iCs/>
-          <w:lang w:val="ro-RO"/>
-        </w:rPr>
-        <w:t>()</w:t>
-      </w:r>
-      <w:r>
-        <w:rPr>
-          <w:lang w:val="ro-RO"/>
-        </w:rPr>
-        <w:t xml:space="preserve"> creează o provocare aleatoare e care poate lua ori valoarea 0 ori 1. Acesta poate fi considerat ca un flag care indică dacă </w:t>
-      </w:r>
-      <w:proofErr w:type="spellStart"/>
-      <w:r>
-        <w:rPr>
-          <w:lang w:val="ro-RO"/>
-        </w:rPr>
-        <w:t>Verifier</w:t>
-      </w:r>
-      <w:proofErr w:type="spellEnd"/>
-      <w:r>
-        <w:rPr>
-          <w:lang w:val="ro-RO"/>
-        </w:rPr>
-        <w:t xml:space="preserve"> solicită includerea secretului s în calculul lui y sau nu.</w:t>
+        <w:t>generateE()</w:t>
+      </w:r>
+      <w:r>
+        <w:rPr>
+          <w:lang w:val="ro-RO"/>
+        </w:rPr>
+        <w:t xml:space="preserve"> creează o provocare aleatoare e care poate lua ori valoarea 0 ori 1. Acesta poate fi considerat ca un flag care indică dacă Verifier solicită includerea secretului s în calculul lui y sau nu.</w:t>
       </w:r>
     </w:p>
     <w:p>
@@ -4451,23 +2705,13 @@
         </w:rPr>
         <w:t xml:space="preserve">Metoda </w:t>
       </w:r>
-      <w:proofErr w:type="spellStart"/>
       <w:r>
         <w:rPr>
           <w:i/>
           <w:iCs/>
           <w:lang w:val="ro-RO"/>
         </w:rPr>
-        <w:t>generateX</w:t>
-      </w:r>
-      <w:proofErr w:type="spellEnd"/>
-      <w:r>
-        <w:rPr>
-          <w:i/>
-          <w:iCs/>
-          <w:lang w:val="ro-RO"/>
-        </w:rPr>
-        <w:t xml:space="preserve">() </w:t>
+        <w:t xml:space="preserve">generateX() </w:t>
       </w:r>
       <w:r>
         <w:rPr>
@@ -4495,95 +2739,13 @@
         </w:rPr>
         <w:t xml:space="preserve">Metoda </w:t>
       </w:r>
-      <w:proofErr w:type="spellStart"/>
       <w:r>
         <w:rPr>
           <w:i/>
           <w:iCs/>
           <w:lang w:val="ro-RO"/>
         </w:rPr>
-        <w:t>verifyProof</w:t>
-      </w:r>
-      <w:proofErr w:type="spellEnd"/>
-      <w:r>
-        <w:rPr>
-          <w:i/>
-          <w:iCs/>
-          <w:lang w:val="ro-RO"/>
-        </w:rPr>
-        <w:t>(</w:t>
-      </w:r>
-      <w:proofErr w:type="spellStart"/>
-      <w:r>
-        <w:rPr>
-          <w:i/>
-          <w:iCs/>
-          <w:lang w:val="ro-RO"/>
-        </w:rPr>
-        <w:t>BigInteger</w:t>
-      </w:r>
-      <w:proofErr w:type="spellEnd"/>
-      <w:r>
-        <w:rPr>
-          <w:i/>
-          <w:iCs/>
-          <w:lang w:val="ro-RO"/>
-        </w:rPr>
-        <w:t xml:space="preserve"> x, </w:t>
-      </w:r>
-      <w:proofErr w:type="spellStart"/>
-      <w:r>
-        <w:rPr>
-          <w:i/>
-          <w:iCs/>
-          <w:lang w:val="ro-RO"/>
-        </w:rPr>
-        <w:t>BigInteger</w:t>
-      </w:r>
-      <w:proofErr w:type="spellEnd"/>
-      <w:r>
-        <w:rPr>
-          <w:i/>
-          <w:iCs/>
-          <w:lang w:val="ro-RO"/>
-        </w:rPr>
-        <w:t xml:space="preserve"> y, </w:t>
-      </w:r>
-      <w:proofErr w:type="spellStart"/>
-      <w:r>
-        <w:rPr>
-          <w:i/>
-          <w:iCs/>
-          <w:lang w:val="ro-RO"/>
-        </w:rPr>
-        <w:t>Prover</w:t>
-      </w:r>
-      <w:proofErr w:type="spellEnd"/>
-      <w:r>
-        <w:rPr>
-          <w:i/>
-          <w:iCs/>
-          <w:lang w:val="ro-RO"/>
-        </w:rPr>
-        <w:t xml:space="preserve"> </w:t>
-      </w:r>
-      <w:proofErr w:type="spellStart"/>
-      <w:r>
-        <w:rPr>
-          <w:i/>
-          <w:iCs/>
-          <w:lang w:val="ro-RO"/>
-        </w:rPr>
-        <w:t>prover</w:t>
-      </w:r>
-      <w:proofErr w:type="spellEnd"/>
-      <w:r>
-        <w:rPr>
-          <w:i/>
-          <w:iCs/>
-          <w:lang w:val="ro-RO"/>
-        </w:rPr>
-        <w:t xml:space="preserve">) </w:t>
+        <w:t xml:space="preserve">verifyProof(BigInteger x, BigInteger y, Prover prover) </w:t>
       </w:r>
       <w:r>
         <w:rPr>
@@ -4653,61 +2815,19 @@
         </w:rPr>
         <w:t xml:space="preserve">Metoda </w:t>
       </w:r>
-      <w:proofErr w:type="spellStart"/>
       <w:r>
         <w:rPr>
           <w:i/>
           <w:iCs/>
           <w:lang w:val="ro-RO"/>
         </w:rPr>
-        <w:t>main</w:t>
-      </w:r>
-      <w:proofErr w:type="spellEnd"/>
-      <w:r>
-        <w:rPr>
-          <w:i/>
-          <w:iCs/>
-          <w:lang w:val="ro-RO"/>
-        </w:rPr>
-        <w:t xml:space="preserve">(String[] </w:t>
-      </w:r>
-      <w:proofErr w:type="spellStart"/>
-      <w:r>
-        <w:rPr>
-          <w:i/>
-          <w:iCs/>
-          <w:lang w:val="ro-RO"/>
-        </w:rPr>
-        <w:t>args</w:t>
-      </w:r>
-      <w:proofErr w:type="spellEnd"/>
-      <w:r>
-        <w:rPr>
-          <w:i/>
-          <w:iCs/>
-          <w:lang w:val="ro-RO"/>
-        </w:rPr>
-        <w:t>)</w:t>
-      </w:r>
-      <w:r>
-        <w:rPr>
-          <w:i/>
-          <w:iCs/>
-          <w:lang w:val="ro-RO"/>
-        </w:rPr>
-        <w:t xml:space="preserve"> </w:t>
-      </w:r>
-      <w:r>
-        <w:rPr>
-          <w:lang w:val="ro-RO"/>
-        </w:rPr>
-        <w:t>c</w:t>
-      </w:r>
-      <w:r>
-        <w:rPr>
-          <w:lang w:val="ro-RO"/>
-        </w:rPr>
-        <w:t>oordonează întregul proces, incluzând multiple iterări ale protocolului pentru a reduce probabilitatea de fraudă.</w:t>
+        <w:t xml:space="preserve">main(String[] args) </w:t>
+      </w:r>
+      <w:r>
+        <w:rPr>
+          <w:lang w:val="ro-RO"/>
+        </w:rPr>
+        <w:t>coordonează întregul proces, incluzând multiple iterări ale protocolului pentru a reduce probabilitatea de fraudă.</w:t>
       </w:r>
     </w:p>
     <w:p>
@@ -4890,6 +3010,7 @@
             </w:pPr>
             <w:r>
               <w:rPr>
+                <w:noProof/>
                 <w:sz w:val="16"/>
                 <w:szCs w:val="16"/>
               </w:rPr>
@@ -4971,6 +3092,7 @@
             </w:pPr>
             <w:r>
               <w:rPr>
+                <w:noProof/>
                 <w:sz w:val="16"/>
                 <w:szCs w:val="16"/>
                 <w:lang w:val="ro-RO"/>
@@ -5044,128 +3166,32 @@
         </w:rPr>
         <w:t xml:space="preserve">câmpul </w:t>
       </w:r>
-      <w:proofErr w:type="spellStart"/>
       <w:r>
         <w:rPr>
           <w:i/>
           <w:iCs/>
           <w:lang w:val="ro-RO"/>
         </w:rPr>
-        <w:t>max</w:t>
-      </w:r>
-      <w:proofErr w:type="spellEnd"/>
+        <w:t xml:space="preserve">max round reached while illegitimate </w:t>
+      </w:r>
+      <w:r>
+        <w:rPr>
+          <w:lang w:val="ro-RO"/>
+        </w:rPr>
+        <w:t>reprezintă numărul maxim de runde consecutive cu rezultat pozitiv, în timp ce P era ilegitim.</w:t>
+      </w:r>
+      <w:r>
+        <w:rPr>
+          <w:lang w:val="ro-RO"/>
+        </w:rPr>
+        <w:t xml:space="preserve"> Codul care se ocupă cu afișarea statisticilor se află pe branchul </w:t>
+      </w:r>
       <w:r>
         <w:rPr>
           <w:i/>
           <w:iCs/>
           <w:lang w:val="ro-RO"/>
         </w:rPr>
-        <w:t xml:space="preserve"> </w:t>
-      </w:r>
-      <w:proofErr w:type="spellStart"/>
-      <w:r>
-        <w:rPr>
-          <w:i/>
-          <w:iCs/>
-          <w:lang w:val="ro-RO"/>
-        </w:rPr>
-        <w:t>round</w:t>
-      </w:r>
-      <w:proofErr w:type="spellEnd"/>
-      <w:r>
-        <w:rPr>
-          <w:i/>
-          <w:iCs/>
-          <w:lang w:val="ro-RO"/>
-        </w:rPr>
-        <w:t xml:space="preserve"> </w:t>
-      </w:r>
-      <w:proofErr w:type="spellStart"/>
-      <w:r>
-        <w:rPr>
-          <w:i/>
-          <w:iCs/>
-          <w:lang w:val="ro-RO"/>
-        </w:rPr>
-        <w:t>reached</w:t>
-      </w:r>
-      <w:proofErr w:type="spellEnd"/>
-      <w:r>
-        <w:rPr>
-          <w:i/>
-          <w:iCs/>
-          <w:lang w:val="ro-RO"/>
-        </w:rPr>
-        <w:t xml:space="preserve"> </w:t>
-      </w:r>
-      <w:proofErr w:type="spellStart"/>
-      <w:r>
-        <w:rPr>
-          <w:i/>
-          <w:iCs/>
-          <w:lang w:val="ro-RO"/>
-        </w:rPr>
-        <w:t>while</w:t>
-      </w:r>
-      <w:proofErr w:type="spellEnd"/>
-      <w:r>
-        <w:rPr>
-          <w:i/>
-          <w:iCs/>
-          <w:lang w:val="ro-RO"/>
-        </w:rPr>
-        <w:t xml:space="preserve"> </w:t>
-      </w:r>
-      <w:proofErr w:type="spellStart"/>
-      <w:r>
-        <w:rPr>
-          <w:i/>
-          <w:iCs/>
-          <w:lang w:val="ro-RO"/>
-        </w:rPr>
-        <w:t>illegitimate</w:t>
-      </w:r>
-      <w:proofErr w:type="spellEnd"/>
-      <w:r>
-        <w:rPr>
-          <w:i/>
-          <w:iCs/>
-          <w:lang w:val="ro-RO"/>
-        </w:rPr>
-        <w:t xml:space="preserve"> </w:t>
-      </w:r>
-      <w:r>
-        <w:rPr>
-          <w:lang w:val="ro-RO"/>
-        </w:rPr>
-        <w:t>reprezintă numărul maxim de runde consecutive cu rezultat pozitiv, în timp ce P era ilegitim.</w:t>
-      </w:r>
-      <w:r>
-        <w:rPr>
-          <w:lang w:val="ro-RO"/>
-        </w:rPr>
-        <w:t xml:space="preserve"> Codul care se ocupă cu afișarea statisticilor se află pe </w:t>
-      </w:r>
-      <w:proofErr w:type="spellStart"/>
-      <w:r>
-        <w:rPr>
-          <w:lang w:val="ro-RO"/>
-        </w:rPr>
-        <w:t>branchul</w:t>
-      </w:r>
-      <w:proofErr w:type="spellEnd"/>
-      <w:r>
-        <w:rPr>
-          <w:lang w:val="ro-RO"/>
-        </w:rPr>
-        <w:t xml:space="preserve"> </w:t>
-      </w:r>
-      <w:r>
-        <w:rPr>
-          <w:i/>
-          <w:iCs/>
-          <w:lang w:val="ro-RO"/>
-        </w:rPr>
         <w:t xml:space="preserve">test </w:t>
       </w:r>
       <w:r>
@@ -5208,35 +3234,7 @@
         <w:rPr>
           <w:lang w:val="ro-RO"/>
         </w:rPr>
-        <w:t xml:space="preserve">Această lucrare a prezentat o implementare practică a schemei </w:t>
-      </w:r>
-      <w:proofErr w:type="spellStart"/>
-      <w:r>
-        <w:rPr>
-          <w:lang w:val="ro-RO"/>
-        </w:rPr>
-        <w:t>Feige</w:t>
-      </w:r>
-      <w:proofErr w:type="spellEnd"/>
-      <w:r>
-        <w:rPr>
-          <w:lang w:val="ro-RO"/>
-        </w:rPr>
-        <w:t>–Fiat–</w:t>
-      </w:r>
-      <w:proofErr w:type="spellStart"/>
-      <w:r>
-        <w:rPr>
-          <w:lang w:val="ro-RO"/>
-        </w:rPr>
-        <w:t>Shamir</w:t>
-      </w:r>
-      <w:proofErr w:type="spellEnd"/>
-      <w:r>
-        <w:rPr>
-          <w:lang w:val="ro-RO"/>
-        </w:rPr>
-        <w:t xml:space="preserve"> (FFS)</w:t>
+        <w:t>Această lucrare a prezentat o implementare practică a schemei Feige–Fiat–Shamir (FFS)</w:t>
       </w:r>
       <w:r>
         <w:rPr>
@@ -5272,21 +3270,7 @@
         <w:rPr>
           <w:lang w:val="ro-RO"/>
         </w:rPr>
-        <w:t xml:space="preserve"> zero-</w:t>
-      </w:r>
-      <w:proofErr w:type="spellStart"/>
-      <w:r>
-        <w:rPr>
-          <w:lang w:val="ro-RO"/>
-        </w:rPr>
-        <w:t>knowledge</w:t>
-      </w:r>
-      <w:proofErr w:type="spellEnd"/>
-      <w:r>
-        <w:rPr>
-          <w:lang w:val="ro-RO"/>
-        </w:rPr>
-        <w:t xml:space="preserve"> bazat</w:t>
+        <w:t xml:space="preserve"> zero-knowledge bazat</w:t>
       </w:r>
       <w:r>
         <w:rPr>
@@ -5304,21 +3288,7 @@
         <w:rPr>
           <w:lang w:val="ro-RO"/>
         </w:rPr>
-        <w:t xml:space="preserve">. Comparativ cu alți algoritmi, precum </w:t>
-      </w:r>
-      <w:proofErr w:type="spellStart"/>
-      <w:r>
-        <w:rPr>
-          <w:lang w:val="ro-RO"/>
-        </w:rPr>
-        <w:t>zk-SNARKs</w:t>
-      </w:r>
-      <w:proofErr w:type="spellEnd"/>
-      <w:r>
-        <w:rPr>
-          <w:lang w:val="ro-RO"/>
-        </w:rPr>
-        <w:t>, FFS este mai ușor de implementat și este potrivit pentru aplicațiile criptografice de baza.</w:t>
+        <w:t>. Comparativ cu alți algoritmi, precum zk-SNARKs, FFS este mai ușor de implementat și este potrivit pentru aplicațiile criptografice de baza.</w:t>
       </w:r>
     </w:p>
     <w:p>
@@ -5332,7 +3302,7 @@
         <w:rPr>
           <w:lang w:val="ro-RO"/>
         </w:rPr>
-        <w:t>References</w:t>
+        <w:t>Bibliografie</w:t>
       </w:r>
     </w:p>
     <w:p>
@@ -5349,10 +3319,7 @@
         <w:fldChar w:fldCharType="begin"/>
       </w:r>
       <w:r>
-        <w:instrText xml:space="preserve"> BIBLIOGRAPHY  \l</w:instrText>
-      </w:r>
-      <w:r>
-        <w:instrText xml:space="preserve"> en-US </w:instrText>
+        <w:instrText xml:space="preserve"> BIBLIOGRAPHY  \l en-US </w:instrText>
       </w:r>
       <w:r>
         <w:rPr>
@@ -5406,7 +3373,7 @@
         </w:tc>
         <w:tc>
           <w:tcPr>
-            <w:tcW w:w="0pt" w:type="auto"/>
+            <w:tcW w:w="0pt" w:type="dxa"/>
             <w:hideMark/>
           </w:tcPr>
           <w:p>
@@ -5453,7 +3420,7 @@
         </w:tc>
         <w:tc>
           <w:tcPr>
-            <w:tcW w:w="0pt" w:type="auto"/>
+            <w:tcW w:w="0pt" w:type="dxa"/>
             <w:hideMark/>
           </w:tcPr>
           <w:p>
@@ -7387,15 +5354,6 @@
   </w:num>
   <w:num w:numId="27" w16cid:durableId="836766705">
     <w:abstractNumId w:val="18"/>
-    <w:lvlOverride w:ilvl="0"/>
-    <w:lvlOverride w:ilvl="1"/>
-    <w:lvlOverride w:ilvl="2"/>
-    <w:lvlOverride w:ilvl="3"/>
-    <w:lvlOverride w:ilvl="4"/>
-    <w:lvlOverride w:ilvl="5"/>
-    <w:lvlOverride w:ilvl="6"/>
-    <w:lvlOverride w:ilvl="7"/>
-    <w:lvlOverride w:ilvl="8"/>
   </w:num>
   <w:num w:numId="28" w16cid:durableId="1896426195">
     <w:abstractNumId w:val="18"/>
@@ -7429,15 +5387,6 @@
   </w:num>
   <w:num w:numId="29" w16cid:durableId="534389313">
     <w:abstractNumId w:val="18"/>
-    <w:lvlOverride w:ilvl="0"/>
-    <w:lvlOverride w:ilvl="1"/>
-    <w:lvlOverride w:ilvl="2"/>
-    <w:lvlOverride w:ilvl="3"/>
-    <w:lvlOverride w:ilvl="4"/>
-    <w:lvlOverride w:ilvl="5"/>
-    <w:lvlOverride w:ilvl="6"/>
-    <w:lvlOverride w:ilvl="7"/>
-    <w:lvlOverride w:ilvl="8"/>
   </w:num>
   <w:num w:numId="30" w16cid:durableId="111560998">
     <w:abstractNumId w:val="11"/>
@@ -7873,6 +5822,7 @@
   <w:style w:type="character" w:default="1" w:styleId="DefaultParagraphFont">
     <w:name w:val="Default Paragraph Font"/>
     <w:uiPriority w:val="1"/>
+    <w:semiHidden/>
     <w:unhideWhenUsed/>
   </w:style>
   <w:style w:type="table" w:default="1" w:styleId="TableNormal">

</xml_diff>